<commit_message>
Working on var-covar matrices
</commit_message>
<xml_diff>
--- a/Manuscript full review Group-based Interventions_26.02.2025 MHV.docx
+++ b/Manuscript full review Group-based Interventions_26.02.2025 MHV.docx
@@ -8418,17 +8418,7 @@
           <w:szCs w:val="24"/>
           <w:lang w:val="en-US" w:eastAsia="da-DK"/>
         </w:rPr>
-        <w:t xml:space="preserve">Beck’s </w:t>
-      </w:r>
-      <w:r>
-        <w:rPr>
-          <w:rFonts w:ascii="Times New Roman" w:eastAsia="Times New Roman" w:hAnsi="Times New Roman" w:cs="Times New Roman"/>
-          <w:bCs/>
-          <w:sz w:val="24"/>
-          <w:szCs w:val="24"/>
-          <w:lang w:val="en-US" w:eastAsia="da-DK"/>
-        </w:rPr>
-        <w:t>Depression Inventory (BDI)/Beck Depression Inventory II (BDI-II)</w:t>
+        <w:t>Beck’s Depression Inventory (BDI)/Beck Depression Inventory II (BDI-II)</w:t>
       </w:r>
     </w:p>
     <w:p>
@@ -9444,16 +9434,7 @@
           <w:sz w:val="24"/>
           <w:lang w:val="en-US" w:eastAsia="da-DK"/>
         </w:rPr>
-        <w:t>Personal Health Questionnaire Depression Scale (PHQ-9</w:t>
-      </w:r>
-      <w:r>
-        <w:rPr>
-          <w:rFonts w:ascii="Times New Roman" w:eastAsia="Times New Roman" w:hAnsi="Times New Roman" w:cs="Times New Roman"/>
-          <w:bCs/>
-          <w:sz w:val="24"/>
-          <w:lang w:val="en-US" w:eastAsia="da-DK"/>
-        </w:rPr>
-        <w:t>)</w:t>
+        <w:t>Personal Health Questionnaire Depression Scale (PHQ-9)</w:t>
       </w:r>
     </w:p>
     <w:p>
@@ -9504,13 +9485,7 @@
         <w:divId w:val="1798336831"/>
       </w:pPr>
       <w:r>
-        <w:t xml:space="preserve">Effects measured 1-2 years  </w:t>
-      </w:r>
-      <w:r>
-        <w:t>after the end of the intervention were defined as</w:t>
-      </w:r>
-      <w:r>
-        <w:t xml:space="preserve"> medium-term follow-up effects</w:t>
+        <w:t>Effects measured 1-2 years  after the end of the intervention were defined as medium-term follow-up effects</w:t>
       </w:r>
     </w:p>
     <w:p>
@@ -9523,19 +9498,7 @@
         <w:divId w:val="1798336831"/>
       </w:pPr>
       <w:r>
-        <w:t xml:space="preserve">Effects measured </w:t>
-      </w:r>
-      <w:r>
-        <w:t xml:space="preserve">more than </w:t>
-      </w:r>
-      <w:r>
-        <w:t xml:space="preserve">2 years after the end of the intervention were defined as </w:t>
-      </w:r>
-      <w:r>
-        <w:t>long</w:t>
-      </w:r>
-      <w:r>
-        <w:t>-term follow-up effects</w:t>
+        <w:t>Effects measured more than 2 years after the end of the intervention were defined as long-term follow-up effects</w:t>
       </w:r>
     </w:p>
     <w:p>
@@ -13349,13 +13312,7 @@
         <w:t xml:space="preserve">effect size metrics. </w:t>
       </w:r>
       <w:r>
-        <w:t>Since ORs were calculated for only one study (</w:t>
-      </w:r>
-      <w:r>
-        <w:t xml:space="preserve">i.e., </w:t>
-      </w:r>
-      <w:r>
-        <w:t>Bond et al., 2015) and were not used in further analyses, we focus primarily on presenting SMDs in this section.</w:t>
+        <w:t>Since ORs were calculated for only one study (i.e., Bond et al., 2015) and were not used in further analyses, we focus primarily on presenting SMDs in this section.</w:t>
       </w:r>
     </w:p>
     <w:p>
@@ -13857,23 +13814,7 @@
                 <w:b/>
                 <w:sz w:val="22"/>
               </w:rPr>
-              <w:t>Multi-</w:t>
-            </w:r>
-            <w:r>
-              <w:rPr>
-                <w:rFonts w:eastAsia="Times New Roman"/>
-                <w:b/>
-                <w:sz w:val="22"/>
-              </w:rPr>
-              <w:t>control</w:t>
-            </w:r>
-            <w:r>
-              <w:rPr>
-                <w:rFonts w:eastAsia="Times New Roman"/>
-                <w:b/>
-                <w:sz w:val="22"/>
-              </w:rPr>
-              <w:t xml:space="preserve"> studies</w:t>
+              <w:t>Multi-control studies</w:t>
             </w:r>
           </w:p>
         </w:tc>
@@ -14762,49 +14703,7 @@
           <w:rFonts w:eastAsia="Times New Roman"/>
           <w:sz w:val="20"/>
         </w:rPr>
-        <w:t xml:space="preserve"> = average number of effect sizes per study; min = minimum </w:t>
-      </w:r>
-      <w:r>
-        <w:rPr>
-          <w:rFonts w:eastAsia="Times New Roman"/>
-          <w:sz w:val="20"/>
-        </w:rPr>
-        <w:t>number of effect sizes per study</w:t>
-      </w:r>
-      <w:r>
-        <w:rPr>
-          <w:rFonts w:eastAsia="Times New Roman"/>
-          <w:sz w:val="20"/>
-        </w:rPr>
-        <w:t xml:space="preserve">; median </w:t>
-      </w:r>
-      <w:r>
-        <w:rPr>
-          <w:rFonts w:eastAsia="Times New Roman"/>
-          <w:sz w:val="20"/>
-        </w:rPr>
-        <w:t>number of effect sizes per study</w:t>
-      </w:r>
-      <w:r>
-        <w:rPr>
-          <w:rFonts w:eastAsia="Times New Roman"/>
-          <w:sz w:val="20"/>
-        </w:rPr>
-        <w:t xml:space="preserve">; Max = maximum </w:t>
-      </w:r>
-      <w:r>
-        <w:rPr>
-          <w:rFonts w:eastAsia="Times New Roman"/>
-          <w:sz w:val="20"/>
-        </w:rPr>
-        <w:t>number of effect sizes per study</w:t>
-      </w:r>
-      <w:r>
-        <w:rPr>
-          <w:rFonts w:eastAsia="Times New Roman"/>
-          <w:sz w:val="20"/>
-        </w:rPr>
-        <w:t>.</w:t>
+        <w:t xml:space="preserve"> = average number of effect sizes per study; min = minimum number of effect sizes per study; median number of effect sizes per study; Max = maximum number of effect sizes per study.</w:t>
       </w:r>
     </w:p>
     <w:p>
@@ -14979,28 +14878,13 @@
         <w:t xml:space="preserve"> </w:t>
       </w:r>
       <w:r>
-        <w:t xml:space="preserve">As a further attempt to increase </w:t>
-      </w:r>
-      <w:r>
-        <w:t>the</w:t>
+        <w:t>As a further attempt to increase the</w:t>
       </w:r>
       <w:r>
         <w:t xml:space="preserve"> statistical power</w:t>
       </w:r>
       <w:r>
-        <w:t xml:space="preserve"> of our analyses</w:t>
-      </w:r>
-      <w:r>
-        <w:t xml:space="preserve">, we </w:t>
-      </w:r>
-      <w:r>
-        <w:t>reduce</w:t>
-      </w:r>
-      <w:r>
-        <w:t>d</w:t>
-      </w:r>
-      <w:r>
-        <w:t xml:space="preserve"> (artificial</w:t>
+        <w:t xml:space="preserve"> of our analyses, we reduced (artificial</w:t>
       </w:r>
       <w:r>
         <w:rPr>
@@ -15009,19 +14893,10 @@
         <w:footnoteReference w:id="1"/>
       </w:r>
       <w:r>
-        <w:t xml:space="preserve">) within-study variability </w:t>
-      </w:r>
-      <w:r>
-        <w:t>by aggregating</w:t>
-      </w:r>
-      <w:r>
-        <w:t xml:space="preserve"> all study results that were reported across subgroups that were not pre-specified in our protocol</w:t>
-      </w:r>
-      <w:r>
-        <w:t>, as recommended by Vembye, Pustejovsky et al. (2025)</w:t>
-      </w:r>
-      <w:r>
-        <w:t>.</w:t>
+        <w:t>) within-study variability by aggregating</w:t>
+      </w:r>
+      <w:r>
+        <w:t xml:space="preserve"> all study results that were reported across subgroups that were not pre-specified in our protocol, as recommended by Vembye, Pustejovsky et al. (2025).</w:t>
       </w:r>
       <w:r>
         <w:t xml:space="preserve"> </w:t>
@@ -18165,13 +18040,7 @@
         <w:t>S</w:t>
       </w:r>
       <w:r>
-        <w:t xml:space="preserve"> was estimated by pooling all control group standard deviations. We adopted this approach to increase the generalizability</w:t>
-      </w:r>
-      <w:r>
-        <w:t>/external validity</w:t>
-      </w:r>
-      <w:r>
-        <w:t xml:space="preserve"> of the results, as the population-based version of </w:t>
+        <w:t xml:space="preserve"> was estimated by pooling all control group standard deviations. We adopted this approach to increase the generalizability/external validity of the results, as the population-based version of </w:t>
       </w:r>
       <w:r>
         <w:rPr>
@@ -18180,19 +18049,7 @@
         <w:t>S</w:t>
       </w:r>
       <w:r>
-        <w:t xml:space="preserve"> provides </w:t>
-      </w:r>
-      <w:r>
-        <w:t>an</w:t>
-      </w:r>
-      <w:r>
-        <w:t xml:space="preserve"> estimate</w:t>
-      </w:r>
-      <w:r>
-        <w:t xml:space="preserve"> closer to the population we want to generalize to</w:t>
-      </w:r>
-      <w:r>
-        <w:t>. We applied this method only to these three scales, as each was reported in at least five studies—the minimum number required for adequately estimating population-based standard deviations (Fitzgerald &amp; Tipton, 2024).</w:t>
+        <w:t xml:space="preserve"> provides an estimate closer to the population we want to generalize to. We applied this method only to these three scales, as each was reported in at least five studies—the minimum number required for adequately estimating population-based standard deviations (Fitzgerald &amp; Tipton, 2024).</w:t>
       </w:r>
     </w:p>
     <w:p>
@@ -19891,13 +19748,7 @@
           <w:rPr>
             <w:rFonts w:ascii="Cambria Math" w:hAnsi="Cambria Math"/>
           </w:rPr>
-          <m:t>b</m:t>
-        </m:r>
-        <m:r>
-          <w:rPr>
-            <w:rFonts w:ascii="Cambria Math" w:hAnsi="Cambria Math"/>
-          </w:rPr>
-          <m:t>,</m:t>
+          <m:t>b,</m:t>
         </m:r>
       </m:oMath>
       <w:r>
@@ -20660,7 +20511,6 @@
         <w:autoSpaceDE w:val="0"/>
         <w:autoSpaceDN w:val="0"/>
         <w:adjustRightInd w:val="0"/>
-        <w:ind w:firstLine="720"/>
         <w:jc w:val="both"/>
         <w:divId w:val="106312082"/>
         <w:rPr>
@@ -20827,7 +20677,6 @@
     </w:p>
     <w:p>
       <w:pPr>
-        <w:ind w:firstLine="720"/>
         <w:jc w:val="both"/>
         <w:divId w:val="106312082"/>
         <w:rPr>
@@ -20880,14 +20729,14 @@
         <w:rPr>
           <w:rFonts w:eastAsia="Times New Roman"/>
         </w:rPr>
-        <w:t xml:space="preserve"> As an exploratory sensitivity analysis, </w:t>
+        <w:t xml:space="preserve"> As an exploratory sensitivity analysis, we </w:t>
       </w:r>
       <w:r>
         <w:rPr>
           <w:rFonts w:eastAsia="Times New Roman"/>
         </w:rPr>
         <w:lastRenderedPageBreak/>
-        <w:t xml:space="preserve">we investigated </w:t>
+        <w:t xml:space="preserve">investigated </w:t>
       </w:r>
       <w:r>
         <w:rPr>
@@ -20948,7 +20797,19 @@
         <w:rPr>
           <w:rFonts w:eastAsia="Times New Roman"/>
         </w:rPr>
-        <w:t xml:space="preserve">As the majority of the included studies contribute multiple effect sizes, the final dataset contains dependencies among the computed effect sizes. The primary dependency structure we detect in our datasets pertains to the so-called </w:t>
+        <w:t>As the majority of the included studies contribute multiple effect sizes, the final dataset</w:t>
+      </w:r>
+      <w:r>
+        <w:rPr>
+          <w:rFonts w:eastAsia="Times New Roman"/>
+        </w:rPr>
+        <w:t>s</w:t>
+      </w:r>
+      <w:r>
+        <w:rPr>
+          <w:rFonts w:eastAsia="Times New Roman"/>
+        </w:rPr>
+        <w:t xml:space="preserve"> contain dependencies among the computed effect sizes. The primary dependency structure we detect in our datasets pertains to the so-called </w:t>
       </w:r>
       <w:r>
         <w:rPr>
@@ -20961,60 +20822,25 @@
         <w:rPr>
           <w:rFonts w:eastAsia="Times New Roman"/>
         </w:rPr>
-        <w:t>. This type of dependency typically appears when studies report multiple outcome results from the same sample of participants. In our datasets, this is the main factor creating dependency among effect sizes and is embedded in 30 and 36 studies</w:t>
-      </w:r>
-      <w:r>
-        <w:rPr>
-          <w:rFonts w:eastAsia="Times New Roman"/>
-        </w:rPr>
-        <w:t xml:space="preserve"> </w:t>
-      </w:r>
-      <w:r>
-        <w:rPr>
-          <w:rFonts w:eastAsia="Times New Roman"/>
-        </w:rPr>
-        <w:t>for the social reintegration and mental health data, respectively</w:t>
-      </w:r>
-      <w:r>
-        <w:rPr>
-          <w:rFonts w:eastAsia="Times New Roman"/>
-        </w:rPr>
-        <w:t xml:space="preserve">. As also described in Table 1, our data includes three studies where the correlated dependency among effect sizes is caused by multiple treatment groups being compared to the same control group. We did not have any studies creating the so-called </w:t>
-      </w:r>
-      <w:r>
-        <w:rPr>
-          <w:rFonts w:eastAsia="Times New Roman"/>
-          <w:i/>
-        </w:rPr>
-        <w:t>hierarchical effects dependency structure</w:t>
-      </w:r>
-      <w:r>
-        <w:rPr>
-          <w:rFonts w:eastAsia="Times New Roman"/>
-        </w:rPr>
-        <w:t xml:space="preserve">, where the dependency among effect sizes is caused by the same study reporting outcome results across different non-overlapping samples. Finally, 12 and 8 studies reported one effect size only for the social reintegration and mental health data, respectively. </w:t>
-      </w:r>
-    </w:p>
-    <w:p>
-      <w:pPr>
-        <w:divId w:val="106312082"/>
-        <w:rPr>
-          <w:rFonts w:eastAsia="Times New Roman"/>
-        </w:rPr>
-      </w:pPr>
-    </w:p>
-    <w:p>
-      <w:pPr>
-        <w:divId w:val="106312082"/>
-        <w:rPr>
-          <w:rFonts w:eastAsia="Times New Roman"/>
-        </w:rPr>
-      </w:pPr>
-      <w:r>
-        <w:rPr>
-          <w:rFonts w:eastAsia="Times New Roman"/>
-        </w:rPr>
-        <w:t xml:space="preserve">REEMEMBER: </w:t>
+        <w:t xml:space="preserve">. This type of dependency </w:t>
+      </w:r>
+      <w:r>
+        <w:rPr>
+          <w:rFonts w:eastAsia="Times New Roman"/>
+        </w:rPr>
+        <w:t xml:space="preserve">typically </w:t>
+      </w:r>
+      <w:r>
+        <w:rPr>
+          <w:rFonts w:eastAsia="Times New Roman"/>
+        </w:rPr>
+        <w:t>appears when studies report multiple outcome results from the same sample of participants</w:t>
+      </w:r>
+      <w:r>
+        <w:rPr>
+          <w:rFonts w:eastAsia="Times New Roman"/>
+        </w:rPr>
+        <w:t xml:space="preserve">, for </w:t>
       </w:r>
       <w:bookmarkStart w:id="354" w:name="_GoBack"/>
       <w:bookmarkEnd w:id="354"/>
@@ -21022,7 +20848,72 @@
         <w:rPr>
           <w:rFonts w:eastAsia="Times New Roman"/>
         </w:rPr>
-        <w:t xml:space="preserve">Although approximatable we did not calculate the covariance for the three studies where this could be calculated.  </w:t>
+        <w:t>example, across different outcomes or time points</w:t>
+      </w:r>
+      <w:r>
+        <w:rPr>
+          <w:rFonts w:eastAsia="Times New Roman"/>
+        </w:rPr>
+        <w:t xml:space="preserve">. In our datasets, this is the main factor creating dependency among effect sizes </w:t>
+      </w:r>
+      <w:r>
+        <w:rPr>
+          <w:rFonts w:eastAsia="Times New Roman"/>
+        </w:rPr>
+        <w:t>which</w:t>
+      </w:r>
+      <w:r>
+        <w:rPr>
+          <w:rFonts w:eastAsia="Times New Roman"/>
+        </w:rPr>
+        <w:t xml:space="preserve"> is embedded in 30 and 36 studies</w:t>
+      </w:r>
+      <w:r>
+        <w:rPr>
+          <w:rFonts w:eastAsia="Times New Roman"/>
+        </w:rPr>
+        <w:t xml:space="preserve"> </w:t>
+      </w:r>
+      <w:r>
+        <w:rPr>
+          <w:rFonts w:eastAsia="Times New Roman"/>
+        </w:rPr>
+        <w:t xml:space="preserve">for the social reintegration and mental health data, respectively. As also described in Table 1, our data includes three studies where the correlated dependency among effect sizes is caused by multiple treatment groups being compared to the same control group. We did not have any studies creating the so-called </w:t>
+      </w:r>
+      <w:r>
+        <w:rPr>
+          <w:rFonts w:eastAsia="Times New Roman"/>
+          <w:i/>
+        </w:rPr>
+        <w:t>hierarchical effects dependency structure</w:t>
+      </w:r>
+      <w:r>
+        <w:rPr>
+          <w:rFonts w:eastAsia="Times New Roman"/>
+        </w:rPr>
+        <w:t xml:space="preserve">, where the dependency among effect sizes is caused by the same study reporting outcome results across different non-overlapping samples. Finally, 12 and 8 studies reported one effect size only for the social reintegration and mental health data, respectively. </w:t>
+      </w:r>
+    </w:p>
+    <w:p>
+      <w:pPr>
+        <w:divId w:val="106312082"/>
+        <w:rPr>
+          <w:rFonts w:eastAsia="Times New Roman"/>
+        </w:rPr>
+      </w:pPr>
+    </w:p>
+    <w:p>
+      <w:pPr>
+        <w:divId w:val="106312082"/>
+        <w:rPr>
+          <w:rFonts w:eastAsia="Times New Roman"/>
+        </w:rPr>
+      </w:pPr>
+      <w:r>
+        <w:rPr>
+          <w:rFonts w:eastAsia="Times New Roman"/>
+        </w:rPr>
+        <w:t xml:space="preserve">REEMEMBER: Although approximatable we did not calculate the covariance for the three studies where this could be calculated.  </w:t>
       </w:r>
     </w:p>
     <w:p>
@@ -21269,6 +21160,7 @@
         <w:rPr>
           <w:lang w:val="en-US"/>
         </w:rPr>
+        <w:lastRenderedPageBreak/>
         <w:t>As the number of missing values was so few</w:t>
       </w:r>
       <w:r>
@@ -21305,14 +21197,7 @@
         <w:rPr>
           <w:lang w:val="en-US"/>
         </w:rPr>
-        <w:t xml:space="preserve"> unnecessarily </w:t>
-      </w:r>
-      <w:r>
-        <w:rPr>
-          <w:lang w:val="en-US"/>
-        </w:rPr>
-        <w:lastRenderedPageBreak/>
-        <w:t>complete the reliable computation of the cluster robust standard errors and the embedded degrees of freedom (see Vembye et al., 2024</w:t>
+        <w:t xml:space="preserve"> unnecessarily complete the reliable computation of the cluster robust standard errors and the embedded degrees of freedom (see Vembye et al., 2024</w:t>
       </w:r>
       <w:r>
         <w:rPr>
@@ -21933,7 +21818,6 @@
         <w:divId w:val="448813809"/>
       </w:pPr>
       <w:r>
-        <w:lastRenderedPageBreak/>
         <w:t>Summary of findings and assessment of the certainty of the evidence</w:t>
       </w:r>
     </w:p>
@@ -26103,7 +25987,6 @@
           <w:i w:val="0"/>
           <w:sz w:val="36"/>
         </w:rPr>
-        <w:lastRenderedPageBreak/>
         <w:t>Included studies</w:t>
       </w:r>
     </w:p>
@@ -27238,6 +27121,7 @@
               <w:rPr>
                 <w:rFonts w:cstheme="minorHAnsi"/>
               </w:rPr>
+              <w:lastRenderedPageBreak/>
               <w:t>Chronic medical condition</w:t>
             </w:r>
             <w:r>
@@ -27339,7 +27223,6 @@
               <w:rPr>
                 <w:rFonts w:cstheme="minorHAnsi"/>
               </w:rPr>
-              <w:lastRenderedPageBreak/>
               <w:t>Loneliness</w:t>
             </w:r>
           </w:p>
@@ -28518,7 +28401,14 @@
         <w:rPr>
           <w:lang w:val="en-US"/>
         </w:rPr>
-        <w:t xml:space="preserve"> studies fall under this category: Druss et al. (2010), Druss et al. </w:t>
+        <w:t xml:space="preserve"> studies fall </w:t>
+      </w:r>
+      <w:r>
+        <w:rPr>
+          <w:lang w:val="en-US"/>
+        </w:rPr>
+        <w:lastRenderedPageBreak/>
+        <w:t xml:space="preserve">under this category: Druss et al. (2010), Druss et al. </w:t>
       </w:r>
       <w:r>
         <w:rPr>
@@ -28570,7 +28460,6 @@
         <w:rPr>
           <w:lang w:val="en-US"/>
         </w:rPr>
-        <w:lastRenderedPageBreak/>
         <w:tab/>
         <w:t xml:space="preserve">Several studies combine teaching about the participants' psychiatric diagnosis </w:t>
       </w:r>
@@ -28934,6 +28823,7 @@
         <w:rPr>
           <w:lang w:val="en-US"/>
         </w:rPr>
+        <w:lastRenderedPageBreak/>
         <w:t>Two studies, Lloyed-Evans et al. (2020) and Tjaden et al. (2021), aimed to develop and broaden participants' social networks through group interventions, which are classified as Social Network Training.</w:t>
       </w:r>
     </w:p>
@@ -28951,7 +28841,6 @@
         <w:rPr>
           <w:lang w:val="en-US"/>
         </w:rPr>
-        <w:lastRenderedPageBreak/>
         <w:t xml:space="preserve">In two studies (Schrank et al. 2016 and Valiente et al. 2022), the </w:t>
       </w:r>
       <w:r>
@@ -45563,6 +45452,7 @@
     <w:rsid w:val="003A4C82"/>
     <w:rsid w:val="003B3BDA"/>
     <w:rsid w:val="003B4619"/>
+    <w:rsid w:val="0043646D"/>
     <w:rsid w:val="0044468F"/>
     <w:rsid w:val="00451AF1"/>
     <w:rsid w:val="0046755D"/>
@@ -45571,6 +45461,7 @@
     <w:rsid w:val="004D036B"/>
     <w:rsid w:val="005004E5"/>
     <w:rsid w:val="0056188C"/>
+    <w:rsid w:val="005D683A"/>
     <w:rsid w:val="005E5D89"/>
     <w:rsid w:val="0064675A"/>
     <w:rsid w:val="0067557D"/>
@@ -47148,7 +47039,7 @@
 </file>
 
 <file path=customXml/itemProps1.xml><?xml version="1.0" encoding="utf-8"?>
-<ds:datastoreItem xmlns:ds="http://schemas.openxmlformats.org/officeDocument/2006/customXml" ds:itemID="{1802BA31-7921-46B9-882A-030B3FB92D75}">
+<ds:datastoreItem xmlns:ds="http://schemas.openxmlformats.org/officeDocument/2006/customXml" ds:itemID="{878D9BB7-B12B-43DE-816C-2B4ABB846395}">
   <ds:schemaRefs>
     <ds:schemaRef ds:uri="http://schemas.openxmlformats.org/officeDocument/2006/bibliography"/>
   </ds:schemaRefs>

</xml_diff>

<commit_message>
Estimating var-covar for Crawford, Michalak, and Schafer
</commit_message>
<xml_diff>
--- a/Manuscript full review Group-based Interventions_26.02.2025 MHV.docx
+++ b/Manuscript full review Group-based Interventions_26.02.2025 MHV.docx
@@ -20840,45 +20840,155 @@
         <w:rPr>
           <w:rFonts w:eastAsia="Times New Roman"/>
         </w:rPr>
-        <w:t xml:space="preserve">, for </w:t>
+        <w:t>, for example, across different outcomes or time points</w:t>
+      </w:r>
+      <w:r>
+        <w:rPr>
+          <w:rFonts w:eastAsia="Times New Roman"/>
+        </w:rPr>
+        <w:t>. In our datasets, this is the main factor creating dependency among effect sizes</w:t>
+      </w:r>
+      <w:r>
+        <w:rPr>
+          <w:rFonts w:eastAsia="Times New Roman"/>
+        </w:rPr>
+        <w:t xml:space="preserve">. Specifically, this dependency </w:t>
+      </w:r>
+      <w:r>
+        <w:rPr>
+          <w:rFonts w:eastAsia="Times New Roman"/>
+        </w:rPr>
+        <w:t>is embedded in 30 and 36 studies</w:t>
+      </w:r>
+      <w:r>
+        <w:rPr>
+          <w:rFonts w:eastAsia="Times New Roman"/>
+        </w:rPr>
+        <w:t xml:space="preserve"> </w:t>
+      </w:r>
+      <w:r>
+        <w:rPr>
+          <w:rFonts w:eastAsia="Times New Roman"/>
+        </w:rPr>
+        <w:t xml:space="preserve">for the social reintegration and mental health data, respectively. As also described in Table 1, our data includes three studies where the correlated dependency among effect sizes is caused by multiple treatment groups being compared to the same control group. </w:t>
+      </w:r>
+    </w:p>
+    <w:p>
+      <w:pPr>
+        <w:divId w:val="106312082"/>
+        <w:rPr>
+          <w:rFonts w:eastAsia="Times New Roman"/>
+        </w:rPr>
+      </w:pPr>
+    </w:p>
+    <w:p>
+      <w:pPr>
+        <w:divId w:val="106312082"/>
+        <w:rPr>
+          <w:rFonts w:eastAsia="Times New Roman"/>
+        </w:rPr>
+      </w:pPr>
+      <w:r>
+        <w:rPr>
+          <w:rFonts w:eastAsia="Times New Roman"/>
+        </w:rPr>
+        <w:t xml:space="preserve">For this type of </w:t>
+      </w:r>
+      <w:r>
+        <w:rPr>
+          <w:rFonts w:eastAsia="Times New Roman"/>
+        </w:rPr>
+        <w:t xml:space="preserve">dependency </w:t>
+      </w:r>
+      <w:r>
+        <w:rPr>
+          <w:rFonts w:eastAsia="Times New Roman"/>
+        </w:rPr>
+        <w:t>structure,</w:t>
+      </w:r>
+      <w:r>
+        <w:rPr>
+          <w:rFonts w:eastAsia="Times New Roman"/>
+        </w:rPr>
+        <w:t xml:space="preserve"> the</w:t>
+      </w:r>
+      <w:r>
+        <w:rPr>
+          <w:rFonts w:eastAsia="Times New Roman"/>
+        </w:rPr>
+        <w:t xml:space="preserve"> </w:t>
+      </w:r>
+      <w:r>
+        <w:rPr>
+          <w:rFonts w:eastAsia="Times New Roman"/>
+        </w:rPr>
+        <w:t>large-sample variance-</w:t>
+      </w:r>
+      <w:r>
+        <w:rPr>
+          <w:rFonts w:eastAsia="Times New Roman"/>
+        </w:rPr>
+        <w:t>c</w:t>
+      </w:r>
+      <w:r>
+        <w:rPr>
+          <w:rFonts w:eastAsia="Times New Roman"/>
+        </w:rPr>
+        <w:t>ovariance can</w:t>
+      </w:r>
+      <w:r>
+        <w:rPr>
+          <w:rFonts w:eastAsia="Times New Roman"/>
+        </w:rPr>
+        <w:t xml:space="preserve"> be</w:t>
+      </w:r>
+      <w:r>
+        <w:rPr>
+          <w:rFonts w:eastAsia="Times New Roman"/>
+        </w:rPr>
+        <w:t xml:space="preserve"> estimated </w:t>
+      </w:r>
+      <w:r>
+        <w:rPr>
+          <w:rFonts w:eastAsia="Times New Roman"/>
+        </w:rPr>
+        <w:t xml:space="preserve">as described by Gleser and Olkin (2009, formula 19.19). </w:t>
+      </w:r>
+      <w:r>
+        <w:rPr>
+          <w:rFonts w:eastAsia="Times New Roman"/>
+        </w:rPr>
+        <w:t xml:space="preserve"> </w:t>
+      </w:r>
+      <w:r>
+        <w:rPr>
+          <w:rFonts w:eastAsia="Times New Roman"/>
+        </w:rPr>
+        <w:t>Mention when talking about constant imputations of rho</w:t>
       </w:r>
       <w:bookmarkStart w:id="354" w:name="_GoBack"/>
       <w:bookmarkEnd w:id="354"/>
-      <w:r>
-        <w:rPr>
-          <w:rFonts w:eastAsia="Times New Roman"/>
-        </w:rPr>
-        <w:t>example, across different outcomes or time points</w:t>
-      </w:r>
-      <w:r>
-        <w:rPr>
-          <w:rFonts w:eastAsia="Times New Roman"/>
-        </w:rPr>
-        <w:t xml:space="preserve">. In our datasets, this is the main factor creating dependency among effect sizes </w:t>
-      </w:r>
-      <w:r>
-        <w:rPr>
-          <w:rFonts w:eastAsia="Times New Roman"/>
-        </w:rPr>
-        <w:t>which</w:t>
-      </w:r>
-      <w:r>
-        <w:rPr>
-          <w:rFonts w:eastAsia="Times New Roman"/>
-        </w:rPr>
-        <w:t xml:space="preserve"> is embedded in 30 and 36 studies</w:t>
-      </w:r>
-      <w:r>
-        <w:rPr>
-          <w:rFonts w:eastAsia="Times New Roman"/>
-        </w:rPr>
-        <w:t xml:space="preserve"> </w:t>
-      </w:r>
-      <w:r>
-        <w:rPr>
-          <w:rFonts w:eastAsia="Times New Roman"/>
-        </w:rPr>
-        <w:t xml:space="preserve">for the social reintegration and mental health data, respectively. As also described in Table 1, our data includes three studies where the correlated dependency among effect sizes is caused by multiple treatment groups being compared to the same control group. We did not have any studies creating the so-called </w:t>
+    </w:p>
+    <w:p>
+      <w:pPr>
+        <w:divId w:val="106312082"/>
+        <w:rPr>
+          <w:rFonts w:eastAsia="Times New Roman"/>
+        </w:rPr>
+      </w:pPr>
+    </w:p>
+    <w:p>
+      <w:pPr>
+        <w:divId w:val="106312082"/>
+        <w:rPr>
+          <w:rFonts w:eastAsia="Times New Roman"/>
+        </w:rPr>
+      </w:pPr>
+      <w:r>
+        <w:rPr>
+          <w:rFonts w:eastAsia="Times New Roman"/>
+        </w:rPr>
+        <w:t xml:space="preserve">We did not have any studies creating the so-called </w:t>
       </w:r>
       <w:r>
         <w:rPr>
@@ -20893,6 +21003,22 @@
         </w:rPr>
         <w:t xml:space="preserve">, where the dependency among effect sizes is caused by the same study reporting outcome results across different non-overlapping samples. Finally, 12 and 8 studies reported one effect size only for the social reintegration and mental health data, respectively. </w:t>
       </w:r>
+    </w:p>
+    <w:p>
+      <w:pPr>
+        <w:divId w:val="106312082"/>
+        <w:rPr>
+          <w:rFonts w:eastAsia="Times New Roman"/>
+        </w:rPr>
+      </w:pPr>
+    </w:p>
+    <w:p>
+      <w:pPr>
+        <w:divId w:val="106312082"/>
+        <w:rPr>
+          <w:rFonts w:eastAsia="Times New Roman"/>
+        </w:rPr>
+      </w:pPr>
     </w:p>
     <w:p>
       <w:pPr>
@@ -21042,12 +21168,19 @@
         <w:rPr>
           <w:lang w:val="en-US"/>
         </w:rPr>
-        <w:t xml:space="preserve">Specifically, we could not obtain information about the average number of males in the study sample for Gordon et al. (2018), prompting us to impute means </w:t>
+        <w:t xml:space="preserve">Specifically, we could not obtain information about the </w:t>
       </w:r>
       <w:r>
         <w:rPr>
           <w:lang w:val="en-US"/>
         </w:rPr>
+        <w:lastRenderedPageBreak/>
+        <w:t xml:space="preserve">average number of males in the study sample for Gordon et al. (2018), prompting us to impute means </w:t>
+      </w:r>
+      <w:r>
+        <w:rPr>
+          <w:lang w:val="en-US"/>
+        </w:rPr>
         <w:t xml:space="preserve">on the </w:t>
       </w:r>
       <w:r>
@@ -21160,7 +21293,6 @@
         <w:rPr>
           <w:lang w:val="en-US"/>
         </w:rPr>
-        <w:lastRenderedPageBreak/>
         <w:t>As the number of missing values was so few</w:t>
       </w:r>
       <w:r>
@@ -21724,6 +21856,7 @@
         <w:rPr>
           <w:rFonts w:eastAsia="Times New Roman"/>
         </w:rPr>
+        <w:lastRenderedPageBreak/>
         <w:t xml:space="preserve">Describe any sensitivity analyses planned to assess the robustness of results, such as the impact of notable assumptions, imputed data, borderline decisions, and studies at high risk of bias or with poor quality. </w:t>
       </w:r>
     </w:p>
@@ -21855,8 +21988,6 @@
                 <w:rFonts w:ascii="TimesNewRomanPS-BoldMT" w:eastAsia="Times New Roman" w:hAnsi="TimesNewRomanPS-BoldMT" w:cs="TimesNewRomanPS-BoldMT"/>
                 <w:b w:val="0"/>
                 <w:bCs w:val="0"/>
-                <w:i/>
-                <w:iCs/>
                 <w:sz w:val="20"/>
                 <w:szCs w:val="20"/>
                 <w:lang w:val="en-US"/>
@@ -21883,8 +22014,6 @@
                 <w:rFonts w:ascii="TimesNewRomanPS-BoldMT" w:eastAsia="Times New Roman" w:hAnsi="TimesNewRomanPS-BoldMT" w:cs="TimesNewRomanPS-BoldMT"/>
                 <w:b w:val="0"/>
                 <w:bCs w:val="0"/>
-                <w:i/>
-                <w:iCs/>
                 <w:sz w:val="20"/>
                 <w:szCs w:val="20"/>
                 <w:lang w:val="en-US"/>
@@ -21911,8 +22040,6 @@
                 <w:rFonts w:ascii="TimesNewRomanPS-BoldMT" w:eastAsia="Times New Roman" w:hAnsi="TimesNewRomanPS-BoldMT" w:cs="TimesNewRomanPS-BoldMT"/>
                 <w:b w:val="0"/>
                 <w:bCs w:val="0"/>
-                <w:i/>
-                <w:iCs/>
                 <w:sz w:val="20"/>
                 <w:szCs w:val="20"/>
                 <w:lang w:val="en-US"/>
@@ -21939,8 +22066,6 @@
                 <w:rFonts w:ascii="TimesNewRomanPS-BoldMT" w:eastAsia="Times New Roman" w:hAnsi="TimesNewRomanPS-BoldMT" w:cs="TimesNewRomanPS-BoldMT"/>
                 <w:b w:val="0"/>
                 <w:bCs w:val="0"/>
-                <w:i/>
-                <w:iCs/>
                 <w:sz w:val="20"/>
                 <w:szCs w:val="20"/>
                 <w:lang w:val="en-US"/>
@@ -21967,8 +22092,6 @@
                 <w:rFonts w:ascii="TimesNewRomanPS-BoldMT" w:eastAsia="Times New Roman" w:hAnsi="TimesNewRomanPS-BoldMT" w:cs="TimesNewRomanPS-BoldMT"/>
                 <w:b w:val="0"/>
                 <w:bCs w:val="0"/>
-                <w:i/>
-                <w:iCs/>
                 <w:sz w:val="20"/>
                 <w:szCs w:val="20"/>
                 <w:lang w:val="en-US"/>
@@ -22490,6 +22613,7 @@
         <w:divId w:val="1638409317"/>
       </w:pPr>
       <w:r>
+        <w:lastRenderedPageBreak/>
         <w:t>The total number of poten</w:t>
       </w:r>
       <w:r>
@@ -25862,6 +25986,7 @@
             <w:rFonts w:eastAsia="Times New Roman"/>
             <w:noProof/>
           </w:rPr>
+          <w:lastRenderedPageBreak/>
           <mc:AlternateContent>
             <mc:Choice Requires="wps">
               <w:drawing>
@@ -26786,6 +26911,7 @@
               <w:rPr>
                 <w:rFonts w:cstheme="minorHAnsi"/>
               </w:rPr>
+              <w:lastRenderedPageBreak/>
               <w:t>Not specified</w:t>
             </w:r>
           </w:p>
@@ -27121,7 +27247,6 @@
               <w:rPr>
                 <w:rFonts w:cstheme="minorHAnsi"/>
               </w:rPr>
-              <w:lastRenderedPageBreak/>
               <w:t>Chronic medical condition</w:t>
             </w:r>
             <w:r>
@@ -28360,6 +28485,7 @@
         <w:rPr>
           <w:lang w:val="en-US"/>
         </w:rPr>
+        <w:lastRenderedPageBreak/>
         <w:t xml:space="preserve">In studies where the intervention is explicitly named as cognitive behavioral therapy with group elements, they are categorized as Group-based Cognitive Behavioral Therapy. This includes a total of 11 studies: Beames et al. (2020), Cano-Vindel et al. </w:t>
       </w:r>
       <w:r>
@@ -28401,14 +28527,7 @@
         <w:rPr>
           <w:lang w:val="en-US"/>
         </w:rPr>
-        <w:t xml:space="preserve"> studies fall </w:t>
-      </w:r>
-      <w:r>
-        <w:rPr>
-          <w:lang w:val="en-US"/>
-        </w:rPr>
-        <w:lastRenderedPageBreak/>
-        <w:t xml:space="preserve">under this category: Druss et al. (2010), Druss et al. </w:t>
+        <w:t xml:space="preserve"> studies fall under this category: Druss et al. (2010), Druss et al. </w:t>
       </w:r>
       <w:r>
         <w:rPr>
@@ -28782,6 +28901,7 @@
         <w:rPr>
           <w:lang w:val="en-US"/>
         </w:rPr>
+        <w:lastRenderedPageBreak/>
         <w:tab/>
         <w:t xml:space="preserve">In several studies, the group element in the treatment-intervention involves participants living together in some form of residential setting. The category is called Residential Treatment and two studies fall under this category: Patterson et al. </w:t>
       </w:r>
@@ -28823,7 +28943,6 @@
         <w:rPr>
           <w:lang w:val="en-US"/>
         </w:rPr>
-        <w:lastRenderedPageBreak/>
         <w:t>Two studies, Lloyed-Evans et al. (2020) and Tjaden et al. (2021), aimed to develop and broaden participants' social networks through group interventions, which are classified as Social Network Training.</w:t>
       </w:r>
     </w:p>
@@ -38092,9 +38211,9 @@
         <w:t xml:space="preserve">External sources </w:t>
       </w:r>
     </w:p>
-    <w:bookmarkStart w:id="470" w:name="APPENDICES" w:displacedByCustomXml="next"/>
+    <w:bookmarkStart w:id="470" w:name="FEEDBACK" w:displacedByCustomXml="next"/>
     <w:bookmarkEnd w:id="470" w:displacedByCustomXml="next"/>
-    <w:bookmarkStart w:id="471" w:name="FEEDBACK" w:displacedByCustomXml="next"/>
+    <w:bookmarkStart w:id="471" w:name="APPENDICES" w:displacedByCustomXml="next"/>
     <w:bookmarkEnd w:id="471" w:displacedByCustomXml="next"/>
     <w:sdt>
       <w:sdtPr>
@@ -45477,6 +45596,7 @@
     <w:rsid w:val="009151A1"/>
     <w:rsid w:val="009307CB"/>
     <w:rsid w:val="009B1AD4"/>
+    <w:rsid w:val="009F6056"/>
     <w:rsid w:val="00A25787"/>
     <w:rsid w:val="00AE62D1"/>
     <w:rsid w:val="00BD214A"/>
@@ -47039,7 +47159,7 @@
 </file>
 
 <file path=customXml/itemProps1.xml><?xml version="1.0" encoding="utf-8"?>
-<ds:datastoreItem xmlns:ds="http://schemas.openxmlformats.org/officeDocument/2006/customXml" ds:itemID="{878D9BB7-B12B-43DE-816C-2B4ABB846395}">
+<ds:datastoreItem xmlns:ds="http://schemas.openxmlformats.org/officeDocument/2006/customXml" ds:itemID="{815CDD42-7F16-4323-B6A9-D5956BC3015E}">
   <ds:schemaRefs>
     <ds:schemaRef ds:uri="http://schemas.openxmlformats.org/officeDocument/2006/bibliography"/>
   </ds:schemaRefs>

</xml_diff>

<commit_message>
Working on pub bias analyses
</commit_message>
<xml_diff>
--- a/Manuscript full review Group-based Interventions_26.02.2025 MHV.docx
+++ b/Manuscript full review Group-based Interventions_26.02.2025 MHV.docx
@@ -2637,7 +2637,7 @@
           <w:rFonts w:eastAsia="Times New Roman"/>
           <w:lang w:val="en-US" w:eastAsia="da-DK"/>
         </w:rPr>
-        <w:instrText xml:space="preserve"> ADDIN ZOTERO_ITEM CSL_CITATION {"citationID":"KvU0QOus","properties":{"formattedCitation":"(Brouwers, 2020; Feldman &amp; Crandall, 2007)","plainCitation":"(Brouwers, 2020; Feldman &amp; Crandall, 2007)","noteIndex":0},"citationItems":[{"id":"6UJOo7kI/xnJszRdT","uris":["http://zotero.org/users/14817438/items/FHJZTUL7"],"itemData":{"id":144,"type":"article-journal","abstract":"Abstract\n            \n              Background\n              As yet, little is known about the effects of mental health stigma on sustainable employment. This is surprising, as mental health stigma is common, and because people with severe and common mental disorders are 7 and 3 times more likely to be unemployed, respectively, than people with no disorders. As the global lifetime prevalence of mental disorders is 29%, the high unemployment rates of people with these health problems constitute an important and urgent public health inequality problem that needs to be addressed.\n            \n            \n              Main text\n              The aim of this position paper is to illustrate the assumption that stigma contributes to the unemployment of people with mental illness and mental health issues with evidence from recent scientific studies on four problem areas, and to provide directions for future research. These four problem areas indicate that: (1) employers and line managers hold negative attitudes towards people with mental illness or mental health issues, which decreases the chances of people with these health problems being hired or supported; (2) both the disclosure and non-disclosure of mental illness or mental health issues can lead to job loss; (3) anticipated discrimination, self-stigma and the ‘Why Try’ effect can lead to insufficient motivation and effort to keep or find employment and can result in unemployment; and (4) stigma is a barrier to seeking healthcare, which can lead to untreated and worsened health conditions and subsequently to adverse occupational outcomes (e.g. sick leave, job loss).\n            \n            \n              Conclusions\n              The paper concludes that stigma in the work context is a considerable and complex problem, and that there is an important knowledge gap especially regarding the long-term effects of stigma on unemployment. To prevent and decrease adverse occupational outcomes in people with mental illness or mental health issues there is an urgent need for high quality and longitudinal research on stigma related consequences for employment. In addition, more validated measures specifically for the employment setting, as well as destigmatizing intervention studies are needed.","container-title":"BMC Psychology","DOI":"10.1186/s40359-020-00399-0","ISSN":"2050-7283","issue":"1","journalAbbreviation":"BMC Psychol","language":"en","page":"36","source":"DOI.org (Crossref)","title":"Social stigma is an underestimated contributing factor to unemployment in people with mental illness or mental health issues: position paper and future directions","title-short":"Social stigma is an underestimated contributing factor to unemployment in people with mental illness or mental health issues","volume":"8","author":[{"family":"Brouwers","given":"Evelien P. M."}],"issued":{"date-parts":[["2020",12]]}},"label":"page"},{"id":"6UJOo7kI/RfAHlyWH","uris":["http://zotero.org/users/14817438/items/6WT2X954"],"itemData":{"id":169,"type":"article-journal","container-title":"Journal of Social and Clinical Psychology","DOI":"10.1521/jscp.2007.26.2.137","ISSN":"0736-7236","issue":"2","journalAbbreviation":"Journal of Social and Clinical Psychology","language":"en","page":"137-154","source":"DOI.org (Crossref)","title":"Dimensions of Mental Illness Stigma: What About Mental Illness Causes Social Rejection?","title-short":"Dimensions of Mental Illness Stigma","volume":"26","author":[{"family":"Feldman","given":"David B."},{"family":"Crandall","given":"Christian S."}],"issued":{"date-parts":[["2007",2]]}},"label":"page"}],"schema":"https://github.com/citation-style-language/schema/raw/master/csl-citation.json"} </w:instrText>
+        <w:instrText xml:space="preserve"> ADDIN ZOTERO_ITEM CSL_CITATION {"citationID":"KvU0QOus","properties":{"formattedCitation":"(Brouwers, 2020; Feldman &amp; Crandall, 2007)","plainCitation":"(Brouwers, 2020; Feldman &amp; Crandall, 2007)","noteIndex":0},"citationItems":[{"id":"BOI7fhFW/EUimX5Ov","uris":["http://zotero.org/users/14817438/items/FHJZTUL7"],"itemData":{"id":144,"type":"article-journal","abstract":"Abstract\n            \n              Background\n              As yet, little is known about the effects of mental health stigma on sustainable employment. This is surprising, as mental health stigma is common, and because people with severe and common mental disorders are 7 and 3 times more likely to be unemployed, respectively, than people with no disorders. As the global lifetime prevalence of mental disorders is 29%, the high unemployment rates of people with these health problems constitute an important and urgent public health inequality problem that needs to be addressed.\n            \n            \n              Main text\n              The aim of this position paper is to illustrate the assumption that stigma contributes to the unemployment of people with mental illness and mental health issues with evidence from recent scientific studies on four problem areas, and to provide directions for future research. These four problem areas indicate that: (1) employers and line managers hold negative attitudes towards people with mental illness or mental health issues, which decreases the chances of people with these health problems being hired or supported; (2) both the disclosure and non-disclosure of mental illness or mental health issues can lead to job loss; (3) anticipated discrimination, self-stigma and the ‘Why Try’ effect can lead to insufficient motivation and effort to keep or find employment and can result in unemployment; and (4) stigma is a barrier to seeking healthcare, which can lead to untreated and worsened health conditions and subsequently to adverse occupational outcomes (e.g. sick leave, job loss).\n            \n            \n              Conclusions\n              The paper concludes that stigma in the work context is a considerable and complex problem, and that there is an important knowledge gap especially regarding the long-term effects of stigma on unemployment. To prevent and decrease adverse occupational outcomes in people with mental illness or mental health issues there is an urgent need for high quality and longitudinal research on stigma related consequences for employment. In addition, more validated measures specifically for the employment setting, as well as destigmatizing intervention studies are needed.","container-title":"BMC Psychology","DOI":"10.1186/s40359-020-00399-0","ISSN":"2050-7283","issue":"1","journalAbbreviation":"BMC Psychol","language":"en","page":"36","source":"DOI.org (Crossref)","title":"Social stigma is an underestimated contributing factor to unemployment in people with mental illness or mental health issues: position paper and future directions","title-short":"Social stigma is an underestimated contributing factor to unemployment in people with mental illness or mental health issues","volume":"8","author":[{"family":"Brouwers","given":"Evelien P. M."}],"issued":{"date-parts":[["2020",12]]}},"label":"page"},{"id":"BOI7fhFW/HArfsbAR","uris":["http://zotero.org/users/14817438/items/6WT2X954"],"itemData":{"id":169,"type":"article-journal","container-title":"Journal of Social and Clinical Psychology","DOI":"10.1521/jscp.2007.26.2.137","ISSN":"0736-7236","issue":"2","journalAbbreviation":"Journal of Social and Clinical Psychology","language":"en","page":"137-154","source":"DOI.org (Crossref)","title":"Dimensions of Mental Illness Stigma: What About Mental Illness Causes Social Rejection?","title-short":"Dimensions of Mental Illness Stigma","volume":"26","author":[{"family":"Feldman","given":"David B."},{"family":"Crandall","given":"Christian S."}],"issued":{"date-parts":[["2007",2]]}},"label":"page"}],"schema":"https://github.com/citation-style-language/schema/raw/master/csl-citation.json"} </w:instrText>
       </w:r>
       <w:r>
         <w:rPr>
@@ -2710,7 +2710,7 @@
           <w:rFonts w:eastAsia="Times New Roman"/>
           <w:lang w:val="en-US" w:eastAsia="da-DK"/>
         </w:rPr>
-        <w:instrText xml:space="preserve"> ADDIN ZOTERO_ITEM CSL_CITATION {"citationID":"9YFwX3dR","properties":{"formattedCitation":"(Dinos et al., 2004)","plainCitation":"(Dinos et al., 2004)","noteIndex":0},"citationItems":[{"id":"6UJOo7kI/Tk4d1FRX","uris":["http://zotero.org/users/14817438/items/UHWLXF7J"],"itemData":{"id":254,"type":"article-journal","container-title":"The British Journal of Psychiatry","issue":"2","note":"publisher: Cambridge University Press","page":"176–181","source":"Google Scholar","title":"Stigma: the feelings and experiences of 46 people with mental illness: qualitative study","title-short":"Stigma","volume":"184","author":[{"family":"Dinos","given":"Sokratis"},{"family":"Stevens","given":"Scott"},{"family":"Serfaty","given":"Marc"},{"family":"Weich","given":"Scott"},{"family":"King","given":"Michael"}],"issued":{"date-parts":[["2004"]]}}}],"schema":"https://github.com/citation-style-language/schema/raw/master/csl-citation.json"} </w:instrText>
+        <w:instrText xml:space="preserve"> ADDIN ZOTERO_ITEM CSL_CITATION {"citationID":"9YFwX3dR","properties":{"formattedCitation":"(Dinos et al., 2004)","plainCitation":"(Dinos et al., 2004)","noteIndex":0},"citationItems":[{"id":"BOI7fhFW/ijdAytdl","uris":["http://zotero.org/users/14817438/items/UHWLXF7J"],"itemData":{"id":254,"type":"article-journal","container-title":"The British Journal of Psychiatry","issue":"2","note":"publisher: Cambridge University Press","page":"176–181","source":"Google Scholar","title":"Stigma: the feelings and experiences of 46 people with mental illness: qualitative study","title-short":"Stigma","volume":"184","author":[{"family":"Dinos","given":"Sokratis"},{"family":"Stevens","given":"Scott"},{"family":"Serfaty","given":"Marc"},{"family":"Weich","given":"Scott"},{"family":"King","given":"Michael"}],"issued":{"date-parts":[["2004"]]}}}],"schema":"https://github.com/citation-style-language/schema/raw/master/csl-citation.json"} </w:instrText>
       </w:r>
       <w:r>
         <w:rPr>
@@ -2765,7 +2765,7 @@
           <w:rFonts w:eastAsia="Times New Roman"/>
           <w:lang w:val="en-US" w:eastAsia="da-DK"/>
         </w:rPr>
-        <w:instrText xml:space="preserve"> ADDIN ZOTERO_ITEM CSL_CITATION {"citationID":"fJ92PXw9","properties":{"formattedCitation":"(Dutra et al., 2008; Sledge et al., 2011; Ziguras &amp; Stuart, 2000)","plainCitation":"(Dutra et al., 2008; Sledge et al., 2011; Ziguras &amp; Stuart, 2000)","noteIndex":0},"citationItems":[{"id":"6UJOo7kI/0l0Hgjee","uris":["http://zotero.org/users/14817438/items/STH2JP7I"],"itemData":{"id":162,"type":"article-journal","container-title":"American Journal of Psychiatry","DOI":"10.1176/appi.ajp.2007.06111851","ISSN":"0002-953X, 1535-7228","issue":"2","journalAbbreviation":"AJP","language":"en","page":"179-187","source":"DOI.org (Crossref)","title":"A Meta-Analytic Review of Psychosocial Interventions for Substance Use Disorders","volume":"165","author":[{"family":"Dutra","given":"Lissa"},{"family":"Stathopoulou","given":"Georgia"},{"family":"Basden","given":"Shawnee L."},{"family":"Leyro","given":"Teresa M."},{"family":"Powers","given":"Mark B."},{"family":"Otto","given":"Michael W."}],"issued":{"date-parts":[["2008",2]]}},"label":"page"},{"id":"6UJOo7kI/0tFfd8NL","uris":["http://zotero.org/users/14817438/items/FIMKTV5I"],"itemData":{"id":231,"type":"article-journal","container-title":"Psychiatric Services","DOI":"10.1176/ps.62.5.pss6205_0541","ISSN":"1075-2730, 1557-9700","issue":"5","journalAbbreviation":"PS","language":"en","page":"541-544","source":"DOI.org (Crossref)","title":"Effectiveness of Peer Support in Reducing Readmissions of Persons With Multiple Psychiatric Hospitalizations","volume":"62","author":[{"family":"Sledge","given":"William H."},{"family":"Lawless","given":"Martha"},{"family":"Sells","given":"David"},{"family":"Wieland","given":"Melissa"},{"family":"O'Connell","given":"Maria J."},{"family":"Davidson","given":"Larry"}],"issued":{"date-parts":[["2011",5]]}},"label":"page"},{"id":"6UJOo7kI/SVp02TxS","uris":["http://zotero.org/users/14817438/items/Y4UY8AUZ"],"itemData":{"id":252,"type":"article-journal","container-title":"Psychiatric Services","DOI":"10.1176/appi.ps.51.11.1410","ISSN":"1075-2730, 1557-9700","issue":"11","journalAbbreviation":"PS","language":"en","page":"1410-1421","source":"DOI.org (Crossref)","title":"A Meta-Analysis of the Effectiveness of Mental Health Case Management Over 20 Years","volume":"51","author":[{"family":"Ziguras","given":"Stephen J."},{"family":"Stuart","given":"Geoffrey W."}],"issued":{"date-parts":[["2000",11]]}},"label":"page"}],"schema":"https://github.com/citation-style-language/schema/raw/master/csl-citation.json"} </w:instrText>
+        <w:instrText xml:space="preserve"> ADDIN ZOTERO_ITEM CSL_CITATION {"citationID":"fJ92PXw9","properties":{"formattedCitation":"(Dutra et al., 2008; Sledge et al., 2011; Ziguras &amp; Stuart, 2000)","plainCitation":"(Dutra et al., 2008; Sledge et al., 2011; Ziguras &amp; Stuart, 2000)","noteIndex":0},"citationItems":[{"id":"BOI7fhFW/6BohicUi","uris":["http://zotero.org/users/14817438/items/STH2JP7I"],"itemData":{"id":162,"type":"article-journal","container-title":"American Journal of Psychiatry","DOI":"10.1176/appi.ajp.2007.06111851","ISSN":"0002-953X, 1535-7228","issue":"2","journalAbbreviation":"AJP","language":"en","page":"179-187","source":"DOI.org (Crossref)","title":"A Meta-Analytic Review of Psychosocial Interventions for Substance Use Disorders","volume":"165","author":[{"family":"Dutra","given":"Lissa"},{"family":"Stathopoulou","given":"Georgia"},{"family":"Basden","given":"Shawnee L."},{"family":"Leyro","given":"Teresa M."},{"family":"Powers","given":"Mark B."},{"family":"Otto","given":"Michael W."}],"issued":{"date-parts":[["2008",2]]}},"label":"page"},{"id":"BOI7fhFW/GlnpOiIo","uris":["http://zotero.org/users/14817438/items/FIMKTV5I"],"itemData":{"id":231,"type":"article-journal","container-title":"Psychiatric Services","DOI":"10.1176/ps.62.5.pss6205_0541","ISSN":"1075-2730, 1557-9700","issue":"5","journalAbbreviation":"PS","language":"en","page":"541-544","source":"DOI.org (Crossref)","title":"Effectiveness of Peer Support in Reducing Readmissions of Persons With Multiple Psychiatric Hospitalizations","volume":"62","author":[{"family":"Sledge","given":"William H."},{"family":"Lawless","given":"Martha"},{"family":"Sells","given":"David"},{"family":"Wieland","given":"Melissa"},{"family":"O'Connell","given":"Maria J."},{"family":"Davidson","given":"Larry"}],"issued":{"date-parts":[["2011",5]]}},"label":"page"},{"id":"BOI7fhFW/PqYoLq3M","uris":["http://zotero.org/users/14817438/items/Y4UY8AUZ"],"itemData":{"id":252,"type":"article-journal","container-title":"Psychiatric Services","DOI":"10.1176/appi.ps.51.11.1410","ISSN":"1075-2730, 1557-9700","issue":"11","journalAbbreviation":"PS","language":"en","page":"1410-1421","source":"DOI.org (Crossref)","title":"A Meta-Analysis of the Effectiveness of Mental Health Case Management Over 20 Years","volume":"51","author":[{"family":"Ziguras","given":"Stephen J."},{"family":"Stuart","given":"Geoffrey W."}],"issued":{"date-parts":[["2000",11]]}},"label":"page"}],"schema":"https://github.com/citation-style-language/schema/raw/master/csl-citation.json"} </w:instrText>
       </w:r>
       <w:r>
         <w:rPr>
@@ -2843,7 +2843,7 @@
           <w:rFonts w:eastAsia="Times New Roman"/>
           <w:lang w:val="en-US" w:eastAsia="da-DK"/>
         </w:rPr>
-        <w:instrText xml:space="preserve"> ADDIN ZOTERO_ITEM CSL_CITATION {"citationID":"pg4qc3vA","properties":{"formattedCitation":"(Wahlbeck et al., 2011)","plainCitation":"(Wahlbeck et al., 2011)","noteIndex":0},"citationItems":[{"id":"6UJOo7kI/UshDu6Qp","uris":["http://zotero.org/users/14817438/items/62BW6Y9X"],"itemData":{"id":247,"type":"article-journal","container-title":"The British Journal of Psychiatry","issue":"6","note":"publisher: Cambridge University Press","page":"453–458","source":"Google Scholar","title":"Outcomes of Nordic mental health systems: life expectancy of patients with mental disorders","title-short":"Outcomes of Nordic mental health systems","volume":"199","author":[{"family":"Wahlbeck","given":"Kristian"},{"family":"Westman","given":"Jeanette"},{"family":"Nordentoft","given":"Merete"},{"family":"Gissler","given":"Mika"},{"family":"Laursen","given":"Thomas Munk"}],"issued":{"date-parts":[["2011"]]}}}],"schema":"https://github.com/citation-style-language/schema/raw/master/csl-citation.json"} </w:instrText>
+        <w:instrText xml:space="preserve"> ADDIN ZOTERO_ITEM CSL_CITATION {"citationID":"pg4qc3vA","properties":{"formattedCitation":"(Wahlbeck et al., 2011)","plainCitation":"(Wahlbeck et al., 2011)","noteIndex":0},"citationItems":[{"id":"BOI7fhFW/c3Q3VXKD","uris":["http://zotero.org/users/14817438/items/62BW6Y9X"],"itemData":{"id":247,"type":"article-journal","container-title":"The British Journal of Psychiatry","issue":"6","note":"publisher: Cambridge University Press","page":"453–458","source":"Google Scholar","title":"Outcomes of Nordic mental health systems: life expectancy of patients with mental disorders","title-short":"Outcomes of Nordic mental health systems","volume":"199","author":[{"family":"Wahlbeck","given":"Kristian"},{"family":"Westman","given":"Jeanette"},{"family":"Nordentoft","given":"Merete"},{"family":"Gissler","given":"Mika"},{"family":"Laursen","given":"Thomas Munk"}],"issued":{"date-parts":[["2011"]]}}}],"schema":"https://github.com/citation-style-language/schema/raw/master/csl-citation.json"} </w:instrText>
       </w:r>
       <w:r>
         <w:rPr>
@@ -2968,7 +2968,7 @@
         <w:fldChar w:fldCharType="begin"/>
       </w:r>
       <w:r>
-        <w:instrText xml:space="preserve"> ADDIN ZOTERO_ITEM CSL_CITATION {"citationID":"KwjO8fDr","properties":{"formattedCitation":"(Fehr, 2019)","plainCitation":"(Fehr, 2019)","noteIndex":0},"citationItems":[{"id":"6UJOo7kI/qh1KzabT","uris":["http://zotero.org/users/14817438/items/VFU9AJ5Z"],"itemData":{"id":168,"type":"book","abstract":"Provides a solid foundation for anyone interested in group therapy! Introduction to Group Therapy: A Practical Guide, Second Edition continues the clinically relevant and highly readable work of the original, demonstrating the therapeutic power group therapy has in conflict resolution and personality change. This unique book combines theory and practice in a reader-friendly format, presenting practical suggestions in areas rarely covered in academic settings. A proven resource for introductory and advanced coursework, the book promotes group therapy at the grassroots level-students-where it has the most opportunity to be put into effect. Introduction to Group Therapy: A Practical Guide, Second Edition expands on issues presented in the book's first edition and introduces new information on topics such as the historical beginnings of group therapy, theories, modalities, practical issues of how to set up an office for an effective group environment, surviving your training sites, problem clients, contemporary issues drawn from online discussion, and developing a group practice. The book also includes case studies, review questions, a glossary, appendices of relevant topics, and an extensive bibliography. Changes to Introduction to Group Therapy: A Practical Guide include:  the expansion of “A Case Study” into two chapters to include analysis from 17 senior clinicians  a new chapter on group therapy as a negative experience  a new chapter on group psychotherapy as a specialty  new material on self-protection  new material on the training site and the problematic client  and much more! Thorough, well organized, and based on first-hand accounts, this book is also a great resource for experienced clinicians who need proven and expert advice from colleagues in the field. Introduction to Group Therapy, Second Edition effectively combines theory and practical suggestions to help you offer improved therapy to clients.","edition":"2","event-place":"New York","ISBN":"978-1-315-80891-8","note":"DOI: 10.4324/9781315808918","number-of-pages":"358","publisher":"Routledge","publisher-place":"New York","title":"Introduction to Group Therapy: A Practical Guide, Second Edition","title-short":"Introduction to Group Therapy","author":[{"family":"Fehr","given":"Scott Simon"}],"issued":{"date-parts":[["2019",12,20]]}}}],"schema":"https://github.com/citation-style-language/schema/raw/master/csl-citation.json"} </w:instrText>
+        <w:instrText xml:space="preserve"> ADDIN ZOTERO_ITEM CSL_CITATION {"citationID":"KwjO8fDr","properties":{"formattedCitation":"(Fehr, 2019)","plainCitation":"(Fehr, 2019)","noteIndex":0},"citationItems":[{"id":"BOI7fhFW/c4S3hikz","uris":["http://zotero.org/users/14817438/items/VFU9AJ5Z"],"itemData":{"id":168,"type":"book","abstract":"Provides a solid foundation for anyone interested in group therapy! Introduction to Group Therapy: A Practical Guide, Second Edition continues the clinically relevant and highly readable work of the original, demonstrating the therapeutic power group therapy has in conflict resolution and personality change. This unique book combines theory and practice in a reader-friendly format, presenting practical suggestions in areas rarely covered in academic settings. A proven resource for introductory and advanced coursework, the book promotes group therapy at the grassroots level-students-where it has the most opportunity to be put into effect. Introduction to Group Therapy: A Practical Guide, Second Edition expands on issues presented in the book's first edition and introduces new information on topics such as the historical beginnings of group therapy, theories, modalities, practical issues of how to set up an office for an effective group environment, surviving your training sites, problem clients, contemporary issues drawn from online discussion, and developing a group practice. The book also includes case studies, review questions, a glossary, appendices of relevant topics, and an extensive bibliography. Changes to Introduction to Group Therapy: A Practical Guide include:  the expansion of “A Case Study” into two chapters to include analysis from 17 senior clinicians  a new chapter on group therapy as a negative experience  a new chapter on group psychotherapy as a specialty  new material on self-protection  new material on the training site and the problematic client  and much more! Thorough, well organized, and based on first-hand accounts, this book is also a great resource for experienced clinicians who need proven and expert advice from colleagues in the field. Introduction to Group Therapy, Second Edition effectively combines theory and practical suggestions to help you offer improved therapy to clients.","edition":"2","event-place":"New York","ISBN":"978-1-315-80891-8","note":"DOI: 10.4324/9781315808918","number-of-pages":"358","publisher":"Routledge","publisher-place":"New York","title":"Introduction to Group Therapy: A Practical Guide, Second Edition","title-short":"Introduction to Group Therapy","author":[{"family":"Fehr","given":"Scott Simon"}],"issued":{"date-parts":[["2019",12,20]]}}}],"schema":"https://github.com/citation-style-language/schema/raw/master/csl-citation.json"} </w:instrText>
       </w:r>
       <w:r>
         <w:fldChar w:fldCharType="separate"/>
@@ -3209,7 +3209,7 @@
         <w:fldChar w:fldCharType="begin"/>
       </w:r>
       <w:r>
-        <w:instrText xml:space="preserve"> ADDIN ZOTERO_ITEM CSL_CITATION {"citationID":"BCnCa1fz","properties":{"formattedCitation":"(Gibson et al., 2011)","plainCitation":"(Gibson et al., 2011)","noteIndex":0},"citationItems":[{"id":"6UJOo7kI/MgJFaqva","uris":["http://zotero.org/users/14817438/items/ZZT7G78F"],"itemData":{"id":175,"type":"article-journal","container-title":"The American Journal of Occupational Therapy","issue":"3","note":"publisher: The American Occupational Therapy Association, Inc.","page":"247–256","source":"Google Scholar","title":"Occupational therapy interventions for recovery in the areas of community integration and normative life roles for adults with serious mental illness: A systematic review","title-short":"Occupational therapy interventions for recovery in the areas of community integration and normative life roles for adults with serious mental illness","volume":"65","author":[{"family":"Gibson","given":"Robert W."},{"family":"D’Amico","given":"Mariana"},{"family":"Jaffe","given":"Lynn"},{"family":"Arbesman","given":"Marian"}],"issued":{"date-parts":[["2011"]]}}}],"schema":"https://github.com/citation-style-language/schema/raw/master/csl-citation.json"} </w:instrText>
+        <w:instrText xml:space="preserve"> ADDIN ZOTERO_ITEM CSL_CITATION {"citationID":"BCnCa1fz","properties":{"formattedCitation":"(Gibson et al., 2011)","plainCitation":"(Gibson et al., 2011)","noteIndex":0},"citationItems":[{"id":"BOI7fhFW/HKDIl6db","uris":["http://zotero.org/users/14817438/items/ZZT7G78F"],"itemData":{"id":175,"type":"article-journal","container-title":"The American Journal of Occupational Therapy","issue":"3","note":"publisher: The American Occupational Therapy Association, Inc.","page":"247–256","source":"Google Scholar","title":"Occupational therapy interventions for recovery in the areas of community integration and normative life roles for adults with serious mental illness: A systematic review","title-short":"Occupational therapy interventions for recovery in the areas of community integration and normative life roles for adults with serious mental illness","volume":"65","author":[{"family":"Gibson","given":"Robert W."},{"family":"D’Amico","given":"Mariana"},{"family":"Jaffe","given":"Lynn"},{"family":"Arbesman","given":"Marian"}],"issued":{"date-parts":[["2011"]]}}}],"schema":"https://github.com/citation-style-language/schema/raw/master/csl-citation.json"} </w:instrText>
       </w:r>
       <w:r>
         <w:fldChar w:fldCharType="separate"/>
@@ -3311,7 +3311,7 @@
         <w:fldChar w:fldCharType="begin"/>
       </w:r>
       <w:r>
-        <w:instrText xml:space="preserve"> ADDIN ZOTERO_ITEM CSL_CITATION {"citationID":"ONuW5FYH","properties":{"formattedCitation":"(Tarrant et al., 2011)","plainCitation":"(Tarrant et al., 2011)","noteIndex":0},"citationItems":[{"id":"6UJOo7kI/g31mcMgK","uris":["http://zotero.org/users/14817438/items/YE9J2BQ9"],"itemData":{"id":256,"type":"chapter","abstract":"Promoting positive orientation towards health through social identity - 1","container-title":"The Social Cure","ISBN":"978-0-203-81319-5","note":"number-of-pages: 16","publisher":"Psychology Press","title":"Promoting positive orientation towards health through social identity","author":[{"family":"Tarrant","given":"Mark"},{"family":"Hagger","given":"Martin S."},{"family":"Farrow","given":"Claire V."}],"issued":{"date-parts":[["2011"]]}}}],"schema":"https://github.com/citation-style-language/schema/raw/master/csl-citation.json"} </w:instrText>
+        <w:instrText xml:space="preserve"> ADDIN ZOTERO_ITEM CSL_CITATION {"citationID":"ONuW5FYH","properties":{"formattedCitation":"(Tarrant et al., 2011)","plainCitation":"(Tarrant et al., 2011)","noteIndex":0},"citationItems":[{"id":"BOI7fhFW/xUoXocla","uris":["http://zotero.org/users/14817438/items/YE9J2BQ9"],"itemData":{"id":256,"type":"chapter","abstract":"Promoting positive orientation towards health through social identity - 1","container-title":"The Social Cure","ISBN":"978-0-203-81319-5","note":"number-of-pages: 16","publisher":"Psychology Press","title":"Promoting positive orientation towards health through social identity","author":[{"family":"Tarrant","given":"Mark"},{"family":"Hagger","given":"Martin S."},{"family":"Farrow","given":"Claire V."}],"issued":{"date-parts":[["2011"]]}}}],"schema":"https://github.com/citation-style-language/schema/raw/master/csl-citation.json"} </w:instrText>
       </w:r>
       <w:r>
         <w:fldChar w:fldCharType="separate"/>
@@ -3378,7 +3378,7 @@
         <w:fldChar w:fldCharType="begin"/>
       </w:r>
       <w:r>
-        <w:instrText xml:space="preserve"> ADDIN ZOTERO_ITEM CSL_CITATION {"citationID":"G3nl8dcr","properties":{"formattedCitation":"(Brown &amp; Moran, 1994; Hammen, 1991; Keitner &amp; Miller, 1990a)","plainCitation":"(Brown &amp; Moran, 1994; Hammen, 1991; Keitner &amp; Miller, 1990a)","noteIndex":0},"citationItems":[{"id":"6UJOo7kI/wgsq5ysq","uris":["http://zotero.org/users/14817438/items/JCLRGW6V"],"itemData":{"id":257,"type":"article-journal","container-title":"The British Journal of Psychiatry","issue":"4","note":"publisher: Cambridge University Press","page":"447–456","source":"Google Scholar","title":"Clinical and psychosocial origins of chronic depressive episodes: I: A community survey","title-short":"Clinical and psychosocial origins of chronic depressive episodes","volume":"165","author":[{"family":"Brown","given":"George W."},{"family":"Moran","given":"Patricia"}],"issued":{"date-parts":[["1994"]]}},"label":"page"},{"id":"6UJOo7kI/RON6RGbq","uris":["http://zotero.org/users/14817438/items/L9MJGQQR"],"itemData":{"id":177,"type":"book","collection-title":"Series in Psychopathology","event-place":"New York, NY","ISBN":"978-1-4684-6412-2","license":"http://www.springer.com/tdm","note":"DOI: 10.1007/978-1-4684-6410-8","publisher":"Springer US","publisher-place":"New York, NY","source":"DOI.org (Crossref)","title":"Depression Runs in Families","URL":"http://link.springer.com/10.1007/978-1-4684-6410-8","author":[{"family":"Hammen","given":"Constance"}],"collection-editor":[{"family":"Alloy","given":"Lauren B."}],"accessed":{"date-parts":[["2024",8,29]]},"issued":{"date-parts":[["1991"]]}},"label":"page"},{"id":"6UJOo7kI/XctC9YfR","uris":["http://zotero.org/users/14817438/items/GIZ3FYZM"],"itemData":{"id":261,"type":"article-journal","container-title":"The American journal of psychiatry","issue":"9","page":"1128–1137","source":"Google Scholar","title":"Family functioning and major depression: an overview.","title-short":"Family functioning and major depression","volume":"147","author":[{"family":"Keitner","given":"Gabor I."},{"family":"Miller","given":"Ivan W."}],"issued":{"date-parts":[["1990"]]}},"label":"page"}],"schema":"https://github.com/citation-style-language/schema/raw/master/csl-citation.json"} </w:instrText>
+        <w:instrText xml:space="preserve"> ADDIN ZOTERO_ITEM CSL_CITATION {"citationID":"G3nl8dcr","properties":{"formattedCitation":"(Brown &amp; Moran, 1994; Hammen, 1991; Keitner &amp; Miller, 1990a)","plainCitation":"(Brown &amp; Moran, 1994; Hammen, 1991; Keitner &amp; Miller, 1990a)","noteIndex":0},"citationItems":[{"id":"BOI7fhFW/I21I6BSE","uris":["http://zotero.org/users/14817438/items/JCLRGW6V"],"itemData":{"id":257,"type":"article-journal","container-title":"The British Journal of Psychiatry","issue":"4","note":"publisher: Cambridge University Press","page":"447–456","source":"Google Scholar","title":"Clinical and psychosocial origins of chronic depressive episodes: I: A community survey","title-short":"Clinical and psychosocial origins of chronic depressive episodes","volume":"165","author":[{"family":"Brown","given":"George W."},{"family":"Moran","given":"Patricia"}],"issued":{"date-parts":[["1994"]]}},"label":"page"},{"id":"BOI7fhFW/EfRqrvna","uris":["http://zotero.org/users/14817438/items/L9MJGQQR"],"itemData":{"id":177,"type":"book","collection-title":"Series in Psychopathology","event-place":"New York, NY","ISBN":"978-1-4684-6412-2","license":"http://www.springer.com/tdm","note":"DOI: 10.1007/978-1-4684-6410-8","publisher":"Springer US","publisher-place":"New York, NY","source":"DOI.org (Crossref)","title":"Depression Runs in Families","URL":"http://link.springer.com/10.1007/978-1-4684-6410-8","author":[{"family":"Hammen","given":"Constance"}],"collection-editor":[{"family":"Alloy","given":"Lauren B."}],"accessed":{"date-parts":[["2024",8,29]]},"issued":{"date-parts":[["1991"]]}},"label":"page"},{"id":"BOI7fhFW/vDjAa4OY","uris":["http://zotero.org/users/14817438/items/GIZ3FYZM"],"itemData":{"id":261,"type":"article-journal","container-title":"The American journal of psychiatry","issue":"9","page":"1128–1137","source":"Google Scholar","title":"Family functioning and major depression: an overview.","title-short":"Family functioning and major depression","volume":"147","author":[{"family":"Keitner","given":"Gabor I."},{"family":"Miller","given":"Ivan W."}],"issued":{"date-parts":[["1990"]]}},"label":"page"}],"schema":"https://github.com/citation-style-language/schema/raw/master/csl-citation.json"} </w:instrText>
       </w:r>
       <w:r>
         <w:fldChar w:fldCharType="separate"/>
@@ -3408,7 +3408,7 @@
         <w:fldChar w:fldCharType="begin"/>
       </w:r>
       <w:r>
-        <w:instrText xml:space="preserve"> ADDIN ZOTERO_ITEM CSL_CITATION {"citationID":"UANjfxpp","properties":{"formattedCitation":"(Keitner et al., 1992)","plainCitation":"(Keitner et al., 1992)","noteIndex":0},"citationItems":[{"id":"6UJOo7kI/cbLG7aYS","uris":["http://zotero.org/users/14817438/items/229JT4FW"],"itemData":{"id":194,"type":"article-journal","container-title":"The American Journal of Psychiatry","issue":"1","page":"93–99","source":"Google Scholar","title":"Recovery and major depression: factors associated with twelve-month outcome.","title-short":"Recovery and major depression","volume":"149","author":[{"family":"Keitner","given":"Gabor I."},{"family":"Ryan","given":"Christine E."},{"family":"Miller","given":"Ivan W."},{"family":"Norman","given":"William H."}],"issued":{"date-parts":[["1992"]]}}}],"schema":"https://github.com/citation-style-language/schema/raw/master/csl-citation.json"} </w:instrText>
+        <w:instrText xml:space="preserve"> ADDIN ZOTERO_ITEM CSL_CITATION {"citationID":"UANjfxpp","properties":{"formattedCitation":"(Keitner et al., 1992)","plainCitation":"(Keitner et al., 1992)","noteIndex":0},"citationItems":[{"id":"BOI7fhFW/nrDiWcxd","uris":["http://zotero.org/users/14817438/items/229JT4FW"],"itemData":{"id":194,"type":"article-journal","container-title":"The American Journal of Psychiatry","issue":"1","page":"93–99","source":"Google Scholar","title":"Recovery and major depression: factors associated with twelve-month outcome.","title-short":"Recovery and major depression","volume":"149","author":[{"family":"Keitner","given":"Gabor I."},{"family":"Ryan","given":"Christine E."},{"family":"Miller","given":"Ivan W."},{"family":"Norman","given":"William H."}],"issued":{"date-parts":[["1992"]]}}}],"schema":"https://github.com/citation-style-language/schema/raw/master/csl-citation.json"} </w:instrText>
       </w:r>
       <w:r>
         <w:fldChar w:fldCharType="separate"/>
@@ -3429,7 +3429,7 @@
         <w:fldChar w:fldCharType="begin"/>
       </w:r>
       <w:r>
-        <w:instrText xml:space="preserve"> ADDIN ZOTERO_ITEM CSL_CITATION {"citationID":"aUoexFX4","properties":{"formattedCitation":"(Ford et al., 2009; Keitner &amp; Miller, 1990b; McDermut et al., 2001)","plainCitation":"(Ford et al., 2009; Keitner &amp; Miller, 1990b; McDermut et al., 2001)","noteIndex":0},"citationItems":[{"id":"6UJOo7kI/lmqyih9V","uris":["http://zotero.org/users/14817438/items/38GPJ9XT"],"itemData":{"id":262,"type":"article-journal","container-title":"Treating complex traumatic stress disorders: An evidence-based guide","note":"publisher: Guilford Press New York, NY","page":"415–440","source":"Google Scholar","title":"Group therapy","author":[{"family":"Ford","given":"Julian D."},{"family":"Fallot","given":"Roger D."},{"family":"Harris","given":"Maxine"}],"issued":{"date-parts":[["2009"]]}},"label":"page"},{"id":"6UJOo7kI/yRvvXZ1N","uris":["http://zotero.org/users/14817438/items/SE477K8S"],"itemData":{"id":193,"type":"article-journal","container-title":"The American journal of psychiatry","issue":"9","page":"1128–1137","source":"Google Scholar","title":"Family functioning and major depression: an overview.","title-short":"Family functioning and major depression","volume":"147","author":[{"family":"Keitner","given":"Gabor I."},{"family":"Miller","given":"Ivan W."}],"issued":{"date-parts":[["1990"]]}},"label":"page"},{"id":"6UJOo7kI/EKfxRzeU","uris":["http://zotero.org/users/14817438/items/9XBQSZD3"],"itemData":{"id":201,"type":"article-journal","container-title":"Clinical Psychology: Science and Practice","DOI":"10.1093/clipsy.8.1.98","ISSN":"1468-2850, 0969-5893","issue":"1","journalAbbreviation":"Clinical Psychology: Science and Practice","language":"en","license":"http://doi.wiley.com/10.1002/tdm_license_1.1","page":"98-116","source":"DOI.org (Crossref)","title":"The efficacy of group psychotherapy for depression: A meta-analysis and review of the empirical research.","title-short":"The efficacy of group psychotherapy for depression","volume":"8","author":[{"family":"McDermut","given":"Wilson"},{"family":"Miller","given":"Ivan W."},{"family":"Brown","given":"Richard A."}],"issued":{"date-parts":[["2001"]]}},"label":"page"}],"schema":"https://github.com/citation-style-language/schema/raw/master/csl-citation.json"} </w:instrText>
+        <w:instrText xml:space="preserve"> ADDIN ZOTERO_ITEM CSL_CITATION {"citationID":"aUoexFX4","properties":{"formattedCitation":"(Ford et al., 2009; Keitner &amp; Miller, 1990b; McDermut et al., 2001)","plainCitation":"(Ford et al., 2009; Keitner &amp; Miller, 1990b; McDermut et al., 2001)","noteIndex":0},"citationItems":[{"id":"BOI7fhFW/djY5Phm4","uris":["http://zotero.org/users/14817438/items/38GPJ9XT"],"itemData":{"id":262,"type":"article-journal","container-title":"Treating complex traumatic stress disorders: An evidence-based guide","note":"publisher: Guilford Press New York, NY","page":"415–440","source":"Google Scholar","title":"Group therapy","author":[{"family":"Ford","given":"Julian D."},{"family":"Fallot","given":"Roger D."},{"family":"Harris","given":"Maxine"}],"issued":{"date-parts":[["2009"]]}},"label":"page"},{"id":"BOI7fhFW/N1yiBvbw","uris":["http://zotero.org/users/14817438/items/SE477K8S"],"itemData":{"id":193,"type":"article-journal","container-title":"The American journal of psychiatry","issue":"9","page":"1128–1137","source":"Google Scholar","title":"Family functioning and major depression: an overview.","title-short":"Family functioning and major depression","volume":"147","author":[{"family":"Keitner","given":"Gabor I."},{"family":"Miller","given":"Ivan W."}],"issued":{"date-parts":[["1990"]]}},"label":"page"},{"id":"BOI7fhFW/zvi97evJ","uris":["http://zotero.org/users/14817438/items/9XBQSZD3"],"itemData":{"id":201,"type":"article-journal","container-title":"Clinical Psychology: Science and Practice","DOI":"10.1093/clipsy.8.1.98","ISSN":"1468-2850, 0969-5893","issue":"1","journalAbbreviation":"Clinical Psychology: Science and Practice","language":"en","license":"http://doi.wiley.com/10.1002/tdm_license_1.1","page":"98-116","source":"DOI.org (Crossref)","title":"The efficacy of group psychotherapy for depression: A meta-analysis and review of the empirical research.","title-short":"The efficacy of group psychotherapy for depression","volume":"8","author":[{"family":"McDermut","given":"Wilson"},{"family":"Miller","given":"Ivan W."},{"family":"Brown","given":"Richard A."}],"issued":{"date-parts":[["2001"]]}},"label":"page"}],"schema":"https://github.com/citation-style-language/schema/raw/master/csl-citation.json"} </w:instrText>
       </w:r>
       <w:r>
         <w:fldChar w:fldCharType="separate"/>
@@ -3459,7 +3459,7 @@
         <w:fldChar w:fldCharType="begin"/>
       </w:r>
       <w:r>
-        <w:instrText xml:space="preserve"> ADDIN ZOTERO_ITEM CSL_CITATION {"citationID":"zVzpFOwJ","properties":{"formattedCitation":"(Castle et al., 2007)","plainCitation":"(Castle et al., 2007)","noteIndex":0},"citationItems":[{"id":"6UJOo7kI/J3JkBICe","uris":["http://zotero.org/users/14817438/items/MJIPLW27"],"itemData":{"id":152,"type":"article-journal","container-title":"International Journal of Psychiatry in Clinical Practice","DOI":"10.1080/13651500701246088","ISSN":"1365-1501, 1471-1788","issue":"4","journalAbbreviation":"International Journal of Psychiatry in Clinical Practice","language":"en","page":"279-284","source":"DOI.org (Crossref)","title":"Pilot of group intervention for bipolar disorder","volume":"11","author":[{"family":"Castle","given":"David"},{"family":"Berk","given":"Michael"},{"family":"Berk","given":"Lesley"},{"family":"Lauder","given":"Sue"},{"family":"Chamberlain","given":"James"},{"family":"Gilbert","given":"Monica"}],"issued":{"date-parts":[["2007",1]]}}}],"schema":"https://github.com/citation-style-language/schema/raw/master/csl-citation.json"} </w:instrText>
+        <w:instrText xml:space="preserve"> ADDIN ZOTERO_ITEM CSL_CITATION {"citationID":"zVzpFOwJ","properties":{"formattedCitation":"(Castle et al., 2007)","plainCitation":"(Castle et al., 2007)","noteIndex":0},"citationItems":[{"id":"BOI7fhFW/DsK8sT1a","uris":["http://zotero.org/users/14817438/items/MJIPLW27"],"itemData":{"id":152,"type":"article-journal","container-title":"International Journal of Psychiatry in Clinical Practice","DOI":"10.1080/13651500701246088","ISSN":"1365-1501, 1471-1788","issue":"4","journalAbbreviation":"International Journal of Psychiatry in Clinical Practice","language":"en","page":"279-284","source":"DOI.org (Crossref)","title":"Pilot of group intervention for bipolar disorder","volume":"11","author":[{"family":"Castle","given":"David"},{"family":"Berk","given":"Michael"},{"family":"Berk","given":"Lesley"},{"family":"Lauder","given":"Sue"},{"family":"Chamberlain","given":"James"},{"family":"Gilbert","given":"Monica"}],"issued":{"date-parts":[["2007",1]]}}}],"schema":"https://github.com/citation-style-language/schema/raw/master/csl-citation.json"} </w:instrText>
       </w:r>
       <w:r>
         <w:fldChar w:fldCharType="separate"/>
@@ -3498,7 +3498,7 @@
         <w:fldChar w:fldCharType="begin"/>
       </w:r>
       <w:r>
-        <w:instrText xml:space="preserve"> ADDIN ZOTERO_ITEM CSL_CITATION {"citationID":"COCFyc7w","properties":{"formattedCitation":"(Colom &amp; Vieta, 2004)","plainCitation":"(Colom &amp; Vieta, 2004)","noteIndex":0},"citationItems":[{"id":"6UJOo7kI/a6Qqzihi","uris":["http://zotero.org/users/14817438/items/7V4PXDJ5"],"itemData":{"id":158,"type":"article-journal","abstract":"Objectives: \n              Although pharmacological treatment is at present essential for treating bipolar patients, a number of psychological interventions have recently been shown to be efficacious as add‐on therapies for the prophylactic treatment of bipolar illness. The study aimed critically to examine the efficacy of several tested patient‐focused therapies.\n            \n            \n              Methods: \n              A systematic review of the literature on this topic was performed, using MEDLINE, PSYCLIT and CURRENT CONTENTS. ‘Bipolar’, ‘Psychotherapy’, ‘Psychoeducation’, ‘Interpersonal’ and ‘Cognitive‐behavioral’ were entered as keywords.\n            \n            \n              Results: \n              To date, psychoeducation and cognitive‐behavioral therapy are the psychological interventions that have been shown to be more efficacious in the prophylaxis of new recurrences. There remains a need for studies investigating the role and efficacy of psychological interventions during acute phases of the illness.\n            \n            \n              Conclusions: \n              As their therapeutic goals are complementary, a combination of psychotherapy and pharmacotherapy may allow patients to achieve better symptomatic and functional recovery. Further research is needed to determine which patients may be better candidates for psychological interventions and to estimate the relative effects of the different components of psychological approaches on outcome.","container-title":"Bipolar Disorders","DOI":"10.1111/j.1399-5618.2004.00136.x","ISSN":"1398-5647, 1399-5618","issue":"6","journalAbbreviation":"Bipolar Disorders","language":"en","license":"http://onlinelibrary.wiley.com/termsAndConditions#vor","page":"480-486","source":"DOI.org (Crossref)","title":"A perspective on the use of psychoeducation, cognitive‐behavioral therapy and interpersonal therapy for bipolar patients","volume":"6","author":[{"family":"Colom","given":"Francesc"},{"family":"Vieta","given":"Eduard"}],"issued":{"date-parts":[["2004",12]]}}}],"schema":"https://github.com/citation-style-language/schema/raw/master/csl-citation.json"} </w:instrText>
+        <w:instrText xml:space="preserve"> ADDIN ZOTERO_ITEM CSL_CITATION {"citationID":"COCFyc7w","properties":{"formattedCitation":"(Colom &amp; Vieta, 2004)","plainCitation":"(Colom &amp; Vieta, 2004)","noteIndex":0},"citationItems":[{"id":"BOI7fhFW/eXYe13tl","uris":["http://zotero.org/users/14817438/items/7V4PXDJ5"],"itemData":{"id":158,"type":"article-journal","abstract":"Objectives: \n              Although pharmacological treatment is at present essential for treating bipolar patients, a number of psychological interventions have recently been shown to be efficacious as add‐on therapies for the prophylactic treatment of bipolar illness. The study aimed critically to examine the efficacy of several tested patient‐focused therapies.\n            \n            \n              Methods: \n              A systematic review of the literature on this topic was performed, using MEDLINE, PSYCLIT and CURRENT CONTENTS. ‘Bipolar’, ‘Psychotherapy’, ‘Psychoeducation’, ‘Interpersonal’ and ‘Cognitive‐behavioral’ were entered as keywords.\n            \n            \n              Results: \n              To date, psychoeducation and cognitive‐behavioral therapy are the psychological interventions that have been shown to be more efficacious in the prophylaxis of new recurrences. There remains a need for studies investigating the role and efficacy of psychological interventions during acute phases of the illness.\n            \n            \n              Conclusions: \n              As their therapeutic goals are complementary, a combination of psychotherapy and pharmacotherapy may allow patients to achieve better symptomatic and functional recovery. Further research is needed to determine which patients may be better candidates for psychological interventions and to estimate the relative effects of the different components of psychological approaches on outcome.","container-title":"Bipolar Disorders","DOI":"10.1111/j.1399-5618.2004.00136.x","ISSN":"1398-5647, 1399-5618","issue":"6","journalAbbreviation":"Bipolar Disorders","language":"en","license":"http://onlinelibrary.wiley.com/termsAndConditions#vor","page":"480-486","source":"DOI.org (Crossref)","title":"A perspective on the use of psychoeducation, cognitive‐behavioral therapy and interpersonal therapy for bipolar patients","volume":"6","author":[{"family":"Colom","given":"Francesc"},{"family":"Vieta","given":"Eduard"}],"issued":{"date-parts":[["2004",12]]}}}],"schema":"https://github.com/citation-style-language/schema/raw/master/csl-citation.json"} </w:instrText>
       </w:r>
       <w:r>
         <w:fldChar w:fldCharType="separate"/>
@@ -3564,7 +3564,7 @@
         <w:fldChar w:fldCharType="begin"/>
       </w:r>
       <w:r>
-        <w:instrText xml:space="preserve"> ADDIN ZOTERO_ITEM CSL_CITATION {"citationID":"NlFyHXBc","properties":{"formattedCitation":"(Roback, 2000)","plainCitation":"(Roback, 2000)","noteIndex":0},"citationItems":[{"id":"6UJOo7kI/N7NJUAb9","uris":["http://zotero.org/users/14817438/items/CTAH35II"],"itemData":{"id":219,"type":"article-journal","container-title":"The Journal of psychotherapy practice and research","issue":"3","note":"publisher: American Psychiatric Publishing","page":"113","source":"Google Scholar","title":"Adverse outcomes in group psychotherapy: Risk factors, prevention, and research directions","title-short":"Adverse outcomes in group psychotherapy","volume":"9","author":[{"family":"Roback","given":"Howard B."}],"issued":{"date-parts":[["2000"]]}}}],"schema":"https://github.com/citation-style-language/schema/raw/master/csl-citation.json"} </w:instrText>
+        <w:instrText xml:space="preserve"> ADDIN ZOTERO_ITEM CSL_CITATION {"citationID":"NlFyHXBc","properties":{"formattedCitation":"(Roback, 2000)","plainCitation":"(Roback, 2000)","noteIndex":0},"citationItems":[{"id":"BOI7fhFW/9bUyW9zd","uris":["http://zotero.org/users/14817438/items/CTAH35II"],"itemData":{"id":219,"type":"article-journal","container-title":"The Journal of psychotherapy practice and research","issue":"3","note":"publisher: American Psychiatric Publishing","page":"113","source":"Google Scholar","title":"Adverse outcomes in group psychotherapy: Risk factors, prevention, and research directions","title-short":"Adverse outcomes in group psychotherapy","volume":"9","author":[{"family":"Roback","given":"Howard B."}],"issued":{"date-parts":[["2000"]]}}}],"schema":"https://github.com/citation-style-language/schema/raw/master/csl-citation.json"} </w:instrText>
       </w:r>
       <w:r>
         <w:fldChar w:fldCharType="separate"/>
@@ -3676,7 +3676,7 @@
         <w:fldChar w:fldCharType="begin"/>
       </w:r>
       <w:r>
-        <w:instrText xml:space="preserve"> ADDIN ZOTERO_ITEM CSL_CITATION {"citationID":"VzbsWdn2","properties":{"formattedCitation":"(Strupp et al., 1977)","plainCitation":"(Strupp et al., 1977)","noteIndex":0},"citationItems":[{"id":"6UJOo7kI/5zdFB3uL","uris":["http://zotero.org/users/14817438/items/FNELMZJH"],"itemData":{"id":235,"type":"article-journal","container-title":"(No Title)","source":"Google Scholar","title":"Psychotherapy for better or worse: The problem of negative effects","title-short":"Psychotherapy for better or worse","URL":"https://cir.nii.ac.jp/crid/1130282271781477248","author":[{"family":"Strupp","given":"Hans H."},{"family":"Hadley","given":"Suzanne W."},{"family":"Gomes-Schwartz","given":"Beverly"}],"accessed":{"date-parts":[["2024",8,29]]},"issued":{"date-parts":[["1977"]]}}}],"schema":"https://github.com/citation-style-language/schema/raw/master/csl-citation.json"} </w:instrText>
+        <w:instrText xml:space="preserve"> ADDIN ZOTERO_ITEM CSL_CITATION {"citationID":"VzbsWdn2","properties":{"formattedCitation":"(Strupp et al., 1977)","plainCitation":"(Strupp et al., 1977)","noteIndex":0},"citationItems":[{"id":"BOI7fhFW/tTuTPPEN","uris":["http://zotero.org/users/14817438/items/FNELMZJH"],"itemData":{"id":235,"type":"article-journal","container-title":"(No Title)","source":"Google Scholar","title":"Psychotherapy for better or worse: The problem of negative effects","title-short":"Psychotherapy for better or worse","URL":"https://cir.nii.ac.jp/crid/1130282271781477248","author":[{"family":"Strupp","given":"Hans H."},{"family":"Hadley","given":"Suzanne W."},{"family":"Gomes-Schwartz","given":"Beverly"}],"accessed":{"date-parts":[["2024",8,29]]},"issued":{"date-parts":[["1977"]]}}}],"schema":"https://github.com/citation-style-language/schema/raw/master/csl-citation.json"} </w:instrText>
       </w:r>
       <w:r>
         <w:fldChar w:fldCharType="separate"/>
@@ -3750,7 +3750,7 @@
         <w:fldChar w:fldCharType="begin"/>
       </w:r>
       <w:r>
-        <w:instrText xml:space="preserve"> ADDIN ZOTERO_ITEM CSL_CITATION {"citationID":"x2OYlJCZ","properties":{"formattedCitation":"(Fehr, 2019)","plainCitation":"(Fehr, 2019)","noteIndex":0},"citationItems":[{"id":"6UJOo7kI/qh1KzabT","uris":["http://zotero.org/users/14817438/items/VFU9AJ5Z"],"itemData":{"id":168,"type":"book","abstract":"Provides a solid foundation for anyone interested in group therapy! Introduction to Group Therapy: A Practical Guide, Second Edition continues the clinically relevant and highly readable work of the original, demonstrating the therapeutic power group therapy has in conflict resolution and personality change. This unique book combines theory and practice in a reader-friendly format, presenting practical suggestions in areas rarely covered in academic settings. A proven resource for introductory and advanced coursework, the book promotes group therapy at the grassroots level-students-where it has the most opportunity to be put into effect. Introduction to Group Therapy: A Practical Guide, Second Edition expands on issues presented in the book's first edition and introduces new information on topics such as the historical beginnings of group therapy, theories, modalities, practical issues of how to set up an office for an effective group environment, surviving your training sites, problem clients, contemporary issues drawn from online discussion, and developing a group practice. The book also includes case studies, review questions, a glossary, appendices of relevant topics, and an extensive bibliography. Changes to Introduction to Group Therapy: A Practical Guide include:  the expansion of “A Case Study” into two chapters to include analysis from 17 senior clinicians  a new chapter on group therapy as a negative experience  a new chapter on group psychotherapy as a specialty  new material on self-protection  new material on the training site and the problematic client  and much more! Thorough, well organized, and based on first-hand accounts, this book is also a great resource for experienced clinicians who need proven and expert advice from colleagues in the field. Introduction to Group Therapy, Second Edition effectively combines theory and practical suggestions to help you offer improved therapy to clients.","edition":"2","event-place":"New York","ISBN":"978-1-315-80891-8","note":"DOI: 10.4324/9781315808918","number-of-pages":"358","publisher":"Routledge","publisher-place":"New York","title":"Introduction to Group Therapy: A Practical Guide, Second Edition","title-short":"Introduction to Group Therapy","author":[{"family":"Fehr","given":"Scott Simon"}],"issued":{"date-parts":[["2019",12,20]]}}}],"schema":"https://github.com/citation-style-language/schema/raw/master/csl-citation.json"} </w:instrText>
+        <w:instrText xml:space="preserve"> ADDIN ZOTERO_ITEM CSL_CITATION {"citationID":"x2OYlJCZ","properties":{"formattedCitation":"(Fehr, 2019)","plainCitation":"(Fehr, 2019)","noteIndex":0},"citationItems":[{"id":"BOI7fhFW/c4S3hikz","uris":["http://zotero.org/users/14817438/items/VFU9AJ5Z"],"itemData":{"id":168,"type":"book","abstract":"Provides a solid foundation for anyone interested in group therapy! Introduction to Group Therapy: A Practical Guide, Second Edition continues the clinically relevant and highly readable work of the original, demonstrating the therapeutic power group therapy has in conflict resolution and personality change. This unique book combines theory and practice in a reader-friendly format, presenting practical suggestions in areas rarely covered in academic settings. A proven resource for introductory and advanced coursework, the book promotes group therapy at the grassroots level-students-where it has the most opportunity to be put into effect. Introduction to Group Therapy: A Practical Guide, Second Edition expands on issues presented in the book's first edition and introduces new information on topics such as the historical beginnings of group therapy, theories, modalities, practical issues of how to set up an office for an effective group environment, surviving your training sites, problem clients, contemporary issues drawn from online discussion, and developing a group practice. The book also includes case studies, review questions, a glossary, appendices of relevant topics, and an extensive bibliography. Changes to Introduction to Group Therapy: A Practical Guide include:  the expansion of “A Case Study” into two chapters to include analysis from 17 senior clinicians  a new chapter on group therapy as a negative experience  a new chapter on group psychotherapy as a specialty  new material on self-protection  new material on the training site and the problematic client  and much more! Thorough, well organized, and based on first-hand accounts, this book is also a great resource for experienced clinicians who need proven and expert advice from colleagues in the field. Introduction to Group Therapy, Second Edition effectively combines theory and practical suggestions to help you offer improved therapy to clients.","edition":"2","event-place":"New York","ISBN":"978-1-315-80891-8","note":"DOI: 10.4324/9781315808918","number-of-pages":"358","publisher":"Routledge","publisher-place":"New York","title":"Introduction to Group Therapy: A Practical Guide, Second Edition","title-short":"Introduction to Group Therapy","author":[{"family":"Fehr","given":"Scott Simon"}],"issued":{"date-parts":[["2019",12,20]]}}}],"schema":"https://github.com/citation-style-language/schema/raw/master/csl-citation.json"} </w:instrText>
       </w:r>
       <w:r>
         <w:fldChar w:fldCharType="separate"/>
@@ -3831,7 +3831,7 @@
         <w:fldChar w:fldCharType="begin"/>
       </w:r>
       <w:r>
-        <w:instrText xml:space="preserve"> ADDIN ZOTERO_ITEM CSL_CITATION {"citationID":"dBO3uEbs","properties":{"formattedCitation":"(Barkowski et al., 2020; McLaughlin et al., 2019)","plainCitation":"(Barkowski et al., 2020; McLaughlin et al., 2019)","noteIndex":0},"citationItems":[{"id":"6UJOo7kI/e0MCPiuR","uris":["http://zotero.org/users/14817438/items/ZVF7X4C3"],"itemData":{"id":141,"type":"article-journal","container-title":"Psychotherapy Research","DOI":"10.1080/10503307.2020.1729440","ISSN":"1050-3307, 1468-4381","issue":"8","journalAbbreviation":"Psychotherapy Research","language":"en","page":"965-982","source":"DOI.org (Crossref)","title":"Efficacy of group psychotherapy for anxiety disorders: A systematic review and meta-analysis","title-short":"Efficacy of group psychotherapy for anxiety disorders","volume":"30","author":[{"family":"Barkowski","given":"Sarah"},{"family":"Schwartze","given":"Dominique"},{"family":"Strauss","given":"Bernhard"},{"family":"Burlingame","given":"Gary M."},{"family":"Rosendahl","given":"Jenny"}],"issued":{"date-parts":[["2020",11,16]]}},"label":"page"},{"id":"6UJOo7kI/wIX7hG2X","uris":["http://zotero.org/users/14817438/items/BSFQLJCK"],"itemData":{"id":202,"type":"article-journal","container-title":"Psychotherapy","issue":"2","note":"publisher: Educational Publishing Foundation","page":"260","source":"Google Scholar","title":"Group psychotherapy for borderline personality disorder: A meta-analysis of randomized-controlled trials.","title-short":"Group psychotherapy for borderline personality disorder","volume":"56","author":[{"family":"McLaughlin","given":"Stephanie PB"},{"family":"Barkowski","given":"Sarah"},{"family":"Burlingame","given":"Gary M."},{"family":"Strauss","given":"Bernard"},{"family":"Rosendahl","given":"Jenny"}],"issued":{"date-parts":[["2019"]]}},"label":"page"}],"schema":"https://github.com/citation-style-language/schema/raw/master/csl-citation.json"} </w:instrText>
+        <w:instrText xml:space="preserve"> ADDIN ZOTERO_ITEM CSL_CITATION {"citationID":"dBO3uEbs","properties":{"formattedCitation":"(Barkowski et al., 2020; McLaughlin et al., 2019)","plainCitation":"(Barkowski et al., 2020; McLaughlin et al., 2019)","noteIndex":0},"citationItems":[{"id":"BOI7fhFW/uVj2ehMA","uris":["http://zotero.org/users/14817438/items/ZVF7X4C3"],"itemData":{"id":141,"type":"article-journal","container-title":"Psychotherapy Research","DOI":"10.1080/10503307.2020.1729440","ISSN":"1050-3307, 1468-4381","issue":"8","journalAbbreviation":"Psychotherapy Research","language":"en","page":"965-982","source":"DOI.org (Crossref)","title":"Efficacy of group psychotherapy for anxiety disorders: A systematic review and meta-analysis","title-short":"Efficacy of group psychotherapy for anxiety disorders","volume":"30","author":[{"family":"Barkowski","given":"Sarah"},{"family":"Schwartze","given":"Dominique"},{"family":"Strauss","given":"Bernhard"},{"family":"Burlingame","given":"Gary M."},{"family":"Rosendahl","given":"Jenny"}],"issued":{"date-parts":[["2020",11,16]]}},"label":"page"},{"id":"BOI7fhFW/is3Rj7W5","uris":["http://zotero.org/users/14817438/items/BSFQLJCK"],"itemData":{"id":202,"type":"article-journal","container-title":"Psychotherapy","issue":"2","note":"publisher: Educational Publishing Foundation","page":"260","source":"Google Scholar","title":"Group psychotherapy for borderline personality disorder: A meta-analysis of randomized-controlled trials.","title-short":"Group psychotherapy for borderline personality disorder","volume":"56","author":[{"family":"McLaughlin","given":"Stephanie PB"},{"family":"Barkowski","given":"Sarah"},{"family":"Burlingame","given":"Gary M."},{"family":"Strauss","given":"Bernard"},{"family":"Rosendahl","given":"Jenny"}],"issued":{"date-parts":[["2019"]]}},"label":"page"}],"schema":"https://github.com/citation-style-language/schema/raw/master/csl-citation.json"} </w:instrText>
       </w:r>
       <w:r>
         <w:fldChar w:fldCharType="separate"/>
@@ -3885,7 +3885,7 @@
         <w:fldChar w:fldCharType="begin"/>
       </w:r>
       <w:r>
-        <w:instrText xml:space="preserve"> ADDIN ZOTERO_ITEM CSL_CITATION {"citationID":"ZCCK4RHs","properties":{"formattedCitation":"(Segredou et al., 2008)","plainCitation":"(Segredou et al., 2008)","noteIndex":0},"citationItems":[{"id":"6UJOo7kI/YMJ4uqVp","uris":["http://zotero.org/users/14817438/items/77GQB3TC"],"itemData":{"id":229,"type":"article-journal","container-title":"Annals of General Psychiatry","DOI":"10.1186/1744-859X-7-S1-S130","ISSN":"1744-859X","issue":"S1","journalAbbreviation":"Ann Gen Psychiatry","language":"en","license":"http://creativecommons.org/licenses/by/2.0","page":"S130, 1744-859X-7-S1-S130","source":"DOI.org (Crossref)","title":"Group programmes for recovery from psychosis: a systematic review","title-short":"Group programmes for recovery from psychosis","volume":"7","author":[{"family":"Segredou","given":"Eirini"},{"family":"Livaditis","given":"Miltos"},{"family":"Liolios","given":"Konstantinos"},{"family":"Skartsila","given":"Grigoria"}],"issued":{"date-parts":[["2008",4]]}}}],"schema":"https://github.com/citation-style-language/schema/raw/master/csl-citation.json"} </w:instrText>
+        <w:instrText xml:space="preserve"> ADDIN ZOTERO_ITEM CSL_CITATION {"citationID":"ZCCK4RHs","properties":{"formattedCitation":"(Segredou et al., 2008)","plainCitation":"(Segredou et al., 2008)","noteIndex":0},"citationItems":[{"id":"BOI7fhFW/k8mxzjkj","uris":["http://zotero.org/users/14817438/items/77GQB3TC"],"itemData":{"id":229,"type":"article-journal","container-title":"Annals of General Psychiatry","DOI":"10.1186/1744-859X-7-S1-S130","ISSN":"1744-859X","issue":"S1","journalAbbreviation":"Ann Gen Psychiatry","language":"en","license":"http://creativecommons.org/licenses/by/2.0","page":"S130, 1744-859X-7-S1-S130","source":"DOI.org (Crossref)","title":"Group programmes for recovery from psychosis: a systematic review","title-short":"Group programmes for recovery from psychosis","volume":"7","author":[{"family":"Segredou","given":"Eirini"},{"family":"Livaditis","given":"Miltos"},{"family":"Liolios","given":"Konstantinos"},{"family":"Skartsila","given":"Grigoria"}],"issued":{"date-parts":[["2008",4]]}}}],"schema":"https://github.com/citation-style-language/schema/raw/master/csl-citation.json"} </w:instrText>
       </w:r>
       <w:r>
         <w:fldChar w:fldCharType="separate"/>
@@ -3920,7 +3920,7 @@
         <w:fldChar w:fldCharType="begin"/>
       </w:r>
       <w:r>
-        <w:instrText xml:space="preserve"> ADDIN ZOTERO_ITEM CSL_CITATION {"citationID":"EVXP2ziy","properties":{"formattedCitation":"(B\\uc0\\u248{}g et al., 2017)","plainCitation":"(Bøg et al., 2017)","noteIndex":0},"citationItems":[{"id":"6UJOo7kI/bSi1OFBW","uris":["http://zotero.org/users/14817438/items/N6QS548C"],"itemData":{"id":150,"type":"article-journal","abstract":"This Campbell systematic review examines the effectiveness of 12‐step programs in reducing the use of illicit drugs. The review summarises findings from 10 studies, nine of which were conducted in the United States.\n              The main evidence presented in this review suggests that 12‐step programs for reducing illicit drug use are neither better nor worse than other interventions.\n              This conclusion should be read with caution given the weakness of the evidence from the studies.\n              The power to detect a difference between the 12‐step interventions and alternative psychosocial interventions was low and the estimated effect sizes were small. Many studies failed to adjust for the fact that the intervention is administered to groups, and so may overestimate effects. Given all these shortcomings, further evidence regarding the effectiveness of this type of intervention, especially in self‐help groups, is needed.\n            \n            \n              Plain language summary\n              \n                12‐step programs for reducing illicit drug use are neither better nor worse than other interventions\n                Illicit drug abuse has serious and far‐reaching implications for the abuser, their family members, friends, and society as a whole. Preferred intervention programs are those that effectively reduce illicit drug use and its negative consequences, and are cost‐effective as well. Current evidence shows that overall, 12‐step programs are just as effective as alternative, psychosocial interventions. The costs of programs are, therefore, an important consideration. However, the strength of the studies is weak and further evidence regarding the effectiveness of 12‐step programs is needed.\n                \n                  \n                    \n                      What is the aim of this review?\n                      This Campbell systematic review examines the effectiveness of 12‐step programs in reducing the use of illicit drugs. The review summarises findings from 10 studies, nine of which were conducted in the United States.\n                    \n                  \n                \n              \n              \n                What did the review study?\n                Illicit drug abuse is a globally recognised problem leading to high human, social and economic costs.\n                The 12‐step program, modelled on the approach of Alcoholics Anonymous and adopted by Narcotics Anonymous and others, aims for complete abstinence. The 12‐step approach is used both by self‐help groups and for professional treatment called Twelve Step Facilitation (TSF).\n                This review examines the effectiveness of 12‐step programs in reducing the use of illicit drugs. Secondary outcomes considered are on criminal behaviour, prostitution, psychiatric symptoms, social functioning, employment status, homelessness, and treatment retention.\n              \n              \n                What studies are included?\n                Included studies assess 12‐step interventions for participants with illicit drug dependence using randomized controlled trials and quasi‐experimental studies. Study populations are participants who have used one or more types of illicit drugs, regardless of gender and ethnic background.\n                A total of 10 studies consisting of 1,071 participants are included in the final evaluation. Nine of the studies were conducted in the United States, and one in the United Kingdom. The studies compare the 12‐step program to alternative interventions. Nine studies were included in meta‐analysis.\n              \n              \n                What are the main results in this review?\n                There is no difference in the effectiveness of 12‐step interventions compared to alternative psychosocial interventions in reducing drug use during treatment, post treatment, and at 6‐ and 12‐month follow‐ups. 12‐step programs combined with additional treatment did have a significant effect at 6‐month follow‐up, but this finding is based on few studies and is not found at 12‐month follow‐up.\n                There is some evidence that 12‐step programs retain fewer of their participants than other programs, but the evidence has shortcomings. No effect was found on other secondary outcomes.\n              \n              \n                What do the findings in this review mean?\n                The main evidence presented in this review suggests that 12‐step programs for reducing illicit drug use are neither better nor worse than other interventions.\n                This conclusion should be read with caution given the weakness of the evidence from the studies. The power to detect a difference between the 12‐step interventions and alternative psychosocial interventions was low and the estimated effect sizes were small. Many studies failed to adjust for the fact that the intervention is administered to groups, and so may overestimate effects. Given all these shortcomings, further evidence regarding the effectiveness of this type of intervention, especially in self‐help groups, is needed.\n              \n              \n                How up to date is this review?\n                The review authors searched for studies published until September 2016. This Campbell Systematic Review was published in February 2017.\n              \n              \n                What is the Campbell Collaboration?\n                The Campbell Collaboration is an international, voluntary, non‐profit research network that publishes systematic reviews. We summarise and evaluate the quality of evidence for social and economic policy, programs and practice. Our aim is to help people make better choices and better policy decisions.\n              \n            \n            \n              Executive summary\n              \n                Background\n                The effects of substance dependence have serious implications for the individual, the family and friends of the substance dependent individual, and society at large. Practitioners and public health policy makers have an interest in finding effective treatments that are also cost‐effective. This review examined the effectiveness of 12‐step programs aimed at illicit drug dependent participants compared to no intervention, treatment as usual, and other interventions.\n              \n              \n                Objectives\n                The main objective of this review was to systematically evaluate and synthesise effects of 12‐step interventions for participants with illicit drugdependence against no intervention, treatment as usual, and alternative interventions. The primary outcome of interest was drug use. Secondary outcomes of interest comprised criminal behaviour, prostitution, psychiatric symptoms, social functioning, employment status, homelessness and treatment retention.\n              \n              \n                Search methods\n                An extensive search strategy was used to identify studies meeting inclusion criteria. We searched electronic bibliographic databases in January 2010, October 2011, July 2013, August 2015, and September 2016. Searches for this review were performed on multiple international and Nordic databases. In total 11 databases were searched including PsycInfo, SocIndex, and Medline. A substantial range of grey literature sources were searched including governmental repositories, targeted web sites and trial registers. We checked the reference lists of primary studies, hand‐searched relevant key journals, and searched the Internet using Google and Google Scholar. We also contacted researchers who had published in the area of 12‐step interventions. Neither language nor date restrictions were applied to the searches. The conclusions of this review are based on the most recent searches performed September 2016.\n              \n              \n                Selection criteria\n                \n                  Studies had to meet the following criteria in order to qualify for inclusion in the review:\n                  \n                    \n                      Intervention ‐ only studies that considered 12‐step interventions were eligible for inclusion.\n                    \n                    \n                      Study Design ‐ only studies using a RCT/QRCT design or a QES with a well‐defined control group were eligible for inclusion.\n                    \n                    \n                      Comparison ‐ studies that compared 12‐step to either no intervention or to other interventions were eligible for inclusion.\n                    \n                    \n                      Participants ‐ only studies where the drug of choice of participants was an illicit drug (established either by self‐report or via clinician) were eligible for inclusion. Where only a subset of study participants were illicit drug users, a study was only eligible if it reported outcomes separately for the subgroup of illicit drug users.\n                    \n                  \n                \n              \n              \n                Data collection and analysis\n                Descriptive and numerical characteristics of included studies were coded by one review author. A second review author independently checked coding, and any disagreements were resolved by consensus. We used an extended version of the Cochrane Risk of Bias tool to assess risk of bias of included studies. One review author evaluated the risk of bias of all included studies. A second review author independently checked the assessment and disagreements were resolved by consensus. Random‐effects meta‐analysis was used to synthesise effect sizes. We compared 12‐step to other interventions, and 12‐step with add‐on to other interventions with the same add‐on. For each comparison we conducted separate meta‐analyses by time: during treatment, at treatment end, and at 6‐and 12‐month follow‐up. Sensitivity of the results to risk of bias was assessed. Publication bias was assessed by the use of funnel plots.\n              \n              \n                Main results\n                The total number of potentially relevant records was 21,974(database search: 17,416, grey literature search: 2,639, hand search and others: 1,919), of these 428 records were screened in full text. Thirteen reports met the inclusion criteria, with six reports contributing data on three independent studies. In total 10 studies were included in the review.\n                Seven of the included studies used a RCT design, two studies used a QRCT design, and one study used a QES design. One study, assessed as high risk of bias, was excluded from data synthesis. Thus, nine studies with a total of 1,071 participants contributed data to the analyses. These nine studies all considered outpatient settings where interventions were manual‐based and delivered by trained therapists. In seven studies, treatment was partially or fully delivered in group therapy sessions. The reported statistical analyses were not corrected for this design element.\n                Seven studies contributed data to the comparison of 12‐step intervention to alternative psychosocial interventions during treatment, at treatment end, and at 6‐and 12‐month follow‐up. The seven studies did not all contribute data to all time points. Analyses did not reveal any statistically significant differences, for the primary outcome of drug use, between 12‐step and the alternative set of interventions.\n                \n                  Three studies contributed data to the comparison of 12‐step intervention with an add‐on to alternative psychosocial interventions with an add‐on. Drug use was assessed during treatment, post treatment, and at 6‐ and 12‐months follow‐up. All studies did not contribute data to all time points. We found no statistically significant effect size estimates during and post treatment. We found statistically significant effect size estimates at 6‐month follow‐up favouring 12‐step with an add‐on compared to alternative interventions with add‐on (Hedges’\n                  g\n                  =0.48, 95% CI: 0.06 to 0.90, and\n                  g\n                  =0.45, 95% CI: 0.03 to 0.88). No statistically significant effect size estimates were found at 12‐months follow‐up.\n                \n                \n                  There was no strong indication of heterogeneity between studies (I\n                  2\n                  did not exceed 75%). Results were robust to sensitivity analysis, and there was no observed evidence of publication bias.\n                \n              \n              \n                Authors’ conclusions\n                The results of this review suggest that 12‐step interventions to support illicit drug users are as effective as alternative psychosocial interventions in reducing drug use.\n                This conclusion should be seen against the weight of evidence. A total of seven studies contributed data to analyses comparing 12‐step interventions and alternative psychosocial interventions. The power to detect differences was low, and estimated effect sizes were small. In addition most studies delivered treatment as group therapy, but did not correct the analysis for the dependence between participants assigned to the same group.\n                Only one study reported results of the effects of self‐help group attendance on drug use. This study was excluded from synthesis following the risk of bias assessment. Given the preponderance with which self‐help 12‐step interventions are delivered in practice, further evidence regarding the effectiveness of this type of intervention is needed.","container-title":"Campbell Systematic Reviews","DOI":"10.4073/csr.2017.2","ISSN":"1891-1803, 1891-1803","issue":"1","journalAbbreviation":"Campbell Systematic Reviews","language":"en","license":"http://creativecommons.org/licenses/by/3.0/","page":"1-149","source":"DOI.org (Crossref)","title":"12‐step programs for reducing illicit drug use","volume":"13","author":[{"family":"Bøg","given":"Martin"},{"family":"Filges","given":"Trine"},{"family":"Brännström","given":"Lars"},{"family":"Jørgensen","given":"Anne‐Marie Klint"},{"family":"Fredrikksson","given":"Maja Karrman"}],"issued":{"date-parts":[["2017",1]]}}}],"schema":"https://github.com/citation-style-language/schema/raw/master/csl-citation.json"} </w:instrText>
+        <w:instrText xml:space="preserve"> ADDIN ZOTERO_ITEM CSL_CITATION {"citationID":"EVXP2ziy","properties":{"formattedCitation":"(B\\uc0\\u248{}g et al., 2017)","plainCitation":"(Bøg et al., 2017)","noteIndex":0},"citationItems":[{"id":"BOI7fhFW/ekbSZXzm","uris":["http://zotero.org/users/14817438/items/N6QS548C"],"itemData":{"id":150,"type":"article-journal","abstract":"This Campbell systematic review examines the effectiveness of 12‐step programs in reducing the use of illicit drugs. The review summarises findings from 10 studies, nine of which were conducted in the United States.\n              The main evidence presented in this review suggests that 12‐step programs for reducing illicit drug use are neither better nor worse than other interventions.\n              This conclusion should be read with caution given the weakness of the evidence from the studies.\n              The power to detect a difference between the 12‐step interventions and alternative psychosocial interventions was low and the estimated effect sizes were small. Many studies failed to adjust for the fact that the intervention is administered to groups, and so may overestimate effects. Given all these shortcomings, further evidence regarding the effectiveness of this type of intervention, especially in self‐help groups, is needed.\n            \n            \n              Plain language summary\n              \n                12‐step programs for reducing illicit drug use are neither better nor worse than other interventions\n                Illicit drug abuse has serious and far‐reaching implications for the abuser, their family members, friends, and society as a whole. Preferred intervention programs are those that effectively reduce illicit drug use and its negative consequences, and are cost‐effective as well. Current evidence shows that overall, 12‐step programs are just as effective as alternative, psychosocial interventions. The costs of programs are, therefore, an important consideration. However, the strength of the studies is weak and further evidence regarding the effectiveness of 12‐step programs is needed.\n                \n                  \n                    \n                      What is the aim of this review?\n                      This Campbell systematic review examines the effectiveness of 12‐step programs in reducing the use of illicit drugs. The review summarises findings from 10 studies, nine of which were conducted in the United States.\n                    \n                  \n                \n              \n              \n                What did the review study?\n                Illicit drug abuse is a globally recognised problem leading to high human, social and economic costs.\n                The 12‐step program, modelled on the approach of Alcoholics Anonymous and adopted by Narcotics Anonymous and others, aims for complete abstinence. The 12‐step approach is used both by self‐help groups and for professional treatment called Twelve Step Facilitation (TSF).\n                This review examines the effectiveness of 12‐step programs in reducing the use of illicit drugs. Secondary outcomes considered are on criminal behaviour, prostitution, psychiatric symptoms, social functioning, employment status, homelessness, and treatment retention.\n              \n              \n                What studies are included?\n                Included studies assess 12‐step interventions for participants with illicit drug dependence using randomized controlled trials and quasi‐experimental studies. Study populations are participants who have used one or more types of illicit drugs, regardless of gender and ethnic background.\n                A total of 10 studies consisting of 1,071 participants are included in the final evaluation. Nine of the studies were conducted in the United States, and one in the United Kingdom. The studies compare the 12‐step program to alternative interventions. Nine studies were included in meta‐analysis.\n              \n              \n                What are the main results in this review?\n                There is no difference in the effectiveness of 12‐step interventions compared to alternative psychosocial interventions in reducing drug use during treatment, post treatment, and at 6‐ and 12‐month follow‐ups. 12‐step programs combined with additional treatment did have a significant effect at 6‐month follow‐up, but this finding is based on few studies and is not found at 12‐month follow‐up.\n                There is some evidence that 12‐step programs retain fewer of their participants than other programs, but the evidence has shortcomings. No effect was found on other secondary outcomes.\n              \n              \n                What do the findings in this review mean?\n                The main evidence presented in this review suggests that 12‐step programs for reducing illicit drug use are neither better nor worse than other interventions.\n                This conclusion should be read with caution given the weakness of the evidence from the studies. The power to detect a difference between the 12‐step interventions and alternative psychosocial interventions was low and the estimated effect sizes were small. Many studies failed to adjust for the fact that the intervention is administered to groups, and so may overestimate effects. Given all these shortcomings, further evidence regarding the effectiveness of this type of intervention, especially in self‐help groups, is needed.\n              \n              \n                How up to date is this review?\n                The review authors searched for studies published until September 2016. This Campbell Systematic Review was published in February 2017.\n              \n              \n                What is the Campbell Collaboration?\n                The Campbell Collaboration is an international, voluntary, non‐profit research network that publishes systematic reviews. We summarise and evaluate the quality of evidence for social and economic policy, programs and practice. Our aim is to help people make better choices and better policy decisions.\n              \n            \n            \n              Executive summary\n              \n                Background\n                The effects of substance dependence have serious implications for the individual, the family and friends of the substance dependent individual, and society at large. Practitioners and public health policy makers have an interest in finding effective treatments that are also cost‐effective. This review examined the effectiveness of 12‐step programs aimed at illicit drug dependent participants compared to no intervention, treatment as usual, and other interventions.\n              \n              \n                Objectives\n                The main objective of this review was to systematically evaluate and synthesise effects of 12‐step interventions for participants with illicit drugdependence against no intervention, treatment as usual, and alternative interventions. The primary outcome of interest was drug use. Secondary outcomes of interest comprised criminal behaviour, prostitution, psychiatric symptoms, social functioning, employment status, homelessness and treatment retention.\n              \n              \n                Search methods\n                An extensive search strategy was used to identify studies meeting inclusion criteria. We searched electronic bibliographic databases in January 2010, October 2011, July 2013, August 2015, and September 2016. Searches for this review were performed on multiple international and Nordic databases. In total 11 databases were searched including PsycInfo, SocIndex, and Medline. A substantial range of grey literature sources were searched including governmental repositories, targeted web sites and trial registers. We checked the reference lists of primary studies, hand‐searched relevant key journals, and searched the Internet using Google and Google Scholar. We also contacted researchers who had published in the area of 12‐step interventions. Neither language nor date restrictions were applied to the searches. The conclusions of this review are based on the most recent searches performed September 2016.\n              \n              \n                Selection criteria\n                \n                  Studies had to meet the following criteria in order to qualify for inclusion in the review:\n                  \n                    \n                      Intervention ‐ only studies that considered 12‐step interventions were eligible for inclusion.\n                    \n                    \n                      Study Design ‐ only studies using a RCT/QRCT design or a QES with a well‐defined control group were eligible for inclusion.\n                    \n                    \n                      Comparison ‐ studies that compared 12‐step to either no intervention or to other interventions were eligible for inclusion.\n                    \n                    \n                      Participants ‐ only studies where the drug of choice of participants was an illicit drug (established either by self‐report or via clinician) were eligible for inclusion. Where only a subset of study participants were illicit drug users, a study was only eligible if it reported outcomes separately for the subgroup of illicit drug users.\n                    \n                  \n                \n              \n              \n                Data collection and analysis\n                Descriptive and numerical characteristics of included studies were coded by one review author. A second review author independently checked coding, and any disagreements were resolved by consensus. We used an extended version of the Cochrane Risk of Bias tool to assess risk of bias of included studies. One review author evaluated the risk of bias of all included studies. A second review author independently checked the assessment and disagreements were resolved by consensus. Random‐effects meta‐analysis was used to synthesise effect sizes. We compared 12‐step to other interventions, and 12‐step with add‐on to other interventions with the same add‐on. For each comparison we conducted separate meta‐analyses by time: during treatment, at treatment end, and at 6‐and 12‐month follow‐up. Sensitivity of the results to risk of bias was assessed. Publication bias was assessed by the use of funnel plots.\n              \n              \n                Main results\n                The total number of potentially relevant records was 21,974(database search: 17,416, grey literature search: 2,639, hand search and others: 1,919), of these 428 records were screened in full text. Thirteen reports met the inclusion criteria, with six reports contributing data on three independent studies. In total 10 studies were included in the review.\n                Seven of the included studies used a RCT design, two studies used a QRCT design, and one study used a QES design. One study, assessed as high risk of bias, was excluded from data synthesis. Thus, nine studies with a total of 1,071 participants contributed data to the analyses. These nine studies all considered outpatient settings where interventions were manual‐based and delivered by trained therapists. In seven studies, treatment was partially or fully delivered in group therapy sessions. The reported statistical analyses were not corrected for this design element.\n                Seven studies contributed data to the comparison of 12‐step intervention to alternative psychosocial interventions during treatment, at treatment end, and at 6‐and 12‐month follow‐up. The seven studies did not all contribute data to all time points. Analyses did not reveal any statistically significant differences, for the primary outcome of drug use, between 12‐step and the alternative set of interventions.\n                \n                  Three studies contributed data to the comparison of 12‐step intervention with an add‐on to alternative psychosocial interventions with an add‐on. Drug use was assessed during treatment, post treatment, and at 6‐ and 12‐months follow‐up. All studies did not contribute data to all time points. We found no statistically significant effect size estimates during and post treatment. We found statistically significant effect size estimates at 6‐month follow‐up favouring 12‐step with an add‐on compared to alternative interventions with add‐on (Hedges’\n                  g\n                  =0.48, 95% CI: 0.06 to 0.90, and\n                  g\n                  =0.45, 95% CI: 0.03 to 0.88). No statistically significant effect size estimates were found at 12‐months follow‐up.\n                \n                \n                  There was no strong indication of heterogeneity between studies (I\n                  2\n                  did not exceed 75%). Results were robust to sensitivity analysis, and there was no observed evidence of publication bias.\n                \n              \n              \n                Authors’ conclusions\n                The results of this review suggest that 12‐step interventions to support illicit drug users are as effective as alternative psychosocial interventions in reducing drug use.\n                This conclusion should be seen against the weight of evidence. A total of seven studies contributed data to analyses comparing 12‐step interventions and alternative psychosocial interventions. The power to detect differences was low, and estimated effect sizes were small. In addition most studies delivered treatment as group therapy, but did not correct the analysis for the dependence between participants assigned to the same group.\n                Only one study reported results of the effects of self‐help group attendance on drug use. This study was excluded from synthesis following the risk of bias assessment. Given the preponderance with which self‐help 12‐step interventions are delivered in practice, further evidence regarding the effectiveness of this type of intervention is needed.","container-title":"Campbell Systematic Reviews","DOI":"10.4073/csr.2017.2","ISSN":"1891-1803, 1891-1803","issue":"1","journalAbbreviation":"Campbell Systematic Reviews","language":"en","license":"http://creativecommons.org/licenses/by/3.0/","page":"1-149","source":"DOI.org (Crossref)","title":"12‐step programs for reducing illicit drug use","volume":"13","author":[{"family":"Bøg","given":"Martin"},{"family":"Filges","given":"Trine"},{"family":"Brännström","given":"Lars"},{"family":"Jørgensen","given":"Anne‐Marie Klint"},{"family":"Fredrikksson","given":"Maja Karrman"}],"issued":{"date-parts":[["2017",1]]}}}],"schema":"https://github.com/citation-style-language/schema/raw/master/csl-citation.json"} </w:instrText>
       </w:r>
       <w:r>
         <w:fldChar w:fldCharType="separate"/>
@@ -3960,7 +3960,7 @@
         <w:fldChar w:fldCharType="begin"/>
       </w:r>
       <w:r>
-        <w:instrText xml:space="preserve"> ADDIN ZOTERO_ITEM CSL_CITATION {"citationID":"5VTt4Uoe","properties":{"formattedCitation":"(Munthe\\uc0\\u8208{}Kaas et al., 2018)","plainCitation":"(Munthe‐Kaas et al., 2018)","noteIndex":0},"citationItems":[{"id":"6UJOo7kI/XVT2Awxy","uris":["http://zotero.org/users/14817438/items/3R2UTT9K"],"itemData":{"id":206,"type":"article-journal","abstract":"This Campbell systematic review examines the effectiveness of interventions to reduce homelessness and increase residential stability for individuals who are homeless, or at risk of becoming homeless. Forty‐three studies were included in the review, 37 of which are from the USA.\n              \n                Included interventions perform better than the usual services at reducing homelessness or improving housing stability in all comparisons. These interventions are:\n                \n                  \n                    High intensity case management\n                  \n                  \n                    Housing First\n                  \n                  \n                    Critical time intervention\n                  \n                  \n                    Abstinence‐contingent housing\n                  \n                  \n                    Non‐abstinence‐contingent housing with high intensity case management\n                  \n                  \n                    Housing vouchers\n                  \n                  \n                    Residential treatment\n                  \n                \n              \n              These interventions seem to have similar beneficial effects, so it is unclear which of these is best with respect to reducing homelessness and increasing housing stability.\n            \n            \n              Plain Language Summary\n              \n                Interventions to reduce homelessness and improve housing stability are effective\n                There are large numbers of homeless people around the world. Interventions to address homelessness seem to be effective, though better quality evidence is required.\n              \n              \n                What is this review about?\n                There are large numbers of homeless people around the world. Recent estimates are over 500,000 people in the USA, 100,000 in Australia and 30,000 in Sweden. Efforts to combat homelessness have been made on national levels as well as at local government levels.\n                This review assesses the effectiveness of interventions combining housing and case management as a means to reduce homelessness and increase residential stability for individuals who are homeless, or at risk of becoming homeless.\n                \n                  \n                    \n                      What is the aim of this review?\n                      This Campbell systematic review examines the effectiveness of interventions to reduce homelessness and increase residential stability for individuals who are homeless, or at risk of becoming homeless. Forty‐three studies were included in the review, 37 of which are from the USA.\n                    \n                  \n                \n              \n              \n                What studies are included?\n                Included studies were randomized controlled trials of interventions for individuals who were already, or at‐risk of becoming, homeless, and which measured impact on homelessness or housing stability with follow‐up of at least one year.\n                A total of 43 studies were included. The majority of the studies (37) were conducted in the United States, with three from the United Kingdom and one each from Australia, Canada, and Denmark.\n              \n              \n                What are the main findings of this review?\n                \n                  Included interventions perform better than the usual services at reducing homelessness or improving housing stability in all comparisons. These interventions are:\n                  \n                    \n                      High intensity case management\n                    \n                    \n                      Housing First\n                    \n                    \n                      Critical time intervention\n                    \n                    \n                      Abstinence‐contingent housing\n                    \n                    \n                      Non‐abstinence‐contingent housing with high intensity case management\n                    \n                    \n                      Housing vouchers\n                    \n                    \n                      Residential treatment\n                    \n                  \n                \n                These interventions seem to have similar beneficial effects, so it is unclear which of these is best with respect to reducing homelessness and increasing housing stability.\n              \n              \n                What do the findings of this review mean?\n                A range of housing programs and case management interventions appear to reduce homelessness and improve housing stability, compared to usual services.\n                However, there is uncertainty in this finding as most the studies have risk of bias due to poor reporting, lack of blinding, or poor randomization or allocation concealment of participants. In addition to the general need for better conducted and reported studies, there are specific gaps in the research with respect to: 1) disadvantaged youth; 2) abstinence‐contingent housing with case management or day treatment; 3) non‐abstinence contingent housing comparing group vs independent living; 4) Housing First compared to interventions other than usual services, and; 5) studies outside of the USA.\n              \n              \n                How up‐to‐date is this review?\n                The review authors searched for studies published up to January 2016. This Campbell systematic review was published in February 2018.\n              \n            \n            \n              Executive summary\n              \n                Background\n                The United Nations Universal Declaration of Human Rights (Article 25) states that everyone has a right to housing. However, this right is far from being realized for many people worldwide. According to the United Nations High Commissioner for Refugees (UNHCR), there are approximately 100 million homeless people worldwide. The aim of this report is to contribute evidence to inform future decision making and practice for preventing and reducing homelessness.\n              \n              \n                Objectives\n                To identify, appraise and summarize the evidence on the effectiveness of housing programs and case management to improve housing stability and reduce homelessness among people who are homeless or at‐risk of becoming homeless.\n              \n              \n                Search methods\n                We conducted a systematic review in accordance with the Norwegian Knowledge Centre's handbook. We systematically searched for literature in relevant databases and conducted a grey literature search which was last updated in January 2016.\n              \n              \n                Selection criteria\n                Randomized controlled trials that included individuals who were already, or at‐risk of becoming, homeless were included if they examined the effectiveness of relevant interventions on homelessness or housing stability. There were no limitations regarding language, country or length of homelessness. Two reviewers screened 2,918 abstracts and titles for inclusion. They read potentially relevant references in full, and included relevant studies in the review.\n              \n              \n                Data collection and analysis\n                We pooled the results and conducted meta‐analyses when possible. Our certainty in the primary outcomes was assessed using the Grading of Recommendations Assessment, Development, and Evaluation for effectiveness approach (GRADE).\n              \n              \n                Results\n                We included 43 relevant studies (described in 78 publications) that examined the effectiveness of housing programs and/or case management services on homelessness and/or housing stability. The results are summarized below. Briefly, we found that the included interventions performed better than the usual services in all comparisons. However, certainty in the findings varied from very low to moderate. Most of the studies were assessed as having high risk of bias due to poor reporting, lack of blinding, or poor randomization and/or allocation concealment of participants.\n                \n                  Case management\n                  Case management is a process where clients are assigned case managers who assess, plan and facilitate access to health and social services necessary for the client's recovery. The intensity of these services can vary. One specific model is Critical time intervention, which is based on the same principles, but offered in three three‐month periods that decrease in intensity.\n                  High intensity case management compared to usual services has generally more positive effects: It probably reduces the number of individuals who are homeless after 12‐18 months by almost half (RR=0.59, 95%CI=0.41 to 0.87)(moderate certainty evidence); It may increase the number of people living in stable housing after 12‐18 months and reduce the number of days an individual spends homeless (low certainty evidence), however; it may have no effect on the number of individuals who experience some homelessness during a two year period (low certainty evidence). When compared to low intensity case management, it may have little or no effect on time spent in stable housing (low certainty evidence).\n                  Critical time intervention compared to usual services may 1) have no effect on the number of people who experience homelessness, 2) lead to fewer days spent homeless, 3) lead to more days spent not homeless and, 4) reduce the amount of time it takes to move from shelter to independent housing (low certainty evidence).\n                \n                \n                  Abstinence‐contingent housing programs\n                  Abstinence‐contingent housing is housing provided with the expectation that residents will remain sober. The results showed that abstinence‐contingent housing may lead to fewer days spent homeless, compared with usual services (low certainty evidence).\n                \n                \n                  Non‐abstinence‐contingent housing programs\n                  Non‐abstinence‐contingent housing is housing provided with no expectations regarding sobriety of residents. Housing First is the name of one specific non‐abstinence‐contingent housing program. When compared to usual services Housing First probably reduces the number of days spent homeless (MD=‐62.5, 95%CI=‐86.86 to ‐38.14) and increases the number of days in stable housing (MD=110.1, 95%CI=93.05 to 127.15) (moderate certainty evidence). In addition, it may increase the number of people placed in permanent housing after 20 months (low certainty evidence).\n                  Non‐abstinence‐contingent housing programs (not specified as Housing First) in combination with high intensity case management may reduce homelessness, compared to usual services (low certainty evidence). Group living arrangements may be better than individual apartments at reducing homelessness (low certainty evidence).\n                \n                \n                  Housing vouchers with case management\n                  Housing vouchers is a housing allowance given to certain groups of people who qualify. The results showed that it mayreduce homelessness and improve housing stability, compared with usual services or case management (low certainty evidence).\n                \n                \n                  Residential treatment with case management\n                  Residential treatment is a type of housing offered to clients who also need treatment for mental illness or substance abuse. We found that it mayreduce homelessness and improve housing stability, compared with usual services (low certainty evidence).\n                \n              \n              \n                Authors’ conclusions\n                We found that a range of housing programs and case management interventions appear to reduce homelessness and improve housing stability, compared to usual services. The findings showed no indication of housing programs or case management resulting in poorer outcomes for homeless or at‐risk individuals than usual services.\n                Aside from a general need for better conducted and reported studies, there are specific gaps in the research. We identified research gaps concerning: 1)Disadvantaged youth; 2) Abstinence‐contingent housing with case management or day treatment; 3) Non‐abstinence contingent housing, specifically different living arrangements (group vs independent living); 4) Housing First compared to interventions other than usual services, and; 5) All interventions from contexts other than the USA.","container-title":"Campbell Systematic Reviews","DOI":"10.4073/csr.2018.3","ISSN":"1891-1803, 1891-1803","issue":"1","journalAbbreviation":"Campbell Systematic Reviews","language":"en","license":"http://creativecommons.org/licenses/by/3.0/","page":"1-281","source":"DOI.org (Crossref)","title":"Effectiveness of interventions to reduce homelessness: a systematic review and meta‐analysis","title-short":"Effectiveness of interventions to reduce homelessness","volume":"14","author":[{"family":"Munthe‐Kaas","given":"Heather Menzies"},{"family":"Berg","given":"Rigmor C"},{"family":"Blaasvær","given":"Nora"}],"issued":{"date-parts":[["2018",1]]}}}],"schema":"https://github.com/citation-style-language/schema/raw/master/csl-citation.json"} </w:instrText>
+        <w:instrText xml:space="preserve"> ADDIN ZOTERO_ITEM CSL_CITATION {"citationID":"5VTt4Uoe","properties":{"formattedCitation":"(Munthe\\uc0\\u8208{}Kaas et al., 2018)","plainCitation":"(Munthe‐Kaas et al., 2018)","noteIndex":0},"citationItems":[{"id":"BOI7fhFW/0eqhpUI3","uris":["http://zotero.org/users/14817438/items/3R2UTT9K"],"itemData":{"id":206,"type":"article-journal","abstract":"This Campbell systematic review examines the effectiveness of interventions to reduce homelessness and increase residential stability for individuals who are homeless, or at risk of becoming homeless. Forty‐three studies were included in the review, 37 of which are from the USA.\n              \n                Included interventions perform better than the usual services at reducing homelessness or improving housing stability in all comparisons. These interventions are:\n                \n                  \n                    High intensity case management\n                  \n                  \n                    Housing First\n                  \n                  \n                    Critical time intervention\n                  \n                  \n                    Abstinence‐contingent housing\n                  \n                  \n                    Non‐abstinence‐contingent housing with high intensity case management\n                  \n                  \n                    Housing vouchers\n                  \n                  \n                    Residential treatment\n                  \n                \n              \n              These interventions seem to have similar beneficial effects, so it is unclear which of these is best with respect to reducing homelessness and increasing housing stability.\n            \n            \n              Plain Language Summary\n              \n                Interventions to reduce homelessness and improve housing stability are effective\n                There are large numbers of homeless people around the world. Interventions to address homelessness seem to be effective, though better quality evidence is required.\n              \n              \n                What is this review about?\n                There are large numbers of homeless people around the world. Recent estimates are over 500,000 people in the USA, 100,000 in Australia and 30,000 in Sweden. Efforts to combat homelessness have been made on national levels as well as at local government levels.\n                This review assesses the effectiveness of interventions combining housing and case management as a means to reduce homelessness and increase residential stability for individuals who are homeless, or at risk of becoming homeless.\n                \n                  \n                    \n                      What is the aim of this review?\n                      This Campbell systematic review examines the effectiveness of interventions to reduce homelessness and increase residential stability for individuals who are homeless, or at risk of becoming homeless. Forty‐three studies were included in the review, 37 of which are from the USA.\n                    \n                  \n                \n              \n              \n                What studies are included?\n                Included studies were randomized controlled trials of interventions for individuals who were already, or at‐risk of becoming, homeless, and which measured impact on homelessness or housing stability with follow‐up of at least one year.\n                A total of 43 studies were included. The majority of the studies (37) were conducted in the United States, with three from the United Kingdom and one each from Australia, Canada, and Denmark.\n              \n              \n                What are the main findings of this review?\n                \n                  Included interventions perform better than the usual services at reducing homelessness or improving housing stability in all comparisons. These interventions are:\n                  \n                    \n                      High intensity case management\n                    \n                    \n                      Housing First\n                    \n                    \n                      Critical time intervention\n                    \n                    \n                      Abstinence‐contingent housing\n                    \n                    \n                      Non‐abstinence‐contingent housing with high intensity case management\n                    \n                    \n                      Housing vouchers\n                    \n                    \n                      Residential treatment\n                    \n                  \n                \n                These interventions seem to have similar beneficial effects, so it is unclear which of these is best with respect to reducing homelessness and increasing housing stability.\n              \n              \n                What do the findings of this review mean?\n                A range of housing programs and case management interventions appear to reduce homelessness and improve housing stability, compared to usual services.\n                However, there is uncertainty in this finding as most the studies have risk of bias due to poor reporting, lack of blinding, or poor randomization or allocation concealment of participants. In addition to the general need for better conducted and reported studies, there are specific gaps in the research with respect to: 1) disadvantaged youth; 2) abstinence‐contingent housing with case management or day treatment; 3) non‐abstinence contingent housing comparing group vs independent living; 4) Housing First compared to interventions other than usual services, and; 5) studies outside of the USA.\n              \n              \n                How up‐to‐date is this review?\n                The review authors searched for studies published up to January 2016. This Campbell systematic review was published in February 2018.\n              \n            \n            \n              Executive summary\n              \n                Background\n                The United Nations Universal Declaration of Human Rights (Article 25) states that everyone has a right to housing. However, this right is far from being realized for many people worldwide. According to the United Nations High Commissioner for Refugees (UNHCR), there are approximately 100 million homeless people worldwide. The aim of this report is to contribute evidence to inform future decision making and practice for preventing and reducing homelessness.\n              \n              \n                Objectives\n                To identify, appraise and summarize the evidence on the effectiveness of housing programs and case management to improve housing stability and reduce homelessness among people who are homeless or at‐risk of becoming homeless.\n              \n              \n                Search methods\n                We conducted a systematic review in accordance with the Norwegian Knowledge Centre's handbook. We systematically searched for literature in relevant databases and conducted a grey literature search which was last updated in January 2016.\n              \n              \n                Selection criteria\n                Randomized controlled trials that included individuals who were already, or at‐risk of becoming, homeless were included if they examined the effectiveness of relevant interventions on homelessness or housing stability. There were no limitations regarding language, country or length of homelessness. Two reviewers screened 2,918 abstracts and titles for inclusion. They read potentially relevant references in full, and included relevant studies in the review.\n              \n              \n                Data collection and analysis\n                We pooled the results and conducted meta‐analyses when possible. Our certainty in the primary outcomes was assessed using the Grading of Recommendations Assessment, Development, and Evaluation for effectiveness approach (GRADE).\n              \n              \n                Results\n                We included 43 relevant studies (described in 78 publications) that examined the effectiveness of housing programs and/or case management services on homelessness and/or housing stability. The results are summarized below. Briefly, we found that the included interventions performed better than the usual services in all comparisons. However, certainty in the findings varied from very low to moderate. Most of the studies were assessed as having high risk of bias due to poor reporting, lack of blinding, or poor randomization and/or allocation concealment of participants.\n                \n                  Case management\n                  Case management is a process where clients are assigned case managers who assess, plan and facilitate access to health and social services necessary for the client's recovery. The intensity of these services can vary. One specific model is Critical time intervention, which is based on the same principles, but offered in three three‐month periods that decrease in intensity.\n                  High intensity case management compared to usual services has generally more positive effects: It probably reduces the number of individuals who are homeless after 12‐18 months by almost half (RR=0.59, 95%CI=0.41 to 0.87)(moderate certainty evidence); It may increase the number of people living in stable housing after 12‐18 months and reduce the number of days an individual spends homeless (low certainty evidence), however; it may have no effect on the number of individuals who experience some homelessness during a two year period (low certainty evidence). When compared to low intensity case management, it may have little or no effect on time spent in stable housing (low certainty evidence).\n                  Critical time intervention compared to usual services may 1) have no effect on the number of people who experience homelessness, 2) lead to fewer days spent homeless, 3) lead to more days spent not homeless and, 4) reduce the amount of time it takes to move from shelter to independent housing (low certainty evidence).\n                \n                \n                  Abstinence‐contingent housing programs\n                  Abstinence‐contingent housing is housing provided with the expectation that residents will remain sober. The results showed that abstinence‐contingent housing may lead to fewer days spent homeless, compared with usual services (low certainty evidence).\n                \n                \n                  Non‐abstinence‐contingent housing programs\n                  Non‐abstinence‐contingent housing is housing provided with no expectations regarding sobriety of residents. Housing First is the name of one specific non‐abstinence‐contingent housing program. When compared to usual services Housing First probably reduces the number of days spent homeless (MD=‐62.5, 95%CI=‐86.86 to ‐38.14) and increases the number of days in stable housing (MD=110.1, 95%CI=93.05 to 127.15) (moderate certainty evidence). In addition, it may increase the number of people placed in permanent housing after 20 months (low certainty evidence).\n                  Non‐abstinence‐contingent housing programs (not specified as Housing First) in combination with high intensity case management may reduce homelessness, compared to usual services (low certainty evidence). Group living arrangements may be better than individual apartments at reducing homelessness (low certainty evidence).\n                \n                \n                  Housing vouchers with case management\n                  Housing vouchers is a housing allowance given to certain groups of people who qualify. The results showed that it mayreduce homelessness and improve housing stability, compared with usual services or case management (low certainty evidence).\n                \n                \n                  Residential treatment with case management\n                  Residential treatment is a type of housing offered to clients who also need treatment for mental illness or substance abuse. We found that it mayreduce homelessness and improve housing stability, compared with usual services (low certainty evidence).\n                \n              \n              \n                Authors’ conclusions\n                We found that a range of housing programs and case management interventions appear to reduce homelessness and improve housing stability, compared to usual services. The findings showed no indication of housing programs or case management resulting in poorer outcomes for homeless or at‐risk individuals than usual services.\n                Aside from a general need for better conducted and reported studies, there are specific gaps in the research. We identified research gaps concerning: 1)Disadvantaged youth; 2) Abstinence‐contingent housing with case management or day treatment; 3) Non‐abstinence contingent housing, specifically different living arrangements (group vs independent living); 4) Housing First compared to interventions other than usual services, and; 5) All interventions from contexts other than the USA.","container-title":"Campbell Systematic Reviews","DOI":"10.4073/csr.2018.3","ISSN":"1891-1803, 1891-1803","issue":"1","journalAbbreviation":"Campbell Systematic Reviews","language":"en","license":"http://creativecommons.org/licenses/by/3.0/","page":"1-281","source":"DOI.org (Crossref)","title":"Effectiveness of interventions to reduce homelessness: a systematic review and meta‐analysis","title-short":"Effectiveness of interventions to reduce homelessness","volume":"14","author":[{"family":"Munthe‐Kaas","given":"Heather Menzies"},{"family":"Berg","given":"Rigmor C"},{"family":"Blaasvær","given":"Nora"}],"issued":{"date-parts":[["2018",1]]}}}],"schema":"https://github.com/citation-style-language/schema/raw/master/csl-citation.json"} </w:instrText>
       </w:r>
       <w:r>
         <w:fldChar w:fldCharType="separate"/>
@@ -3991,7 +3991,7 @@
         <w:fldChar w:fldCharType="begin"/>
       </w:r>
       <w:r>
-        <w:instrText xml:space="preserve"> ADDIN ZOTERO_ITEM CSL_CITATION {"citationID":"Ydq8TYht","properties":{"formattedCitation":"(Mahoney et al., 2019)","plainCitation":"(Mahoney et al., 2019)","noteIndex":0},"citationItems":[{"id":"6UJOo7kI/0XbOT3dT","uris":["http://zotero.org/users/14817438/items/PNSF2H48"],"itemData":{"id":197,"type":"article-journal","container-title":"Journal of affective disorders","note":"publisher: Elsevier","page":"305–321","source":"Google Scholar","title":"A systematic review and meta-analysis of group treatments for adults with symptoms associated with complex post-traumatic stress disorder","volume":"243","author":[{"family":"Mahoney","given":"Adam"},{"family":"Karatzias","given":"Thanos"},{"family":"Hutton","given":"Paul"}],"issued":{"date-parts":[["2019"]]}}}],"schema":"https://github.com/citation-style-language/schema/raw/master/csl-citation.json"} </w:instrText>
+        <w:instrText xml:space="preserve"> ADDIN ZOTERO_ITEM CSL_CITATION {"citationID":"Ydq8TYht","properties":{"formattedCitation":"(Mahoney et al., 2019)","plainCitation":"(Mahoney et al., 2019)","noteIndex":0},"citationItems":[{"id":"BOI7fhFW/PM5KoVlc","uris":["http://zotero.org/users/14817438/items/PNSF2H48"],"itemData":{"id":197,"type":"article-journal","container-title":"Journal of affective disorders","note":"publisher: Elsevier","page":"305–321","source":"Google Scholar","title":"A systematic review and meta-analysis of group treatments for adults with symptoms associated with complex post-traumatic stress disorder","volume":"243","author":[{"family":"Mahoney","given":"Adam"},{"family":"Karatzias","given":"Thanos"},{"family":"Hutton","given":"Paul"}],"issued":{"date-parts":[["2019"]]}}}],"schema":"https://github.com/citation-style-language/schema/raw/master/csl-citation.json"} </w:instrText>
       </w:r>
       <w:r>
         <w:fldChar w:fldCharType="separate"/>
@@ -4048,7 +4048,7 @@
         <w:fldChar w:fldCharType="begin"/>
       </w:r>
       <w:r>
-        <w:instrText xml:space="preserve"> ADDIN ZOTERO_ITEM CSL_CITATION {"citationID":"ytry7PLC","properties":{"formattedCitation":"(Lo Coco et al., 2019)","plainCitation":"(Lo Coco et al., 2019)","noteIndex":0},"citationItems":[{"id":"6UJOo7kI/B6jBCdZb","uris":["http://zotero.org/users/14817438/items/UWDQTZBV"],"itemData":{"id":265,"type":"article-journal","abstract":"Background and aims\nFrom residential programs to outpatient services, group therapy permeates the clinical field of substance misuse. While several group interventions for substance use disorders (SUDs) have demonstrated effectiveness, the existing evidence on group therapy has not been systematically reviewed. The current meta-analysis aims to provide estimates of the efficacy of group therapy for SUDs in adults using rigorous methods.\nMethods\nWe included studies comparing group psychotherapy to no treatment control groups, individual psychotherapy, medication, self-help groups, and other active treatments applying no specific psychotherapeutic techniques for patients with substance use disorder. The primary outcome was abstinence, and the secondary outcomes were frequency of substance use and symptoms of substance use disorder, anxiety, depression, general psychopathology, and attrition. A comprehensive search was conducted in Medline, Web of Science, CENTRAL, and PsycINFO, complemented by a manual search. Random-effects meta-analyses were run separately for different types of control groups.\nResults\nThirty-three studies were included. Significant small effects of group therapy were found on abstinence compared to no treatment, individual therapy, and other treatments. Effects on substance use frequency and SUD symptoms were not significant, but significant moderately sized effects emerged for mental state when group therapy was compared to no treatment. There were no differences in abstinence rates between group therapy and control groups. These results were robust in sensitivity analyses and there was no indication of publication bias.\nConclusions\nThe current findings represent the best available summary analysis of group therapy for SUDs in adults, however cautious interpretation is warranted given the limitations of the available data.","container-title":"Journal of Substance Abuse Treatment","DOI":"10.1016/j.jsat.2019.01.016","ISSN":"0740-5472","journalAbbreviation":"Journal of Substance Abuse Treatment","page":"104-116","source":"ScienceDirect","title":"Group treatment for substance use disorder in adults: A systematic review and meta-analysis of randomized-controlled trials","title-short":"Group treatment for substance use disorder in adults","volume":"99","author":[{"family":"Lo Coco","given":"Gianluca"},{"family":"Melchiori","given":"Francesco"},{"family":"Oieni","given":"Veronica"},{"family":"Infurna","given":"Maria Rita"},{"family":"Strauss","given":"Bernhard"},{"family":"Schwartze","given":"Dominique"},{"family":"Rosendahl","given":"Jenny"},{"family":"Gullo","given":"Salvatore"}],"issued":{"date-parts":[["2019",4,1]]}}}],"schema":"https://github.com/citation-style-language/schema/raw/master/csl-citation.json"} </w:instrText>
+        <w:instrText xml:space="preserve"> ADDIN ZOTERO_ITEM CSL_CITATION {"citationID":"ytry7PLC","properties":{"formattedCitation":"(Lo Coco et al., 2019)","plainCitation":"(Lo Coco et al., 2019)","noteIndex":0},"citationItems":[{"id":"BOI7fhFW/6VHOa5Zr","uris":["http://zotero.org/users/14817438/items/UWDQTZBV"],"itemData":{"id":265,"type":"article-journal","abstract":"Background and aims\nFrom residential programs to outpatient services, group therapy permeates the clinical field of substance misuse. While several group interventions for substance use disorders (SUDs) have demonstrated effectiveness, the existing evidence on group therapy has not been systematically reviewed. The current meta-analysis aims to provide estimates of the efficacy of group therapy for SUDs in adults using rigorous methods.\nMethods\nWe included studies comparing group psychotherapy to no treatment control groups, individual psychotherapy, medication, self-help groups, and other active treatments applying no specific psychotherapeutic techniques for patients with substance use disorder. The primary outcome was abstinence, and the secondary outcomes were frequency of substance use and symptoms of substance use disorder, anxiety, depression, general psychopathology, and attrition. A comprehensive search was conducted in Medline, Web of Science, CENTRAL, and PsycINFO, complemented by a manual search. Random-effects meta-analyses were run separately for different types of control groups.\nResults\nThirty-three studies were included. Significant small effects of group therapy were found on abstinence compared to no treatment, individual therapy, and other treatments. Effects on substance use frequency and SUD symptoms were not significant, but significant moderately sized effects emerged for mental state when group therapy was compared to no treatment. There were no differences in abstinence rates between group therapy and control groups. These results were robust in sensitivity analyses and there was no indication of publication bias.\nConclusions\nThe current findings represent the best available summary analysis of group therapy for SUDs in adults, however cautious interpretation is warranted given the limitations of the available data.","container-title":"Journal of Substance Abuse Treatment","DOI":"10.1016/j.jsat.2019.01.016","ISSN":"0740-5472","journalAbbreviation":"Journal of Substance Abuse Treatment","page":"104-116","source":"ScienceDirect","title":"Group treatment for substance use disorder in adults: A systematic review and meta-analysis of randomized-controlled trials","title-short":"Group treatment for substance use disorder in adults","volume":"99","author":[{"family":"Lo Coco","given":"Gianluca"},{"family":"Melchiori","given":"Francesco"},{"family":"Oieni","given":"Veronica"},{"family":"Infurna","given":"Maria Rita"},{"family":"Strauss","given":"Bernhard"},{"family":"Schwartze","given":"Dominique"},{"family":"Rosendahl","given":"Jenny"},{"family":"Gullo","given":"Salvatore"}],"issued":{"date-parts":[["2019",4,1]]}}}],"schema":"https://github.com/citation-style-language/schema/raw/master/csl-citation.json"} </w:instrText>
       </w:r>
       <w:r>
         <w:fldChar w:fldCharType="separate"/>
@@ -4083,7 +4083,7 @@
         <w:fldChar w:fldCharType="begin"/>
       </w:r>
       <w:r>
-        <w:instrText xml:space="preserve"> ADDIN ZOTERO_ITEM CSL_CITATION {"citationID":"ujJIJfEi","properties":{"formattedCitation":"(Kelly et al., 2020)","plainCitation":"(Kelly et al., 2020)","noteIndex":0},"citationItems":[{"id":"6UJOo7kI/Ks6LcLOl","uris":["http://zotero.org/users/14817438/items/MMYZBF3L"],"itemData":{"id":195,"type":"article-journal","container-title":"Cochrane database of systematic reviews","issue":"3","note":"publisher: John Wiley &amp; Sons, Ltd","source":"Google Scholar","title":"Alcoholics Anonymous and other 12-step programs for alcohol use disorder","URL":"https://www.cochranelibrary.com/cdsr/doi/10.1002/14651858.CD012880.pub2/abstract","author":[{"family":"Kelly","given":"John F."},{"family":"Humphreys","given":"Keith"},{"family":"Ferri","given":"Marica"}],"accessed":{"date-parts":[["2024",8,29]]},"issued":{"date-parts":[["2020"]]}}}],"schema":"https://github.com/citation-style-language/schema/raw/master/csl-citation.json"} </w:instrText>
+        <w:instrText xml:space="preserve"> ADDIN ZOTERO_ITEM CSL_CITATION {"citationID":"ujJIJfEi","properties":{"formattedCitation":"(Kelly et al., 2020)","plainCitation":"(Kelly et al., 2020)","noteIndex":0},"citationItems":[{"id":"BOI7fhFW/EUkQYTVc","uris":["http://zotero.org/users/14817438/items/MMYZBF3L"],"itemData":{"id":195,"type":"article-journal","container-title":"Cochrane database of systematic reviews","issue":"3","note":"publisher: John Wiley &amp; Sons, Ltd","source":"Google Scholar","title":"Alcoholics Anonymous and other 12-step programs for alcohol use disorder","URL":"https://www.cochranelibrary.com/cdsr/doi/10.1002/14651858.CD012880.pub2/abstract","author":[{"family":"Kelly","given":"John F."},{"family":"Humphreys","given":"Keith"},{"family":"Ferri","given":"Marica"}],"accessed":{"date-parts":[["2024",8,29]]},"issued":{"date-parts":[["2020"]]}}}],"schema":"https://github.com/citation-style-language/schema/raw/master/csl-citation.json"} </w:instrText>
       </w:r>
       <w:r>
         <w:fldChar w:fldCharType="separate"/>
@@ -4124,7 +4124,7 @@
         <w:fldChar w:fldCharType="begin"/>
       </w:r>
       <w:r>
-        <w:instrText xml:space="preserve"> ADDIN ZOTERO_ITEM CSL_CITATION {"citationID":"HWFV5P0q","properties":{"formattedCitation":"(Wahlbeck et al., 2011)","plainCitation":"(Wahlbeck et al., 2011)","noteIndex":0},"citationItems":[{"id":"6UJOo7kI/UshDu6Qp","uris":["http://zotero.org/users/14817438/items/62BW6Y9X"],"itemData":{"id":247,"type":"article-journal","container-title":"The British Journal of Psychiatry","issue":"6","note":"publisher: Cambridge University Press","page":"453–458","source":"Google Scholar","title":"Outcomes of Nordic mental health systems: life expectancy of patients with mental disorders","title-short":"Outcomes of Nordic mental health systems","volume":"199","author":[{"family":"Wahlbeck","given":"Kristian"},{"family":"Westman","given":"Jeanette"},{"family":"Nordentoft","given":"Merete"},{"family":"Gissler","given":"Mika"},{"family":"Laursen","given":"Thomas Munk"}],"issued":{"date-parts":[["2011"]]}}}],"schema":"https://github.com/citation-style-language/schema/raw/master/csl-citation.json"} </w:instrText>
+        <w:instrText xml:space="preserve"> ADDIN ZOTERO_ITEM CSL_CITATION {"citationID":"HWFV5P0q","properties":{"formattedCitation":"(Wahlbeck et al., 2011)","plainCitation":"(Wahlbeck et al., 2011)","noteIndex":0},"citationItems":[{"id":"BOI7fhFW/c3Q3VXKD","uris":["http://zotero.org/users/14817438/items/62BW6Y9X"],"itemData":{"id":247,"type":"article-journal","container-title":"The British Journal of Psychiatry","issue":"6","note":"publisher: Cambridge University Press","page":"453–458","source":"Google Scholar","title":"Outcomes of Nordic mental health systems: life expectancy of patients with mental disorders","title-short":"Outcomes of Nordic mental health systems","volume":"199","author":[{"family":"Wahlbeck","given":"Kristian"},{"family":"Westman","given":"Jeanette"},{"family":"Nordentoft","given":"Merete"},{"family":"Gissler","given":"Mika"},{"family":"Laursen","given":"Thomas Munk"}],"issued":{"date-parts":[["2011"]]}}}],"schema":"https://github.com/citation-style-language/schema/raw/master/csl-citation.json"} </w:instrText>
       </w:r>
       <w:r>
         <w:fldChar w:fldCharType="separate"/>
@@ -4207,7 +4207,7 @@
         <w:fldChar w:fldCharType="begin"/>
       </w:r>
       <w:r>
-        <w:instrText xml:space="preserve"> ADDIN ZOTERO_ITEM CSL_CITATION {"citationID":"9CcHhiRy","properties":{"formattedCitation":"(McDaid &amp; Park, 2015)","plainCitation":"(McDaid &amp; Park, 2015)","noteIndex":0},"citationItems":[{"id":"6UJOo7kI/SmGz3eyy","uris":["http://zotero.org/users/14817438/items/HRZZID3Y"],"itemData":{"id":199,"type":"chapter","container-title":"Comorbidity of mental and physical disorders","page":"23–32","publisher":"Karger Publishers","source":"Google Scholar","title":"Counting all the costs: the economic impact of comorbidity","title-short":"Counting all the costs","URL":"https://karger.com/Article/FullText/365941","volume":"179","author":[{"family":"McDaid","given":"David"},{"family":"Park","given":"A.-La"}],"accessed":{"date-parts":[["2024",8,29]]},"issued":{"date-parts":[["2015"]]}}}],"schema":"https://github.com/citation-style-language/schema/raw/master/csl-citation.json"} </w:instrText>
+        <w:instrText xml:space="preserve"> ADDIN ZOTERO_ITEM CSL_CITATION {"citationID":"9CcHhiRy","properties":{"formattedCitation":"(McDaid &amp; Park, 2015)","plainCitation":"(McDaid &amp; Park, 2015)","noteIndex":0},"citationItems":[{"id":"BOI7fhFW/NLyALNmC","uris":["http://zotero.org/users/14817438/items/HRZZID3Y"],"itemData":{"id":199,"type":"chapter","container-title":"Comorbidity of mental and physical disorders","page":"23–32","publisher":"Karger Publishers","source":"Google Scholar","title":"Counting all the costs: the economic impact of comorbidity","title-short":"Counting all the costs","URL":"https://karger.com/Article/FullText/365941","volume":"179","author":[{"family":"McDaid","given":"David"},{"family":"Park","given":"A.-La"}],"accessed":{"date-parts":[["2024",8,29]]},"issued":{"date-parts":[["2015"]]}}}],"schema":"https://github.com/citation-style-language/schema/raw/master/csl-citation.json"} </w:instrText>
       </w:r>
       <w:r>
         <w:fldChar w:fldCharType="separate"/>
@@ -4237,7 +4237,7 @@
         <w:fldChar w:fldCharType="begin"/>
       </w:r>
       <w:r>
-        <w:instrText xml:space="preserve"> ADDIN ZOTERO_ITEM CSL_CITATION {"citationID":"Qdm6H8K9","properties":{"formattedCitation":"(Stant et al., 2007)","plainCitation":"(Stant et al., 2007)","noteIndex":0},"citationItems":[{"id":"6UJOo7kI/YxWgDCLT","uris":["http://zotero.org/users/14817438/items/KPCQ8U7N"],"itemData":{"id":233,"type":"article-journal","container-title":"Journal of Mental Health Policy and Economics","issue":"2","note":"publisher: INT CTR MENTAL HEALTH POLICY &amp; ECONOMICS-ICMPE","page":"101–108","source":"Google Scholar","title":"Cost-effectiveness analysis in severe mental illness: Outcome measures selection","title-short":"Cost-effectiveness analysis in severe mental illness","volume":"10","author":[{"family":"Stant","given":"A. Dennis"},{"family":"Buskens","given":"Erik"},{"family":"Jenner","given":"Jack A."},{"family":"Wiersma","given":"Durk"},{"family":"TenVergert","given":"Elisabeth M."}],"issued":{"date-parts":[["2007"]]}}}],"schema":"https://github.com/citation-style-language/schema/raw/master/csl-citation.json"} </w:instrText>
+        <w:instrText xml:space="preserve"> ADDIN ZOTERO_ITEM CSL_CITATION {"citationID":"Qdm6H8K9","properties":{"formattedCitation":"(Stant et al., 2007)","plainCitation":"(Stant et al., 2007)","noteIndex":0},"citationItems":[{"id":"BOI7fhFW/enXvqUBE","uris":["http://zotero.org/users/14817438/items/KPCQ8U7N"],"itemData":{"id":233,"type":"article-journal","container-title":"Journal of Mental Health Policy and Economics","issue":"2","note":"publisher: INT CTR MENTAL HEALTH POLICY &amp; ECONOMICS-ICMPE","page":"101–108","source":"Google Scholar","title":"Cost-effectiveness analysis in severe mental illness: Outcome measures selection","title-short":"Cost-effectiveness analysis in severe mental illness","volume":"10","author":[{"family":"Stant","given":"A. Dennis"},{"family":"Buskens","given":"Erik"},{"family":"Jenner","given":"Jack A."},{"family":"Wiersma","given":"Durk"},{"family":"TenVergert","given":"Elisabeth M."}],"issued":{"date-parts":[["2007"]]}}}],"schema":"https://github.com/citation-style-language/schema/raw/master/csl-citation.json"} </w:instrText>
       </w:r>
       <w:r>
         <w:fldChar w:fldCharType="separate"/>
@@ -4271,7 +4271,7 @@
         <w:fldChar w:fldCharType="begin"/>
       </w:r>
       <w:r>
-        <w:instrText xml:space="preserve"> ADDIN ZOTERO_ITEM CSL_CITATION {"citationID":"t3vbptfw","properties":{"formattedCitation":"(Ruesch et al., 2015)","plainCitation":"(Ruesch et al., 2015)","noteIndex":0},"citationItems":[{"id":"6UJOo7kI/ulRZPWux","uris":["http://zotero.org/users/14817438/items/PZC5S463"],"itemData":{"id":267,"type":"article-journal","abstract":"One in three people with a chronic somatic disease suffer from a comorbid mental disorder. Most common comorbidities are depressive, anxiety and adjustment disorders. These lead to an increase in morbidity and mortality, and a deterioration of quality of life and healthcare costs. Treatment of mental disorders is of great importance, but the waiting time for outpatient individual psychotherapy can be up to six months in Germany. Group therapy has comparable treatment effects and is considerably more economic than individual therapy; however, it is still almost unused in the outpatient care system. The introduction of a stepped care approach, such as attending a group program before individual therapy, could improve this issue. For this purpose we developed a group program (STEpS), and its efficacy will be evaluated in this study.","container-title":"Trials","DOI":"10.1186/s13063-015-0801-3","ISSN":"1745-6215","issue":"1","journalAbbreviation":"Trials","page":"287","source":"BioMed Central","title":"Immediate help through group therapy for patients with somatic diseases and depressive or adjustment disorders in outpatient care: study protocol for a randomized controlled trial","title-short":"Immediate help through group therapy for patients with somatic diseases and depressive or adjustment disorders in outpatient care","volume":"16","author":[{"family":"Ruesch","given":"Miriam"},{"family":"Helmes","given":"Almut Wiebke"},{"family":"Bengel","given":"Juergen"}],"issued":{"date-parts":[["2015",6,27]]}}}],"schema":"https://github.com/citation-style-language/schema/raw/master/csl-citation.json"} </w:instrText>
+        <w:instrText xml:space="preserve"> ADDIN ZOTERO_ITEM CSL_CITATION {"citationID":"t3vbptfw","properties":{"formattedCitation":"(Ruesch et al., 2015)","plainCitation":"(Ruesch et al., 2015)","noteIndex":0},"citationItems":[{"id":"BOI7fhFW/b4kTYBB7","uris":["http://zotero.org/users/14817438/items/PZC5S463"],"itemData":{"id":267,"type":"article-journal","abstract":"One in three people with a chronic somatic disease suffer from a comorbid mental disorder. Most common comorbidities are depressive, anxiety and adjustment disorders. These lead to an increase in morbidity and mortality, and a deterioration of quality of life and healthcare costs. Treatment of mental disorders is of great importance, but the waiting time for outpatient individual psychotherapy can be up to six months in Germany. Group therapy has comparable treatment effects and is considerably more economic than individual therapy; however, it is still almost unused in the outpatient care system. The introduction of a stepped care approach, such as attending a group program before individual therapy, could improve this issue. For this purpose we developed a group program (STEpS), and its efficacy will be evaluated in this study.","container-title":"Trials","DOI":"10.1186/s13063-015-0801-3","ISSN":"1745-6215","issue":"1","journalAbbreviation":"Trials","page":"287","source":"BioMed Central","title":"Immediate help through group therapy for patients with somatic diseases and depressive or adjustment disorders in outpatient care: study protocol for a randomized controlled trial","title-short":"Immediate help through group therapy for patients with somatic diseases and depressive or adjustment disorders in outpatient care","volume":"16","author":[{"family":"Ruesch","given":"Miriam"},{"family":"Helmes","given":"Almut Wiebke"},{"family":"Bengel","given":"Juergen"}],"issued":{"date-parts":[["2015",6,27]]}}}],"schema":"https://github.com/citation-style-language/schema/raw/master/csl-citation.json"} </w:instrText>
       </w:r>
       <w:r>
         <w:fldChar w:fldCharType="separate"/>
@@ -10723,19 +10723,7 @@
         <w:t xml:space="preserve">were resolved by NTD and/or MHV. </w:t>
       </w:r>
       <w:r>
-        <w:t xml:space="preserve">To make the extraction as theoretically relevant as possible, we aligned the data extraction with the factors we described in the protocol as factors </w:t>
-      </w:r>
-      <w:r>
-        <w:t>potential</w:t>
-      </w:r>
-      <w:r>
-        <w:t>ly explaining differences in effect sizes. Among</w:t>
-      </w:r>
-      <w:r>
-        <w:t xml:space="preserve"> other things</w:t>
-      </w:r>
-      <w:r>
-        <w:t>, this included extracted data on the characteristics of the participants in the sample, characteristics of the type of intervention and control groups, preregistration, research design, sample size, type of outcomes, and results.</w:t>
+        <w:t>To make the extraction as theoretically relevant as possible, we aligned the data extraction with the factors we described in the protocol as factors potentially explaining differences in effect sizes. Among other things, this included extracted data on the characteristics of the participants in the sample, characteristics of the type of intervention and control groups, preregistration, research design, sample size, type of outcomes, and results.</w:t>
       </w:r>
       <w:r>
         <w:t xml:space="preserve"> </w:t>
@@ -12497,7 +12485,7 @@
         </w:r>
       </w:ins>
       <w:r>
-        <w:instrText xml:space="preserve"> ADDIN ZOTERO_ITEM CSL_CITATION {"citationID":"z0kxaByX","properties":{"formattedCitation":"(Card et al., 2008; Cook et al., 1992; Hampel &amp; Petermann, 2005)","plainCitation":"(Card et al., 2008; Cook et al., 1992; Hampel &amp; Petermann, 2005)","noteIndex":0},"citationItems":[{"id":"6UJOo7kI/tK3JG3kW","uris":["http://zotero.org/users/14817438/items/VA6KRT2D"],"itemData":{"id":290,"type":"article-journal","abstract":"This meta‐analytic review of 148 studies on child and adolescent direct and indirect aggression examined the magnitude of gender differences, intercorrelations between forms, and associations with maladjustment. Results confirmed prior findings of gender differences (favoring boys) in direct aggression and trivial gender differences in indirect aggression. Results also indicated a substantial intercorrelation (\n              \n              = .76) between these forms. Despite this high intercorrelation, the 2 forms showed unique associations with maladjustment: Direct aggression is more strongly related to externalizing problems, poor peer relations, and low prosocial behavior, and indirect aggression is related to internalizing problems and\n              higher\n              prosocial behavior. Moderation of these effect sizes by method of assessment, age, gender, and several additional variables were systematically investigated.","container-title":"Child Development","DOI":"10.1111/j.1467-8624.2008.01184.x","ISSN":"0009-3920, 1467-8624","issue":"5","journalAbbreviation":"Child Development","language":"en","page":"1185-1229","source":"DOI.org (Crossref)","title":"Direct and Indirect Aggression During Childhood and Adolescence: A Meta‐Analytic Review of Gender Differences, Intercorrelations, and Relations to Maladjustment","title-short":"Direct and Indirect Aggression During Childhood and Adolescence","volume":"79","author":[{"family":"Card","given":"Noel A."},{"family":"Stucky","given":"Brian D."},{"family":"Sawalani","given":"Gita M."},{"family":"Little","given":"Todd D."}],"issued":{"date-parts":[["2008",9]]}},"label":"page"},{"id":"6UJOo7kI/XUq3c7sq","uris":["http://zotero.org/users/14817438/items/BA5J5599"],"itemData":{"id":161,"type":"book","publisher":"Russell Sage Foundation","source":"Google Scholar","title":"Meta-analysis for explanation: A casebook","title-short":"Meta-analysis for explanation","URL":"https://www.google.com/books?hl=da&amp;lr=&amp;id=PfQWAwAAQBAJ&amp;oi=fnd&amp;pg=PR5&amp;dq=Cook+Thomas+D,+Cooper+Harris,+Cordray+David+S,+Hartmann+Heidi,+Hedges+Larry+V,+Light+Richard+J,+Louis+Thomas+A,+Mosteller+Frederick.+Meta-Analysis+for+Explanation:+A+Casebook..+Russell+Sage+Foundation,+1992///.&amp;ots=Uuo30DqHxL&amp;sig=QbIu_9TFwkLh-yYcaRZRpWPOJ5A","author":[{"family":"Cook","given":"Thomas D."},{"family":"Cooper","given":"Harris"},{"family":"Cordray","given":"David S."},{"family":"Hartmann","given":"Heidi"},{"family":"Hedges","given":"Larry V."},{"family":"Light","given":"Richard J."}],"accessed":{"date-parts":[["2024",8,29]]},"issued":{"date-parts":[["1992"]]}},"label":"page"},{"id":"6UJOo7kI/LSZPbDzi","uris":["http://zotero.org/users/14817438/items/6D8IJTDX"],"itemData":{"id":288,"type":"article-journal","container-title":"Journal of Youth and Adolescence","DOI":"10.1007/s10964-005-3207-9","ISSN":"0047-2891, 1573-6601","issue":"2","journalAbbreviation":"J Youth Adolescence","language":"en","license":"http://www.springer.com/tdm","page":"73-83","source":"DOI.org (Crossref)","title":"Age and Gender Effects on Coping in Children and Adolescents","volume":"34","author":[{"family":"Hampel","given":"Petra"},{"family":"Petermann","given":"Franz"}],"issued":{"date-parts":[["2005",4]]}},"label":"page"}],"schema":"https://github.com/citation-style-language/schema/raw/master/csl-citation.json"} </w:instrText>
+        <w:instrText xml:space="preserve"> ADDIN ZOTERO_ITEM CSL_CITATION {"citationID":"z0kxaByX","properties":{"formattedCitation":"(Card et al., 2008; Cook et al., 1992; Hampel &amp; Petermann, 2005)","plainCitation":"(Card et al., 2008; Cook et al., 1992; Hampel &amp; Petermann, 2005)","noteIndex":0},"citationItems":[{"id":"BOI7fhFW/QcqO0OHj","uris":["http://zotero.org/users/14817438/items/VA6KRT2D"],"itemData":{"id":290,"type":"article-journal","abstract":"This meta‐analytic review of 148 studies on child and adolescent direct and indirect aggression examined the magnitude of gender differences, intercorrelations between forms, and associations with maladjustment. Results confirmed prior findings of gender differences (favoring boys) in direct aggression and trivial gender differences in indirect aggression. Results also indicated a substantial intercorrelation (\n              \n              = .76) between these forms. Despite this high intercorrelation, the 2 forms showed unique associations with maladjustment: Direct aggression is more strongly related to externalizing problems, poor peer relations, and low prosocial behavior, and indirect aggression is related to internalizing problems and\n              higher\n              prosocial behavior. Moderation of these effect sizes by method of assessment, age, gender, and several additional variables were systematically investigated.","container-title":"Child Development","DOI":"10.1111/j.1467-8624.2008.01184.x","ISSN":"0009-3920, 1467-8624","issue":"5","journalAbbreviation":"Child Development","language":"en","page":"1185-1229","source":"DOI.org (Crossref)","title":"Direct and Indirect Aggression During Childhood and Adolescence: A Meta‐Analytic Review of Gender Differences, Intercorrelations, and Relations to Maladjustment","title-short":"Direct and Indirect Aggression During Childhood and Adolescence","volume":"79","author":[{"family":"Card","given":"Noel A."},{"family":"Stucky","given":"Brian D."},{"family":"Sawalani","given":"Gita M."},{"family":"Little","given":"Todd D."}],"issued":{"date-parts":[["2008",9]]}},"label":"page"},{"id":"BOI7fhFW/pS7xI5xy","uris":["http://zotero.org/users/14817438/items/BA5J5599"],"itemData":{"id":161,"type":"book","publisher":"Russell Sage Foundation","source":"Google Scholar","title":"Meta-analysis for explanation: A casebook","title-short":"Meta-analysis for explanation","URL":"https://www.google.com/books?hl=da&amp;lr=&amp;id=PfQWAwAAQBAJ&amp;oi=fnd&amp;pg=PR5&amp;dq=Cook+Thomas+D,+Cooper+Harris,+Cordray+David+S,+Hartmann+Heidi,+Hedges+Larry+V,+Light+Richard+J,+Louis+Thomas+A,+Mosteller+Frederick.+Meta-Analysis+for+Explanation:+A+Casebook..+Russell+Sage+Foundation,+1992///.&amp;ots=Uuo30DqHxL&amp;sig=QbIu_9TFwkLh-yYcaRZRpWPOJ5A","author":[{"family":"Cook","given":"Thomas D."},{"family":"Cooper","given":"Harris"},{"family":"Cordray","given":"David S."},{"family":"Hartmann","given":"Heidi"},{"family":"Hedges","given":"Larry V."},{"family":"Light","given":"Richard J."}],"accessed":{"date-parts":[["2024",8,29]]},"issued":{"date-parts":[["1992"]]}},"label":"page"},{"id":"BOI7fhFW/H37gmfbc","uris":["http://zotero.org/users/14817438/items/6D8IJTDX"],"itemData":{"id":288,"type":"article-journal","container-title":"Journal of Youth and Adolescence","DOI":"10.1007/s10964-005-3207-9","ISSN":"0047-2891, 1573-6601","issue":"2","journalAbbreviation":"J Youth Adolescence","language":"en","license":"http://www.springer.com/tdm","page":"73-83","source":"DOI.org (Crossref)","title":"Age and Gender Effects on Coping in Children and Adolescents","volume":"34","author":[{"family":"Hampel","given":"Petra"},{"family":"Petermann","given":"Franz"}],"issued":{"date-parts":[["2005",4]]}},"label":"page"}],"schema":"https://github.com/citation-style-language/schema/raw/master/csl-citation.json"} </w:instrText>
       </w:r>
       <w:ins w:id="252" w:author="Mikkel Helding Vembye" w:date="2025-04-24T22:01:00Z">
         <w:r>
@@ -12568,7 +12556,7 @@
         </w:r>
       </w:ins>
       <w:r>
-        <w:instrText xml:space="preserve"> ADDIN ZOTERO_ITEM CSL_CITATION {"citationID":"Euws8lIR","properties":{"formattedCitation":"(Compton Iii et al., 2003)","plainCitation":"(Compton Iii et al., 2003)","noteIndex":0},"citationItems":[{"id":"6UJOo7kI/5jjuRMAf","uris":["http://zotero.org/users/14817438/items/T3ZMCYFJ"],"itemData":{"id":159,"type":"article-journal","container-title":"American Journal of Psychiatry","DOI":"10.1176/appi.ajp.160.5.890","ISSN":"0002-953X, 1535-7228","issue":"5","journalAbbreviation":"AJP","language":"en","page":"890-895","source":"DOI.org (Crossref)","title":"The Role of Psychiatric Disorders in Predicting Drug Dependence Treatment Outcomes","volume":"160","author":[{"family":"Compton Iii","given":"Wilson M."},{"family":"Cottler","given":"Linda B."},{"family":"Jacobs","given":"Jacqueline L."},{"family":"Ben-Abdallah","given":"Arbi"},{"family":"Spitznagel","given":"Edward L."}],"issued":{"date-parts":[["2003",5,1]]}}}],"schema":"https://github.com/citation-style-language/schema/raw/master/csl-citation.json"} </w:instrText>
+        <w:instrText xml:space="preserve"> ADDIN ZOTERO_ITEM CSL_CITATION {"citationID":"Euws8lIR","properties":{"formattedCitation":"(Compton Iii et al., 2003)","plainCitation":"(Compton Iii et al., 2003)","noteIndex":0},"citationItems":[{"id":"BOI7fhFW/VZuCCC2v","uris":["http://zotero.org/users/14817438/items/T3ZMCYFJ"],"itemData":{"id":159,"type":"article-journal","container-title":"American Journal of Psychiatry","DOI":"10.1176/appi.ajp.160.5.890","ISSN":"0002-953X, 1535-7228","issue":"5","journalAbbreviation":"AJP","language":"en","page":"890-895","source":"DOI.org (Crossref)","title":"The Role of Psychiatric Disorders in Predicting Drug Dependence Treatment Outcomes","volume":"160","author":[{"family":"Compton Iii","given":"Wilson M."},{"family":"Cottler","given":"Linda B."},{"family":"Jacobs","given":"Jacqueline L."},{"family":"Ben-Abdallah","given":"Arbi"},{"family":"Spitznagel","given":"Edward L."}],"issued":{"date-parts":[["2003",5,1]]}}}],"schema":"https://github.com/citation-style-language/schema/raw/master/csl-citation.json"} </w:instrText>
       </w:r>
       <w:ins w:id="261" w:author="Mikkel Helding Vembye" w:date="2025-04-24T22:01:00Z">
         <w:r>
@@ -13422,7 +13410,7 @@
         <w:fldChar w:fldCharType="begin" w:fldLock="1"/>
       </w:r>
       <w:r>
-        <w:instrText xml:space="preserve"> ADDIN ZOTERO_ITEM CSL_CITATION {"citationID":"QJs2iqCF","properties":{"formattedCitation":"(R Core Team, 2022)","plainCitation":"(R Core Team, 2022)","noteIndex":0},"citationItems":[{"id":"6UJOo7kI/Lh3or6zI","uris":["http://www.mendeley.com/documents/?uuid=144b2ccb-eedb-49d1-a86c-72c8ab565320"],"itemData":{"author":[{"dropping-particle":"","family":"R Core Team","given":"","non-dropping-particle":"","parse-names":false,"suffix":""}],"id":"ITEM-1","issued":{"date-parts":[["2022"]]},"publisher":"R Foundation for Statistical Computing, Vienna, Austria","title":"R: A language and environment for statistical computing","type":"article"}}],"schema":"https://github.com/citation-style-language/schema/raw/master/csl-citation.json"} </w:instrText>
+        <w:instrText xml:space="preserve"> ADDIN ZOTERO_ITEM CSL_CITATION {"citationID":"QJs2iqCF","properties":{"formattedCitation":"(R Core Team, 2022)","plainCitation":"(R Core Team, 2022)","noteIndex":0},"citationItems":[{"id":"BOI7fhFW/6q3ZeSbQ","uris":["http://www.mendeley.com/documents/?uuid=144b2ccb-eedb-49d1-a86c-72c8ab565320"],"itemData":{"author":[{"dropping-particle":"","family":"R Core Team","given":"","non-dropping-particle":"","parse-names":false,"suffix":""}],"id":"ITEM-1","issued":{"date-parts":[["2022"]]},"publisher":"R Foundation for Statistical Computing, Vienna, Austria","title":"R: A language and environment for statistical computing","type":"article"}}],"schema":"https://github.com/citation-style-language/schema/raw/master/csl-citation.json"} </w:instrText>
       </w:r>
       <w:r>
         <w:fldChar w:fldCharType="separate"/>
@@ -13440,7 +13428,7 @@
         <w:fldChar w:fldCharType="begin" w:fldLock="1"/>
       </w:r>
       <w:r>
-        <w:instrText xml:space="preserve"> ADDIN ZOTERO_ITEM CSL_CITATION {"citationID":"K3NsxZuY","properties":{"formattedCitation":"(RStudio Team, 2015)","plainCitation":"(RStudio Team, 2015)","noteIndex":0},"citationItems":[{"id":"6UJOo7kI/3ndWyxNP","uris":["http://www.mendeley.com/documents/?uuid=bc9ec0ec-5a10-4d63-8c65-48175347e889"],"itemData":{"author":[{"dropping-particle":"","family":"RStudio Team","given":"","non-dropping-particle":"","parse-names":false,"suffix":""}],"id":"ITEM-1","issued":{"date-parts":[["2015"]]},"publisher":"RStudio, Inc., Boston, MA","title":"RStudio: Integrated development for R","type":"article"}}],"schema":"https://github.com/citation-style-language/schema/raw/master/csl-citation.json"} </w:instrText>
+        <w:instrText xml:space="preserve"> ADDIN ZOTERO_ITEM CSL_CITATION {"citationID":"K3NsxZuY","properties":{"formattedCitation":"(RStudio Team, 2015)","plainCitation":"(RStudio Team, 2015)","noteIndex":0},"citationItems":[{"id":"BOI7fhFW/GozVSyXF","uris":["http://www.mendeley.com/documents/?uuid=bc9ec0ec-5a10-4d63-8c65-48175347e889"],"itemData":{"author":[{"dropping-particle":"","family":"RStudio Team","given":"","non-dropping-particle":"","parse-names":false,"suffix":""}],"id":"ITEM-1","issued":{"date-parts":[["2015"]]},"publisher":"RStudio, Inc., Boston, MA","title":"RStudio: Integrated development for R","type":"article"}}],"schema":"https://github.com/citation-style-language/schema/raw/master/csl-citation.json"} </w:instrText>
       </w:r>
       <w:r>
         <w:fldChar w:fldCharType="separate"/>
@@ -13467,7 +13455,7 @@
         <w:fldChar w:fldCharType="begin" w:fldLock="1"/>
       </w:r>
       <w:r>
-        <w:instrText xml:space="preserve"> ADDIN ZOTERO_ITEM CSL_CITATION {"citationID":"qHoXGImi","properties":{"formattedCitation":"(Wickham et al., 2019)","plainCitation":"(Wickham et al., 2019)","noteIndex":0},"citationItems":[{"id":"6UJOo7kI/9nrQm2gq","uris":["http://www.mendeley.com/documents/?uuid=b9c287c1-b61a-4c4a-9b95-3da8c5d3be2d"],"itemData":{"ISSN":"2475-9066","author":[{"dropping-particle":"","family":"Wickham","given":"Hadley","non-dropping-particle":"","parse-names":false,"suffix":""},{"dropping-particle":"","family":"Averick","given":"Mara","non-dropping-particle":"","parse-names":false,"suffix":""},{"dropping-particle":"","family":"Bryan","given":"Jennifer","non-dropping-particle":"","parse-names":false,"suffix":""},{"dropping-particle":"","family":"Chang","given":"Winston","non-dropping-particle":"","parse-names":false,"suffix":""},{"dropping-particle":"","family":"McGowan","given":"Lucy D'Agostino","non-dropping-particle":"","parse-names":false,"suffix":""},{"dropping-particle":"","family":"François","given":"Romain","non-dropping-particle":"","parse-names":false,"suffix":""},{"dropping-particle":"","family":"Grolemund","given":"Garrett","non-dropping-particle":"","parse-names":false,"suffix":""},{"dropping-particle":"","family":"Hayes","given":"Alex","non-dropping-particle":"","parse-names":false,"suffix":""},{"dropping-particle":"","family":"Henry","given":"Lionel","non-dropping-particle":"","parse-names":false,"suffix":""},{"dropping-particle":"","family":"Hester","given":"Jim","non-dropping-particle":"","parse-names":false,"suffix":""}],"container-title":"Journal of open source software","id":"ITEM-1","issue":"43","issued":{"date-parts":[["2019"]]},"page":"1686","title":"Welcome to the Tidyverse","type":"article-journal","volume":"4"}}],"schema":"https://github.com/citation-style-language/schema/raw/master/csl-citation.json"} </w:instrText>
+        <w:instrText xml:space="preserve"> ADDIN ZOTERO_ITEM CSL_CITATION {"citationID":"qHoXGImi","properties":{"formattedCitation":"(Wickham et al., 2019)","plainCitation":"(Wickham et al., 2019)","noteIndex":0},"citationItems":[{"id":"BOI7fhFW/NLIq2uEI","uris":["http://www.mendeley.com/documents/?uuid=b9c287c1-b61a-4c4a-9b95-3da8c5d3be2d"],"itemData":{"ISSN":"2475-9066","author":[{"dropping-particle":"","family":"Wickham","given":"Hadley","non-dropping-particle":"","parse-names":false,"suffix":""},{"dropping-particle":"","family":"Averick","given":"Mara","non-dropping-particle":"","parse-names":false,"suffix":""},{"dropping-particle":"","family":"Bryan","given":"Jennifer","non-dropping-particle":"","parse-names":false,"suffix":""},{"dropping-particle":"","family":"Chang","given":"Winston","non-dropping-particle":"","parse-names":false,"suffix":""},{"dropping-particle":"","family":"McGowan","given":"Lucy D'Agostino","non-dropping-particle":"","parse-names":false,"suffix":""},{"dropping-particle":"","family":"François","given":"Romain","non-dropping-particle":"","parse-names":false,"suffix":""},{"dropping-particle":"","family":"Grolemund","given":"Garrett","non-dropping-particle":"","parse-names":false,"suffix":""},{"dropping-particle":"","family":"Hayes","given":"Alex","non-dropping-particle":"","parse-names":false,"suffix":""},{"dropping-particle":"","family":"Henry","given":"Lionel","non-dropping-particle":"","parse-names":false,"suffix":""},{"dropping-particle":"","family":"Hester","given":"Jim","non-dropping-particle":"","parse-names":false,"suffix":""}],"container-title":"Journal of open source software","id":"ITEM-1","issue":"43","issued":{"date-parts":[["2019"]]},"page":"1686","title":"Welcome to the Tidyverse","type":"article-journal","volume":"4"}}],"schema":"https://github.com/citation-style-language/schema/raw/master/csl-citation.json"} </w:instrText>
       </w:r>
       <w:r>
         <w:fldChar w:fldCharType="separate"/>
@@ -14932,7 +14920,7 @@
         <w:fldChar w:fldCharType="begin" w:fldLock="1"/>
       </w:r>
       <w:r>
-        <w:instrText xml:space="preserve"> ADDIN ZOTERO_ITEM CSL_CITATION {"citationID":"BSaB1cA8","properties":{"formattedCitation":"(Hedges et al., 2023; Morris, 2008; Pustejovsky, 2016; WWC, 2021)","plainCitation":"(Hedges et al., 2023; Morris, 2008; Pustejovsky, 2016; WWC, 2021)","noteIndex":0},"citationItems":[{"id":"6UJOo7kI/fEMB2EoA","uris":["http://www.mendeley.com/documents/?uuid=0fac4442-d316-4527-8210-3b553c4ed2e2"],"itemData":{"DOI":"10.1111/bmsp.12296","ISSN":"0007-1102","abstract":"Abstract It is common practice in both randomized and quasi-experiments to adjust for baseline characteristics when estimating the average effect of an intervention. The inclusion of a pre-test, for example, can reduce both the standard error of this estimate and?in non-randomized designs?its bias. At the same time, it is also standard to report the effect of an intervention in standardized effect size units, thereby making it comparable to other interventions and studies. Curiously, the estimation of this effect size, including covariate adjustment, has received little attention. In this article, we provide a framework for defining effect sizes in designs with a pre-test (e.g., difference-in-differences and analysis of covariance) and propose estimators of those effect sizes. The estimators and approximations to their sampling distributions are evaluated using a simulation study and then demonstrated using an example from published data.","author":[{"dropping-particle":"V","family":"Hedges","given":"Larry","non-dropping-particle":"","parse-names":false,"suffix":""},{"dropping-particle":"","family":"Tipton","given":"Elizabeth","non-dropping-particle":"","parse-names":false,"suffix":""},{"dropping-particle":"","family":"Zejnullahi","given":"Rrita","non-dropping-particle":"","parse-names":false,"suffix":""},{"dropping-particle":"","family":"Diaz","given":"Karina G","non-dropping-particle":"","parse-names":false,"suffix":""}],"container-title":"British Journal of Mathematical and Statistical Psychology","id":"ITEM-1","issued":{"date-parts":[["2023","1","2"]]},"note":"https://doi.org/10.1111/bmsp.12296","publisher":"John Wiley &amp; Sons, Ltd","title":"Effect sizes in ANCOVA and difference-in-differences designs","type":"article-journal"}},{"id":"6UJOo7kI/2F106dAc","uris":["http://www.mendeley.com/documents/?uuid=7627b063-f26c-453a-9f28-c681d73a900d"],"itemData":{"URL":"https://www.jepusto.com/alternative-formulas-for-the-smd/","author":[{"dropping-particle":"","family":"Pustejovsky","given":"James E.","non-dropping-particle":"","parse-names":false,"suffix":""}],"id":"ITEM-2","issued":{"date-parts":[["2016"]]},"title":"Alternative formulas for the standardized mean difference","type":"webpage"}},{"id":"6UJOo7kI/YccB6cDX","uris":["http://www.mendeley.com/documents/?uuid=89116b50-b5fa-41d4-af47-6ef362bc7e7d"],"itemData":{"author":[{"dropping-particle":"","family":"WWC","given":"","non-dropping-particle":"","parse-names":false,"suffix":""}],"id":"ITEM-3","issued":{"date-parts":[["2021"]]},"publisher":"Institute of Education Sciences","title":"Supplement document for Appendix E and the What Works Clearinghouse procedures handbook, version 4.1","type":"article"}},{"id":"6UJOo7kI/IsLsJeYA","uris":["http://www.mendeley.com/documents/?uuid=f2d63b13-1173-4e2f-9781-223948b19ad6"],"itemData":{"DOI":"10.1177/1094428106291059","ISSN":"1094-4281","abstract":"Previous research has recommended several measures of effect size for studies with repeated measurements in both treatment and control groups. Three alternate effect size estimates were compared in terms of bias, precision, and robustness to heterogeneity of variance. The results favored an effect size based on the mean pre-post change in the treatment group minus the mean pre-post change in the control group, divided by the pooled pretest standard deviation.","author":[{"dropping-particle":"","family":"Morris","given":"Scott B","non-dropping-particle":"","parse-names":false,"suffix":""}],"container-title":"Organizational research methods","id":"ITEM-4","issue":"2","issued":{"date-parts":[["2008"]]},"page":"364-386","publisher":"Sage Publications","publisher-place":"London, England","title":"Estimating effect sizes from pretest-posttest-control group designs","type":"article-journal","volume":"11"}}],"schema":"https://github.com/citation-style-language/schema/raw/master/csl-citation.json"} </w:instrText>
+        <w:instrText xml:space="preserve"> ADDIN ZOTERO_ITEM CSL_CITATION {"citationID":"BSaB1cA8","properties":{"formattedCitation":"(Hedges et al., 2023; Morris, 2008; Pustejovsky, 2016; WWC, 2021)","plainCitation":"(Hedges et al., 2023; Morris, 2008; Pustejovsky, 2016; WWC, 2021)","noteIndex":0},"citationItems":[{"id":"BOI7fhFW/nbgN1K3f","uris":["http://www.mendeley.com/documents/?uuid=0fac4442-d316-4527-8210-3b553c4ed2e2"],"itemData":{"DOI":"10.1111/bmsp.12296","ISSN":"0007-1102","abstract":"Abstract It is common practice in both randomized and quasi-experiments to adjust for baseline characteristics when estimating the average effect of an intervention. The inclusion of a pre-test, for example, can reduce both the standard error of this estimate and?in non-randomized designs?its bias. At the same time, it is also standard to report the effect of an intervention in standardized effect size units, thereby making it comparable to other interventions and studies. Curiously, the estimation of this effect size, including covariate adjustment, has received little attention. In this article, we provide a framework for defining effect sizes in designs with a pre-test (e.g., difference-in-differences and analysis of covariance) and propose estimators of those effect sizes. The estimators and approximations to their sampling distributions are evaluated using a simulation study and then demonstrated using an example from published data.","author":[{"dropping-particle":"V","family":"Hedges","given":"Larry","non-dropping-particle":"","parse-names":false,"suffix":""},{"dropping-particle":"","family":"Tipton","given":"Elizabeth","non-dropping-particle":"","parse-names":false,"suffix":""},{"dropping-particle":"","family":"Zejnullahi","given":"Rrita","non-dropping-particle":"","parse-names":false,"suffix":""},{"dropping-particle":"","family":"Diaz","given":"Karina G","non-dropping-particle":"","parse-names":false,"suffix":""}],"container-title":"British Journal of Mathematical and Statistical Psychology","id":"ITEM-1","issued":{"date-parts":[["2023","1","2"]]},"note":"https://doi.org/10.1111/bmsp.12296","publisher":"John Wiley &amp; Sons, Ltd","title":"Effect sizes in ANCOVA and difference-in-differences designs","type":"article-journal"}},{"id":"BOI7fhFW/BU7LtJ8u","uris":["http://www.mendeley.com/documents/?uuid=7627b063-f26c-453a-9f28-c681d73a900d"],"itemData":{"URL":"https://www.jepusto.com/alternative-formulas-for-the-smd/","author":[{"dropping-particle":"","family":"Pustejovsky","given":"James E.","non-dropping-particle":"","parse-names":false,"suffix":""}],"id":"ITEM-2","issued":{"date-parts":[["2016"]]},"title":"Alternative formulas for the standardized mean difference","type":"webpage"}},{"id":"BOI7fhFW/Bl9qGywX","uris":["http://www.mendeley.com/documents/?uuid=89116b50-b5fa-41d4-af47-6ef362bc7e7d"],"itemData":{"author":[{"dropping-particle":"","family":"WWC","given":"","non-dropping-particle":"","parse-names":false,"suffix":""}],"id":"ITEM-3","issued":{"date-parts":[["2021"]]},"publisher":"Institute of Education Sciences","title":"Supplement document for Appendix E and the What Works Clearinghouse procedures handbook, version 4.1","type":"article"}},{"id":"BOI7fhFW/2p1Lx9ho","uris":["http://www.mendeley.com/documents/?uuid=f2d63b13-1173-4e2f-9781-223948b19ad6"],"itemData":{"DOI":"10.1177/1094428106291059","ISSN":"1094-4281","abstract":"Previous research has recommended several measures of effect size for studies with repeated measurements in both treatment and control groups. Three alternate effect size estimates were compared in terms of bias, precision, and robustness to heterogeneity of variance. The results favored an effect size based on the mean pre-post change in the treatment group minus the mean pre-post change in the control group, divided by the pooled pretest standard deviation.","author":[{"dropping-particle":"","family":"Morris","given":"Scott B","non-dropping-particle":"","parse-names":false,"suffix":""}],"container-title":"Organizational research methods","id":"ITEM-4","issue":"2","issued":{"date-parts":[["2008"]]},"page":"364-386","publisher":"Sage Publications","publisher-place":"London, England","title":"Estimating effect sizes from pretest-posttest-control group designs","type":"article-journal","volume":"11"}}],"schema":"https://github.com/citation-style-language/schema/raw/master/csl-citation.json"} </w:instrText>
       </w:r>
       <w:r>
         <w:fldChar w:fldCharType="separate"/>
@@ -21044,13 +21032,7 @@
         <w:rPr>
           <w:rFonts w:eastAsia="Times New Roman"/>
         </w:rPr>
-        <w:t>A</w:t>
-      </w:r>
-      <w:r>
-        <w:rPr>
-          <w:rFonts w:eastAsia="Times New Roman"/>
-        </w:rPr>
-        <w:t xml:space="preserve">s </w:t>
+        <w:t xml:space="preserve">As </w:t>
       </w:r>
       <w:r>
         <w:rPr>
@@ -21123,25 +21105,7 @@
         <w:t xml:space="preserve">, </w:t>
       </w:r>
       <w:r>
-        <w:t>in which</w:t>
-      </w:r>
-      <w:r>
-        <w:t xml:space="preserve"> the</w:t>
-      </w:r>
-      <w:r>
-        <w:t xml:space="preserve"> dependenc</w:t>
-      </w:r>
-      <w:r>
-        <w:t>y</w:t>
-      </w:r>
-      <w:r>
-        <w:t xml:space="preserve"> arise</w:t>
-      </w:r>
-      <w:r>
-        <w:t>s</w:t>
-      </w:r>
-      <w:r>
-        <w:t xml:space="preserve"> from outcomes reported across distinct, non-overlapping samples. </w:t>
+        <w:t xml:space="preserve">in which the dependency arises from outcomes reported across distinct, non-overlapping samples. </w:t>
       </w:r>
       <w:r>
         <w:rPr>
@@ -21207,13 +21171,7 @@
         <w:t xml:space="preserve"> to avoid the production of overly optimistic results</w:t>
       </w:r>
       <w:r>
-        <w:t>.</w:t>
-      </w:r>
-      <w:r>
-        <w:t xml:space="preserve"> </w:t>
-      </w:r>
-      <w:r>
-        <w:t xml:space="preserve">To address it, we used the </w:t>
+        <w:t xml:space="preserve">. To address it, we used the </w:t>
       </w:r>
       <w:r>
         <w:rPr>
@@ -21367,16 +21325,7 @@
         <w:t xml:space="preserve"> </w:t>
       </w:r>
       <w:r>
-        <w:t>which implements formula</w:t>
-      </w:r>
-      <w:r>
-        <w:t>s</w:t>
-      </w:r>
-      <w:r>
-        <w:t xml:space="preserve"> from</w:t>
-      </w:r>
-      <w:r>
-        <w:t xml:space="preserve"> </w:t>
+        <w:t xml:space="preserve">which implements formulas from </w:t>
       </w:r>
       <w:r>
         <w:rPr>
@@ -22054,7 +22003,47 @@
         <w:rPr>
           <w:rFonts w:eastAsia="Times New Roman"/>
         </w:rPr>
-        <w:t xml:space="preserve">. For the overall average effect size estimations, we reported </w:t>
+        <w:t xml:space="preserve">. </w:t>
+      </w:r>
+      <w:r>
+        <w:rPr>
+          <w:rFonts w:eastAsia="Times New Roman"/>
+        </w:rPr>
+        <w:t xml:space="preserve">We used the restricted maximum likelihood versions of </w:t>
+      </w:r>
+      <m:oMath>
+        <m:r>
+          <w:rPr>
+            <w:rFonts w:ascii="Cambria Math" w:eastAsia="Times New Roman" w:hAnsi="Cambria Math"/>
+          </w:rPr>
+          <m:t>τ</m:t>
+        </m:r>
+      </m:oMath>
+      <w:r>
+        <w:rPr>
+          <w:rFonts w:eastAsia="Times New Roman"/>
+        </w:rPr>
+        <w:t xml:space="preserve"> and </w:t>
+      </w:r>
+      <m:oMath>
+        <m:r>
+          <w:rPr>
+            <w:rFonts w:ascii="Cambria Math" w:eastAsia="Times New Roman" w:hAnsi="Cambria Math"/>
+          </w:rPr>
+          <m:t>ω.</m:t>
+        </m:r>
+      </m:oMath>
+      <w:r>
+        <w:rPr>
+          <w:rFonts w:eastAsia="Times New Roman"/>
+        </w:rPr>
+        <w:t xml:space="preserve"> </w:t>
+      </w:r>
+      <w:r>
+        <w:rPr>
+          <w:rFonts w:eastAsia="Times New Roman"/>
+        </w:rPr>
+        <w:t xml:space="preserve">For the overall average effect size estimations, we reported </w:t>
       </w:r>
       <m:oMath>
         <m:sSup>
@@ -22165,29 +22154,303 @@
         <w:customXmlDelRangeEnd w:id="357"/>
         <w:p>
           <w:pPr>
+            <w:jc w:val="both"/>
             <w:rPr>
               <w:rFonts w:eastAsia="Times New Roman"/>
               <w:szCs w:val="27"/>
             </w:rPr>
           </w:pPr>
-          <w:ins w:id="358" w:author="Mikkel Helding Vembye" w:date="2025-04-28T15:25:00Z">
-            <w:r>
-              <w:rPr>
-                <w:rFonts w:eastAsia="Times New Roman"/>
-                <w:szCs w:val="27"/>
-              </w:rPr>
-              <w:t xml:space="preserve">Mathur </w:t>
-            </w:r>
-          </w:ins>
-          <w:ins w:id="359" w:author="Mikkel Helding Vembye" w:date="2025-04-28T15:26:00Z">
-            <w:r>
-              <w:rPr>
-                <w:rFonts w:eastAsia="Times New Roman"/>
-                <w:szCs w:val="27"/>
-              </w:rPr>
-              <w:t xml:space="preserve">and VanderWeele: </w:t>
-            </w:r>
-          </w:ins>
+          <w:r>
+            <w:rPr>
+              <w:rFonts w:eastAsia="Times New Roman"/>
+              <w:szCs w:val="27"/>
+            </w:rPr>
+            <w:t>We conducted a range of complementary publication bias and/or small study effects tests, following Hedges and Vevea’s (2005) recommendation. This included worst-case sensitivity analys</w:t>
+          </w:r>
+          <w:r>
+            <w:rPr>
+              <w:rFonts w:eastAsia="Times New Roman"/>
+              <w:szCs w:val="27"/>
+            </w:rPr>
+            <w:t xml:space="preserve">is tests </w:t>
+          </w:r>
+          <w:r>
+            <w:t>(Mathur &amp; VanderWeele, 2020)</w:t>
+          </w:r>
+          <w:r>
+            <w:rPr>
+              <w:rFonts w:eastAsia="Times New Roman"/>
+              <w:szCs w:val="27"/>
+            </w:rPr>
+            <w:t>, hybrid extended meta-analysis (HYEMA) method</w:t>
+          </w:r>
+          <w:r>
+            <w:rPr>
+              <w:rFonts w:eastAsia="Times New Roman"/>
+              <w:szCs w:val="27"/>
+            </w:rPr>
+            <w:t xml:space="preserve"> test</w:t>
+          </w:r>
+          <w:r>
+            <w:rPr>
+              <w:rFonts w:eastAsia="Times New Roman"/>
+              <w:szCs w:val="27"/>
+            </w:rPr>
+            <w:t>s</w:t>
+          </w:r>
+          <w:r>
+            <w:rPr>
+              <w:rFonts w:eastAsia="Times New Roman"/>
+              <w:szCs w:val="27"/>
+            </w:rPr>
+            <w:t xml:space="preserve"> (van Aert, 2025),</w:t>
+          </w:r>
+          <w:r>
+            <w:rPr>
+              <w:rFonts w:eastAsia="Times New Roman"/>
+              <w:szCs w:val="27"/>
+            </w:rPr>
+            <w:t xml:space="preserve"> </w:t>
+          </w:r>
+          <w:r>
+            <w:rPr>
+              <w:rFonts w:eastAsia="Times New Roman"/>
+              <w:szCs w:val="27"/>
+            </w:rPr>
+            <w:t xml:space="preserve">p-uniform* tests </w:t>
+          </w:r>
+          <w:r>
+            <w:t>(van Aert &amp; van Assen, 2025)</w:t>
+          </w:r>
+          <w:r>
+            <w:t>,</w:t>
+          </w:r>
+          <w:r>
+            <w:rPr>
+              <w:rFonts w:eastAsia="Times New Roman"/>
+              <w:szCs w:val="27"/>
+            </w:rPr>
+            <w:t xml:space="preserve"> robust versions of Egger’s regression test</w:t>
+          </w:r>
+          <w:r>
+            <w:rPr>
+              <w:rFonts w:eastAsia="Times New Roman"/>
+              <w:szCs w:val="27"/>
+            </w:rPr>
+            <w:t>s</w:t>
+          </w:r>
+          <w:r>
+            <w:rPr>
+              <w:rFonts w:eastAsia="Times New Roman"/>
+              <w:szCs w:val="27"/>
+            </w:rPr>
+            <w:t xml:space="preserve"> </w:t>
+          </w:r>
+          <w:r>
+            <w:rPr>
+              <w:rFonts w:eastAsia="Times New Roman"/>
+              <w:szCs w:val="27"/>
+            </w:rPr>
+            <w:t>(Chen &amp; Pustejovsky, 2025; Rodgers &amp; Pustejovsky, 2021)</w:t>
+          </w:r>
+          <w:r>
+            <w:rPr>
+              <w:rFonts w:eastAsia="Times New Roman"/>
+              <w:szCs w:val="27"/>
+            </w:rPr>
+            <w:t xml:space="preserve">, and the newly developed step-function selection models for meta-analysis of dependent effect sizes (Pustejovsky, Citkowicz et al., 2025). We chose these tests because they have shown </w:t>
+          </w:r>
+          <w:r>
+            <w:rPr>
+              <w:rFonts w:eastAsia="Times New Roman"/>
+              <w:szCs w:val="27"/>
+            </w:rPr>
+            <w:t xml:space="preserve">the most promising statistical properties in various simulation studies. </w:t>
+          </w:r>
+          <w:r>
+            <w:rPr>
+              <w:rFonts w:eastAsia="Times New Roman"/>
+              <w:szCs w:val="27"/>
+            </w:rPr>
+            <w:t xml:space="preserve">To visualize potential small study effects, we applied contour-enhanced funnel plots (Peters, 2005), including the estimated slope from the robust Egger’s regression tests (van Aert, 2025).  </w:t>
+          </w:r>
+        </w:p>
+        <w:p>
+          <w:pPr>
+            <w:jc w:val="both"/>
+            <w:rPr>
+              <w:rFonts w:eastAsia="Times New Roman"/>
+              <w:szCs w:val="27"/>
+            </w:rPr>
+          </w:pPr>
+        </w:p>
+        <w:p>
+          <w:pPr>
+            <w:jc w:val="both"/>
+            <w:rPr>
+              <w:rFonts w:eastAsia="Times New Roman"/>
+              <w:szCs w:val="27"/>
+            </w:rPr>
+          </w:pPr>
+          <w:r>
+            <w:rPr>
+              <w:rFonts w:eastAsia="Times New Roman"/>
+              <w:szCs w:val="27"/>
+            </w:rPr>
+            <w:t>A special feature of our data is that approximately half of the included studies (</w:t>
+          </w:r>
+          <w:r>
+            <w:rPr>
+              <w:rFonts w:eastAsia="Times New Roman"/>
+              <w:szCs w:val="27"/>
+            </w:rPr>
+            <w:t>23 of 45 studies</w:t>
+          </w:r>
+          <w:r>
+            <w:rPr>
+              <w:rFonts w:eastAsia="Times New Roman"/>
+              <w:szCs w:val="27"/>
+            </w:rPr>
+            <w:t xml:space="preserve"> in the social integrational data and </w:t>
+          </w:r>
+          <w:r>
+            <w:rPr>
+              <w:rFonts w:eastAsia="Times New Roman"/>
+              <w:szCs w:val="27"/>
+            </w:rPr>
+            <w:t>21 out of 41 studies in the</w:t>
+          </w:r>
+          <w:r>
+            <w:rPr>
+              <w:rFonts w:eastAsia="Times New Roman"/>
+              <w:szCs w:val="27"/>
+            </w:rPr>
+            <w:t xml:space="preserve"> mental health data) were preregistered.</w:t>
+          </w:r>
+          <w:r>
+            <w:rPr>
+              <w:rFonts w:eastAsia="Times New Roman"/>
+              <w:szCs w:val="27"/>
+            </w:rPr>
+            <w:t xml:space="preserve"> In preregistered studies, one could expect that publication bias is</w:t>
+          </w:r>
+          <w:r>
+            <w:rPr>
+              <w:rFonts w:eastAsia="Times New Roman"/>
+              <w:szCs w:val="27"/>
+            </w:rPr>
+            <w:t xml:space="preserve"> either</w:t>
+          </w:r>
+          <w:r>
+            <w:rPr>
+              <w:rFonts w:eastAsia="Times New Roman"/>
+              <w:szCs w:val="27"/>
+            </w:rPr>
+            <w:t xml:space="preserve"> completely absent or at least much less pronounced relative to conventional/non-preregistered studies. Consequently, it has recently been </w:t>
+          </w:r>
+          <w:r>
+            <w:rPr>
+              <w:rFonts w:eastAsia="Times New Roman"/>
+              <w:szCs w:val="27"/>
+            </w:rPr>
+            <w:t>suggested</w:t>
+          </w:r>
+          <w:r>
+            <w:rPr>
+              <w:rFonts w:eastAsia="Times New Roman"/>
+              <w:szCs w:val="27"/>
+            </w:rPr>
+            <w:t xml:space="preserve"> not to correct preregistered studies for publication bias (van Aert, 2025; </w:t>
+          </w:r>
+          <w:r>
+            <w:rPr>
+              <w:rFonts w:eastAsia="Times New Roman"/>
+              <w:szCs w:val="27"/>
+            </w:rPr>
+            <w:t>Pustejovsky, Citkowicz et al., 2025</w:t>
+          </w:r>
+          <w:r>
+            <w:rPr>
+              <w:rFonts w:eastAsia="Times New Roman"/>
+              <w:szCs w:val="27"/>
+            </w:rPr>
+            <w:t xml:space="preserve">) or control for this factor in one’s publication bias models. </w:t>
+          </w:r>
+          <w:r>
+            <w:rPr>
+              <w:rFonts w:eastAsia="Times New Roman"/>
+              <w:szCs w:val="27"/>
+            </w:rPr>
+            <w:t xml:space="preserve">We followed this suggestion by assessing reporting bias either separately for conventional studies or by adding a dummy variable in our publication bias/small study models, with </w:t>
+          </w:r>
+          <w:r>
+            <w:rPr>
+              <w:rFonts w:eastAsia="Times New Roman"/>
+              <w:szCs w:val="27"/>
+            </w:rPr>
+            <w:t>a mean-centered preregistration variable</w:t>
+          </w:r>
+          <w:r>
+            <w:rPr>
+              <w:rFonts w:eastAsia="Times New Roman"/>
+              <w:szCs w:val="27"/>
+            </w:rPr>
+            <w:t>.</w:t>
+          </w:r>
+          <w:r>
+            <w:rPr>
+              <w:rFonts w:eastAsia="Times New Roman"/>
+              <w:szCs w:val="27"/>
+            </w:rPr>
+            <w:t xml:space="preserve"> Centering of binary variables follows the recommendation </w:t>
+          </w:r>
+          <w:r>
+            <w:rPr>
+              <w:rFonts w:eastAsia="Times New Roman"/>
+              <w:szCs w:val="27"/>
+            </w:rPr>
+            <w:lastRenderedPageBreak/>
+            <w:t xml:space="preserve">forwarded by Fisher and Tipton (2015). </w:t>
+          </w:r>
+          <w:r>
+            <w:rPr>
+              <w:rFonts w:eastAsia="Times New Roman"/>
+              <w:szCs w:val="27"/>
+            </w:rPr>
+            <w:t>All visualizations of potential reporting bias will also be presented separately for preregistered vs. conventional studies.</w:t>
+          </w:r>
+        </w:p>
+        <w:p>
+          <w:pPr>
+            <w:jc w:val="both"/>
+            <w:rPr>
+              <w:rFonts w:eastAsia="Times New Roman"/>
+              <w:szCs w:val="27"/>
+            </w:rPr>
+          </w:pPr>
+          <w:r>
+            <w:rPr>
+              <w:rFonts w:eastAsia="Times New Roman"/>
+              <w:szCs w:val="27"/>
+            </w:rPr>
+            <w:t xml:space="preserve"> </w:t>
+          </w:r>
+        </w:p>
+        <w:p>
+          <w:pPr>
+            <w:jc w:val="both"/>
+            <w:rPr>
+              <w:b/>
+            </w:rPr>
+          </w:pPr>
+        </w:p>
+        <w:p>
+          <w:pPr>
+            <w:jc w:val="both"/>
+          </w:pPr>
+          <w:r>
+            <w:t xml:space="preserve">Analyse for both overall average effect and subgroup effect, i.e., across prereg and outcomes. Always controlling for pre-registration or only correcting for bias in the non-preregistered studies. </w:t>
+          </w:r>
         </w:p>
         <w:p>
           <w:pPr>
@@ -22219,16 +22482,10 @@
               <w:szCs w:val="27"/>
             </w:rPr>
           </w:pPr>
-          <w:r>
-            <w:rPr>
-              <w:rFonts w:eastAsia="Times New Roman"/>
-              <w:szCs w:val="27"/>
-            </w:rPr>
-            <w:t xml:space="preserve">Chen Pustejovsky </w:t>
-          </w:r>
         </w:p>
         <w:p>
           <w:pPr>
+            <w:jc w:val="both"/>
             <w:rPr>
               <w:rFonts w:eastAsia="Times New Roman"/>
               <w:szCs w:val="27"/>
@@ -22239,7 +22496,407 @@
               <w:rFonts w:eastAsia="Times New Roman"/>
               <w:szCs w:val="27"/>
             </w:rPr>
-            <w:t>Pustejovsky, Joshi, Citkowwicz</w:t>
+            <w:t xml:space="preserve">When assessing reporting bias, we used a modified version of the standard error and variance presented in Equation (3). More precisely, we defined the modified variance as follows: </w:t>
+          </w:r>
+          <m:oMath>
+            <m:sSubSup>
+              <m:sSubSupPr>
+                <m:ctrlPr>
+                  <w:rPr>
+                    <w:rFonts w:ascii="Cambria Math" w:eastAsia="Times New Roman" w:hAnsi="Cambria Math"/>
+                    <w:i/>
+                    <w:szCs w:val="27"/>
+                  </w:rPr>
+                </m:ctrlPr>
+              </m:sSubSupPr>
+              <m:e>
+                <m:r>
+                  <w:rPr>
+                    <w:rFonts w:ascii="Cambria Math" w:eastAsia="Times New Roman" w:hAnsi="Cambria Math"/>
+                    <w:szCs w:val="27"/>
+                  </w:rPr>
+                  <m:t>V</m:t>
+                </m:r>
+              </m:e>
+              <m:sub>
+                <m:r>
+                  <w:rPr>
+                    <w:rFonts w:ascii="Cambria Math" w:eastAsia="Times New Roman" w:hAnsi="Cambria Math"/>
+                    <w:szCs w:val="27"/>
+                  </w:rPr>
+                  <m:t>gt</m:t>
+                </m:r>
+              </m:sub>
+              <m:sup>
+                <m:r>
+                  <w:rPr>
+                    <w:rFonts w:ascii="Cambria Math" w:eastAsia="Times New Roman" w:hAnsi="Cambria Math"/>
+                    <w:szCs w:val="27"/>
+                  </w:rPr>
+                  <m:t>mod</m:t>
+                </m:r>
+              </m:sup>
+            </m:sSubSup>
+            <m:r>
+              <w:rPr>
+                <w:rFonts w:ascii="Cambria Math" w:eastAsia="Times New Roman" w:hAnsi="Cambria Math"/>
+                <w:szCs w:val="27"/>
+              </w:rPr>
+              <m:t xml:space="preserve">= </m:t>
+            </m:r>
+            <m:r>
+              <w:rPr>
+                <w:rFonts w:ascii="Cambria Math" w:eastAsia="Times New Roman" w:hAnsi="Cambria Math"/>
+              </w:rPr>
+              <m:t>W×ξ</m:t>
+            </m:r>
+          </m:oMath>
+          <w:r>
+            <w:rPr>
+              <w:rFonts w:eastAsia="Times New Roman"/>
+            </w:rPr>
+            <w:t xml:space="preserve">, hence </w:t>
+          </w:r>
+          <m:oMath>
+            <m:r>
+              <w:rPr>
+                <w:rFonts w:ascii="Cambria Math" w:eastAsia="Times New Roman" w:hAnsi="Cambria Math"/>
+              </w:rPr>
+              <m:t>S</m:t>
+            </m:r>
+            <m:sSub>
+              <m:sSubPr>
+                <m:ctrlPr>
+                  <w:rPr>
+                    <w:rFonts w:ascii="Cambria Math" w:eastAsia="Times New Roman" w:hAnsi="Cambria Math"/>
+                    <w:i/>
+                  </w:rPr>
+                </m:ctrlPr>
+              </m:sSubPr>
+              <m:e>
+                <m:r>
+                  <w:rPr>
+                    <w:rFonts w:ascii="Cambria Math" w:eastAsia="Times New Roman" w:hAnsi="Cambria Math"/>
+                  </w:rPr>
+                  <m:t>E</m:t>
+                </m:r>
+              </m:e>
+              <m:sub>
+                <m:r>
+                  <w:rPr>
+                    <w:rFonts w:ascii="Cambria Math" w:eastAsia="Times New Roman" w:hAnsi="Cambria Math"/>
+                  </w:rPr>
+                  <m:t>mod</m:t>
+                </m:r>
+              </m:sub>
+            </m:sSub>
+            <m:r>
+              <w:rPr>
+                <w:rFonts w:ascii="Cambria Math" w:eastAsia="Times New Roman" w:hAnsi="Cambria Math"/>
+              </w:rPr>
+              <m:t xml:space="preserve">= </m:t>
+            </m:r>
+            <m:rad>
+              <m:radPr>
+                <m:degHide m:val="1"/>
+                <m:ctrlPr>
+                  <w:rPr>
+                    <w:rFonts w:ascii="Cambria Math" w:eastAsia="Times New Roman" w:hAnsi="Cambria Math"/>
+                    <w:i/>
+                  </w:rPr>
+                </m:ctrlPr>
+              </m:radPr>
+              <m:deg/>
+              <m:e>
+                <m:sSubSup>
+                  <m:sSubSupPr>
+                    <m:ctrlPr>
+                      <w:rPr>
+                        <w:rFonts w:ascii="Cambria Math" w:eastAsia="Times New Roman" w:hAnsi="Cambria Math"/>
+                        <w:i/>
+                      </w:rPr>
+                    </m:ctrlPr>
+                  </m:sSubSupPr>
+                  <m:e>
+                    <m:r>
+                      <w:rPr>
+                        <w:rFonts w:ascii="Cambria Math" w:eastAsia="Times New Roman" w:hAnsi="Cambria Math"/>
+                      </w:rPr>
+                      <m:t>V</m:t>
+                    </m:r>
+                  </m:e>
+                  <m:sub>
+                    <m:r>
+                      <w:rPr>
+                        <w:rFonts w:ascii="Cambria Math" w:eastAsia="Times New Roman" w:hAnsi="Cambria Math"/>
+                      </w:rPr>
+                      <m:t>gt</m:t>
+                    </m:r>
+                  </m:sub>
+                  <m:sup>
+                    <m:r>
+                      <w:rPr>
+                        <w:rFonts w:ascii="Cambria Math" w:eastAsia="Times New Roman" w:hAnsi="Cambria Math"/>
+                      </w:rPr>
+                      <m:t>mod</m:t>
+                    </m:r>
+                  </m:sup>
+                </m:sSubSup>
+              </m:e>
+            </m:rad>
+          </m:oMath>
+          <w:r>
+            <w:rPr>
+              <w:rFonts w:eastAsia="Times New Roman"/>
+            </w:rPr>
+            <w:t xml:space="preserve">. As described by Pustejovsky and Rodgers (2019), this approach </w:t>
+          </w:r>
+          <w:r>
+            <w:rPr>
+              <w:rFonts w:eastAsia="Times New Roman"/>
+              <w:szCs w:val="27"/>
+            </w:rPr>
+            <w:t xml:space="preserve">avoids the artificial correlation between the SMD effect size estimate and its corresponding variance, created by the second term </w:t>
+          </w:r>
+          <m:oMath>
+            <m:r>
+              <w:rPr>
+                <w:rFonts w:ascii="Cambria Math" w:eastAsia="Times New Roman" w:hAnsi="Cambria Math"/>
+                <w:szCs w:val="27"/>
+              </w:rPr>
+              <m:t>P</m:t>
+            </m:r>
+          </m:oMath>
+          <w:r>
+            <w:rPr>
+              <w:rFonts w:eastAsia="Times New Roman"/>
+              <w:szCs w:val="27"/>
+            </w:rPr>
+            <w:t xml:space="preserve"> in Equation (3)</w:t>
+          </w:r>
+          <w:r>
+            <w:rPr>
+              <w:rFonts w:eastAsia="Times New Roman"/>
+              <w:szCs w:val="27"/>
+            </w:rPr>
+            <w:t>,</w:t>
+          </w:r>
+          <w:r>
+            <w:rPr>
+              <w:rFonts w:eastAsia="Times New Roman"/>
+              <w:szCs w:val="27"/>
+            </w:rPr>
+            <w:t xml:space="preserve"> because the given SMD is used to calculate P. To understand the relative difference between </w:t>
+          </w:r>
+          <m:oMath>
+            <m:sSubSup>
+              <m:sSubSupPr>
+                <m:ctrlPr>
+                  <w:rPr>
+                    <w:rFonts w:ascii="Cambria Math" w:eastAsia="Times New Roman" w:hAnsi="Cambria Math"/>
+                    <w:i/>
+                    <w:szCs w:val="27"/>
+                  </w:rPr>
+                </m:ctrlPr>
+              </m:sSubSupPr>
+              <m:e>
+                <m:r>
+                  <w:rPr>
+                    <w:rFonts w:ascii="Cambria Math" w:eastAsia="Times New Roman" w:hAnsi="Cambria Math"/>
+                    <w:szCs w:val="27"/>
+                  </w:rPr>
+                  <m:t>V</m:t>
+                </m:r>
+              </m:e>
+              <m:sub>
+                <m:r>
+                  <w:rPr>
+                    <w:rFonts w:ascii="Cambria Math" w:eastAsia="Times New Roman" w:hAnsi="Cambria Math"/>
+                    <w:szCs w:val="27"/>
+                  </w:rPr>
+                  <m:t>gt</m:t>
+                </m:r>
+              </m:sub>
+              <m:sup>
+                <m:r>
+                  <w:rPr>
+                    <w:rFonts w:ascii="Cambria Math" w:eastAsia="Times New Roman" w:hAnsi="Cambria Math"/>
+                    <w:szCs w:val="27"/>
+                  </w:rPr>
+                  <m:t>mod</m:t>
+                </m:r>
+              </m:sup>
+            </m:sSubSup>
+          </m:oMath>
+          <w:r>
+            <w:rPr>
+              <w:rFonts w:eastAsia="Times New Roman"/>
+              <w:szCs w:val="27"/>
+            </w:rPr>
+            <w:t xml:space="preserve"> and </w:t>
+          </w:r>
+          <m:oMath>
+            <m:sSub>
+              <m:sSubPr>
+                <m:ctrlPr>
+                  <w:rPr>
+                    <w:rFonts w:ascii="Cambria Math" w:eastAsia="Times New Roman" w:hAnsi="Cambria Math"/>
+                    <w:i/>
+                    <w:szCs w:val="27"/>
+                  </w:rPr>
+                </m:ctrlPr>
+              </m:sSubPr>
+              <m:e>
+                <m:r>
+                  <w:rPr>
+                    <w:rFonts w:ascii="Cambria Math" w:eastAsia="Times New Roman" w:hAnsi="Cambria Math"/>
+                    <w:szCs w:val="27"/>
+                  </w:rPr>
+                  <m:t>V</m:t>
+                </m:r>
+              </m:e>
+              <m:sub>
+                <m:r>
+                  <w:rPr>
+                    <w:rFonts w:ascii="Cambria Math" w:eastAsia="Times New Roman" w:hAnsi="Cambria Math"/>
+                    <w:szCs w:val="27"/>
+                  </w:rPr>
+                  <m:t>gt</m:t>
+                </m:r>
+              </m:sub>
+            </m:sSub>
+          </m:oMath>
+          <w:r>
+            <w:rPr>
+              <w:rFonts w:eastAsia="Times New Roman"/>
+              <w:szCs w:val="27"/>
+            </w:rPr>
+            <w:t xml:space="preserve">, see Figures 91 and 92 in the PRIMED workflow. </w:t>
+          </w:r>
+        </w:p>
+        <w:p>
+          <w:pPr>
+            <w:rPr>
+              <w:rFonts w:eastAsia="Times New Roman"/>
+              <w:szCs w:val="27"/>
+            </w:rPr>
+          </w:pPr>
+        </w:p>
+        <w:p>
+          <w:pPr>
+            <w:jc w:val="both"/>
+            <w:rPr>
+              <w:sz w:val="27"/>
+              <w:szCs w:val="27"/>
+            </w:rPr>
+          </w:pPr>
+          <w:r>
+            <w:t xml:space="preserve">To incorporate cluster bootstrapped standard errors in our analysis and publication bias testing, we used the </w:t>
+          </w:r>
+          <w:r>
+            <w:rPr>
+              <w:rFonts w:ascii="Courier New" w:hAnsi="Courier New" w:cs="Courier New"/>
+            </w:rPr>
+            <w:t>wildmeta</w:t>
+          </w:r>
+          <w:r>
+            <w:t xml:space="preserve"> (version 0.3.2; </w:t>
+          </w:r>
+          <w:r>
+            <w:rPr>
+              <w:noProof/>
+            </w:rPr>
+            <w:t>Joshi &amp; Pustejovsky, 2022</w:t>
+          </w:r>
+          <w:r>
+            <w:t xml:space="preserve">) and </w:t>
+          </w:r>
+          <w:r>
+            <w:rPr>
+              <w:rFonts w:ascii="Courier New" w:hAnsi="Courier New" w:cs="Courier New"/>
+            </w:rPr>
+            <w:t>metaselection</w:t>
+          </w:r>
+          <w:r>
+            <w:t xml:space="preserve"> (version 0.1.5; </w:t>
+          </w:r>
+          <w:r>
+            <w:rPr>
+              <w:noProof/>
+            </w:rPr>
+            <w:t>Pustejovsky et al., 2025)</w:t>
+          </w:r>
+          <w:r>
+            <w:t xml:space="preserve"> packages to integrate bootstrapping techniques in our analysis and publication bias testing. For publication bias testing, we use </w:t>
+          </w:r>
+          <w:r>
+            <w:rPr>
+              <w:rFonts w:ascii="Courier New" w:hAnsi="Courier New" w:cs="Courier New"/>
+            </w:rPr>
+            <w:t>puniform</w:t>
+          </w:r>
+          <w:r>
+            <w:t xml:space="preserve"> (version 0.2.7; </w:t>
+          </w:r>
+          <w:r>
+            <w:rPr>
+              <w:noProof/>
+            </w:rPr>
+            <w:t>van Aert, 2023</w:t>
+          </w:r>
+          <w:r>
+            <w:t>).</w:t>
+          </w:r>
+          <w:r>
+            <w:t xml:space="preserve"> Finally, we used the </w:t>
+          </w:r>
+          <w:r>
+            <w:rPr>
+              <w:rFonts w:ascii="Courier New" w:hAnsi="Courier New" w:cs="Courier New"/>
+            </w:rPr>
+            <w:t>boot</w:t>
+          </w:r>
+          <w:r>
+            <w:t xml:space="preserve"> package </w:t>
+          </w:r>
+          <w:r>
+            <w:rPr>
+              <w:b/>
+            </w:rPr>
+            <w:fldChar w:fldCharType="begin"/>
+          </w:r>
+          <w:r>
+            <w:rPr>
+              <w:b/>
+            </w:rPr>
+            <w:instrText xml:space="preserve"> ADDIN ZOTERO_ITEM CSL_CITATION {"citationID":"7WJln7pN","properties":{"formattedCitation":"(Canty &amp; Ripley, 2017)","plainCitation":"(Canty &amp; Ripley, 2017)","noteIndex":0},"citationItems":[{"id":1958,"uris":["http://zotero.org/users/17688719/items/S3LUH7B9"],"itemData":{"id":1958,"type":"article-journal","container-title":"Bootstrap Functions. CRAN R Proj","journalAbbreviation":"Bootstrap Functions. CRAN R Proj","title":"Package ‘boot’","author":[{"family":"Canty","given":"Angelo"},{"family":"Ripley","given":"Brian"}],"issued":{"date-parts":[["2017"]]}}}],"schema":"https://github.com/citation-style-language/schema/raw/master/csl-citation.json"} </w:instrText>
+          </w:r>
+          <w:r>
+            <w:rPr>
+              <w:b/>
+            </w:rPr>
+            <w:fldChar w:fldCharType="separate"/>
+          </w:r>
+          <w:r>
+            <w:t>(Canty &amp; Ripley, 2017)</w:t>
+          </w:r>
+          <w:r>
+            <w:rPr>
+              <w:b/>
+            </w:rPr>
+            <w:fldChar w:fldCharType="end"/>
+          </w:r>
+          <w:r>
+            <w:t xml:space="preserve"> to estimate cluster bootstrap confidence intervals and </w:t>
+          </w:r>
+          <w:r>
+            <w:rPr>
+              <w:i/>
+            </w:rPr>
+            <w:t>p</w:t>
+          </w:r>
+          <w:r>
+            <w:t>-values for HYEMA publication bias tests. These tests were heavily inspired by Pustejovsky and Joshi (2023).</w:t>
           </w:r>
         </w:p>
         <w:p>
@@ -22257,111 +22914,11 @@
               <w:szCs w:val="27"/>
             </w:rPr>
           </w:pPr>
-          <w:r>
-            <w:rPr>
-              <w:rFonts w:eastAsia="Times New Roman"/>
-              <w:szCs w:val="27"/>
-            </w:rPr>
-            <w:t xml:space="preserve">Cluster bias correction </w:t>
-          </w:r>
-          <w:r>
-            <w:rPr>
-              <w:rFonts w:eastAsia="Times New Roman"/>
-              <w:szCs w:val="27"/>
-            </w:rPr>
-            <w:t xml:space="preserve">using </w:t>
-          </w:r>
-          <m:oMath>
-            <m:sSub>
-              <m:sSubPr>
-                <m:ctrlPr>
-                  <w:rPr>
-                    <w:rFonts w:ascii="Cambria Math" w:eastAsia="Times New Roman" w:hAnsi="Cambria Math"/>
-                    <w:i/>
-                  </w:rPr>
-                </m:ctrlPr>
-              </m:sSubPr>
-              <m:e>
-                <m:r>
-                  <w:rPr>
-                    <w:rFonts w:ascii="Cambria Math" w:eastAsia="Times New Roman" w:hAnsi="Cambria Math"/>
-                  </w:rPr>
-                  <m:t>W</m:t>
-                </m:r>
-              </m:e>
-              <m:sub>
-                <m:r>
-                  <w:rPr>
-                    <w:rFonts w:ascii="Cambria Math" w:eastAsia="Times New Roman" w:hAnsi="Cambria Math"/>
-                  </w:rPr>
-                  <m:t>gt</m:t>
-                </m:r>
-              </m:sub>
-            </m:sSub>
-            <m:r>
-              <w:rPr>
-                <w:rFonts w:ascii="Cambria Math" w:eastAsia="Times New Roman" w:hAnsi="Cambria Math"/>
-              </w:rPr>
-              <m:t>=W×ξ</m:t>
-            </m:r>
-          </m:oMath>
-          <w:r>
-            <w:rPr>
-              <w:rFonts w:eastAsia="Times New Roman"/>
-              <w:szCs w:val="27"/>
-            </w:rPr>
-            <w:t xml:space="preserve">  (see Table 2 in Vembye, 2024</w:t>
-          </w:r>
-          <w:r>
-            <w:rPr>
-              <w:rFonts w:eastAsia="Times New Roman"/>
-              <w:szCs w:val="27"/>
-            </w:rPr>
-            <w:t>a</w:t>
-          </w:r>
-          <w:r>
-            <w:rPr>
-              <w:rFonts w:eastAsia="Times New Roman"/>
-              <w:szCs w:val="27"/>
-            </w:rPr>
-            <w:t>)</w:t>
-          </w:r>
         </w:p>
-        <w:p>
-          <w:pPr>
-            <w:rPr>
-              <w:rFonts w:eastAsia="Times New Roman"/>
-              <w:szCs w:val="27"/>
-            </w:rPr>
-          </w:pPr>
-        </w:p>
-        <w:p>
-          <w:pPr>
-            <w:rPr>
-              <w:rFonts w:eastAsia="Times New Roman"/>
-              <w:szCs w:val="27"/>
-            </w:rPr>
-          </w:pPr>
-          <w:r>
-            <w:rPr>
-              <w:rFonts w:eastAsia="Times New Roman"/>
-              <w:szCs w:val="27"/>
-            </w:rPr>
-            <w:t xml:space="preserve">We did not use the population based effect sizes in this regard. </w:t>
-          </w:r>
-        </w:p>
-        <w:p>
-          <w:pPr>
-            <w:rPr>
-              <w:rFonts w:eastAsia="Times New Roman"/>
-              <w:szCs w:val="27"/>
-            </w:rPr>
-          </w:pPr>
-        </w:p>
-        <w:customXmlDelRangeStart w:id="360" w:author="Mikkel Helding Vembye" w:date="2025-04-28T15:25:00Z"/>
+        <w:customXmlDelRangeStart w:id="358" w:author="Mikkel Helding Vembye" w:date="2025-04-28T15:25:00Z"/>
       </w:sdtContent>
     </w:sdt>
-    <w:customXmlDelRangeEnd w:id="360"/>
+    <w:customXmlDelRangeEnd w:id="358"/>
     <w:p>
       <w:pPr>
         <w:pStyle w:val="Heading3"/>
@@ -22369,8 +22926,8 @@
           <w:rFonts w:eastAsia="Times New Roman"/>
         </w:rPr>
       </w:pPr>
-      <w:bookmarkStart w:id="361" w:name="DATA_SYNTHESIS"/>
-      <w:bookmarkEnd w:id="361"/>
+      <w:bookmarkStart w:id="359" w:name="DATA_SYNTHESIS"/>
+      <w:bookmarkEnd w:id="359"/>
       <w:r>
         <w:rPr>
           <w:rFonts w:eastAsia="Times New Roman"/>
@@ -22380,26 +22937,37 @@
     </w:p>
     <w:p>
       <w:pPr>
-        <w:ind w:firstLine="720"/>
         <w:jc w:val="both"/>
         <w:rPr>
           <w:sz w:val="27"/>
           <w:szCs w:val="27"/>
         </w:rPr>
       </w:pPr>
-      <w:bookmarkStart w:id="362" w:name="SUBGROUP_ANALYSIS"/>
-      <w:bookmarkEnd w:id="362"/>
-      <w:r>
-        <w:rPr>
-          <w:rFonts w:eastAsia="Times New Roman"/>
-        </w:rPr>
-        <w:t xml:space="preserve">All meta-analyses were conducted using R 4.4.2 </w:t>
+      <w:bookmarkStart w:id="360" w:name="SUBGROUP_ANALYSIS"/>
+      <w:bookmarkEnd w:id="360"/>
+      <w:r>
+        <w:rPr>
+          <w:rFonts w:eastAsia="Times New Roman"/>
+        </w:rPr>
+        <w:t xml:space="preserve">All </w:t>
+      </w:r>
+      <w:r>
+        <w:rPr>
+          <w:rFonts w:eastAsia="Times New Roman"/>
+        </w:rPr>
+        <w:t xml:space="preserve">main </w:t>
+      </w:r>
+      <w:r>
+        <w:rPr>
+          <w:rFonts w:eastAsia="Times New Roman"/>
+        </w:rPr>
+        <w:t xml:space="preserve">meta-analyses were conducted using R 4.4.2 </w:t>
       </w:r>
       <w:r>
         <w:fldChar w:fldCharType="begin" w:fldLock="1"/>
       </w:r>
       <w:r>
-        <w:instrText xml:space="preserve"> ADDIN ZOTERO_ITEM CSL_CITATION {"citationID":"8VUgiXNS","properties":{"formattedCitation":"(R Core Team, 2022)","plainCitation":"(R Core Team, 2022)","noteIndex":0},"citationItems":[{"id":"6UJOo7kI/Lh3or6zI","uris":["http://www.mendeley.com/documents/?uuid=144b2ccb-eedb-49d1-a86c-72c8ab565320"],"itemData":{"author":[{"dropping-particle":"","family":"R Core Team","given":"","non-dropping-particle":"","parse-names":false,"suffix":""}],"id":"ITEM-1","issued":{"date-parts":[["2022"]]},"publisher":"R Foundation for Statistical Computing, Vienna, Austria","title":"R: A language and environment for statistical computing","type":"article"}}],"schema":"https://github.com/citation-style-language/schema/raw/master/csl-citation.json"} </w:instrText>
+        <w:instrText xml:space="preserve"> ADDIN ZOTERO_ITEM CSL_CITATION {"citationID":"8VUgiXNS","properties":{"formattedCitation":"(R Core Team, 2022)","plainCitation":"(R Core Team, 2022)","noteIndex":0},"citationItems":[{"id":"BOI7fhFW/6q3ZeSbQ","uris":["http://www.mendeley.com/documents/?uuid=144b2ccb-eedb-49d1-a86c-72c8ab565320"],"itemData":{"author":[{"dropping-particle":"","family":"R Core Team","given":"","non-dropping-particle":"","parse-names":false,"suffix":""}],"id":"ITEM-1","issued":{"date-parts":[["2022"]]},"publisher":"R Foundation for Statistical Computing, Vienna, Austria","title":"R: A language and environment for statistical computing","type":"article"}}],"schema":"https://github.com/citation-style-language/schema/raw/master/csl-citation.json"} </w:instrText>
       </w:r>
       <w:r>
         <w:fldChar w:fldCharType="separate"/>
@@ -22417,7 +22985,7 @@
         <w:fldChar w:fldCharType="begin" w:fldLock="1"/>
       </w:r>
       <w:r>
-        <w:instrText xml:space="preserve"> ADDIN ZOTERO_ITEM CSL_CITATION {"citationID":"aDaAOBfe","properties":{"formattedCitation":"(RStudio Team, 2015)","plainCitation":"(RStudio Team, 2015)","noteIndex":0},"citationItems":[{"id":"6UJOo7kI/3ndWyxNP","uris":["http://www.mendeley.com/documents/?uuid=bc9ec0ec-5a10-4d63-8c65-48175347e889"],"itemData":{"author":[{"dropping-particle":"","family":"RStudio Team","given":"","non-dropping-particle":"","parse-names":false,"suffix":""}],"id":"ITEM-1","issued":{"date-parts":[["2015"]]},"publisher":"RStudio, Inc., Boston, MA","title":"RStudio: Integrated development for R","type":"article"}}],"schema":"https://github.com/citation-style-language/schema/raw/master/csl-citation.json"} </w:instrText>
+        <w:instrText xml:space="preserve"> ADDIN ZOTERO_ITEM CSL_CITATION {"citationID":"aDaAOBfe","properties":{"formattedCitation":"(RStudio Team, 2015)","plainCitation":"(RStudio Team, 2015)","noteIndex":0},"citationItems":[{"id":"BOI7fhFW/GozVSyXF","uris":["http://www.mendeley.com/documents/?uuid=bc9ec0ec-5a10-4d63-8c65-48175347e889"],"itemData":{"author":[{"dropping-particle":"","family":"RStudio Team","given":"","non-dropping-particle":"","parse-names":false,"suffix":""}],"id":"ITEM-1","issued":{"date-parts":[["2015"]]},"publisher":"RStudio, Inc., Boston, MA","title":"RStudio: Integrated development for R","type":"article"}}],"schema":"https://github.com/citation-style-language/schema/raw/master/csl-citation.json"} </w:instrText>
       </w:r>
       <w:r>
         <w:fldChar w:fldCharType="separate"/>
@@ -22459,84 +23027,15 @@
         <w:t>Pustejovsky, 2020</w:t>
       </w:r>
       <w:r>
-        <w:t xml:space="preserve">). To incorporate cluster bootstrapped standard errors in our analysis and publication bias testing, we used the </w:t>
-      </w:r>
-      <w:r>
-        <w:rPr>
-          <w:rFonts w:ascii="Courier New" w:hAnsi="Courier New" w:cs="Courier New"/>
-        </w:rPr>
-        <w:t>wildmeta</w:t>
-      </w:r>
-      <w:r>
-        <w:t xml:space="preserve"> (version 0.3.2; </w:t>
-      </w:r>
-      <w:r>
-        <w:rPr>
-          <w:noProof/>
-        </w:rPr>
-        <w:t>Joshi &amp; Pustejovsky, 2022</w:t>
-      </w:r>
-      <w:r>
-        <w:t xml:space="preserve">) and </w:t>
-      </w:r>
-      <w:r>
-        <w:rPr>
-          <w:rFonts w:ascii="Courier New" w:hAnsi="Courier New" w:cs="Courier New"/>
-        </w:rPr>
-        <w:t>metaselection</w:t>
-      </w:r>
-      <w:r>
-        <w:t xml:space="preserve"> (version 0.1.5; </w:t>
-      </w:r>
-      <w:r>
-        <w:rPr>
-          <w:noProof/>
-        </w:rPr>
-        <w:t>Pustejovsky et al., 2025)</w:t>
-      </w:r>
-      <w:r>
-        <w:t xml:space="preserve"> packages to integrate bootstrapping techniques in our analysis and publication bias testing. For publication bias testing, we did furtermore use </w:t>
-      </w:r>
-      <w:r>
-        <w:rPr>
-          <w:rFonts w:ascii="Courier New" w:hAnsi="Courier New" w:cs="Courier New"/>
-        </w:rPr>
-        <w:t>puniform</w:t>
-      </w:r>
-      <w:r>
-        <w:t xml:space="preserve"> (version 0.2.7; </w:t>
-      </w:r>
-      <w:r>
-        <w:rPr>
-          <w:noProof/>
-        </w:rPr>
-        <w:t>van Aert, 2023</w:t>
-      </w:r>
-      <w:r>
-        <w:t xml:space="preserve">). </w:t>
-      </w:r>
-    </w:p>
-    <w:p>
-      <w:pPr>
-        <w:rPr>
-          <w:rFonts w:eastAsia="Times New Roman"/>
-        </w:rPr>
-      </w:pPr>
-    </w:p>
-    <w:p>
-      <w:pPr>
-        <w:rPr>
-          <w:rFonts w:eastAsia="Times New Roman"/>
-        </w:rPr>
-      </w:pPr>
-      <w:ins w:id="363" w:author="Mikkel Helding Vembye" w:date="2025-04-28T15:24:00Z">
-        <w:r>
-          <w:rPr>
-            <w:rFonts w:eastAsia="Times New Roman"/>
-          </w:rPr>
-          <w:t>Remember to mention outlier handling (c.f. Tukey; and James)</w:t>
-        </w:r>
-      </w:ins>
+        <w:t>).</w:t>
+      </w:r>
+    </w:p>
+    <w:p>
+      <w:pPr>
+        <w:rPr>
+          <w:rFonts w:eastAsia="Times New Roman"/>
+        </w:rPr>
+      </w:pPr>
     </w:p>
     <w:p>
       <w:pPr>
@@ -22549,7 +23048,6 @@
         <w:rPr>
           <w:rFonts w:eastAsia="Times New Roman"/>
         </w:rPr>
-        <w:lastRenderedPageBreak/>
         <w:t xml:space="preserve">Subgroup analysis and investigation of heterogeneity </w:t>
       </w:r>
     </w:p>
@@ -22606,8 +23104,8 @@
           <w:rFonts w:eastAsia="Times New Roman"/>
         </w:rPr>
       </w:pPr>
-      <w:bookmarkStart w:id="364" w:name="SENSITIVITY_ANALYSIS"/>
-      <w:bookmarkEnd w:id="364"/>
+      <w:bookmarkStart w:id="361" w:name="SENSITIVITY_ANALYSIS"/>
+      <w:bookmarkEnd w:id="361"/>
       <w:r>
         <w:rPr>
           <w:rFonts w:eastAsia="Times New Roman"/>
@@ -22629,38 +23127,30 @@
         <w:t xml:space="preserve">Describe any sensitivity analyses planned to assess the robustness of results, such as the impact of notable assumptions, imputed data, borderline decisions, and studies at high risk of bias or with poor quality. </w:t>
       </w:r>
     </w:p>
-    <w:sdt>
-      <w:sdtPr>
+    <w:p>
+      <w:pPr>
+        <w:rPr>
+          <w:rFonts w:eastAsia="Times New Roman"/>
+        </w:rPr>
+      </w:pPr>
+      <w:ins w:id="362" w:author="Mikkel Helding Vembye" w:date="2025-04-28T15:24:00Z">
+        <w:r>
+          <w:rPr>
+            <w:rFonts w:eastAsia="Times New Roman"/>
+          </w:rPr>
+          <w:t>Remember to mention outlier handling (c.f. Tukey; and James)</w:t>
+        </w:r>
+      </w:ins>
+    </w:p>
+    <w:p>
+      <w:pPr>
         <w:rPr>
           <w:rFonts w:eastAsia="Times New Roman"/>
           <w:sz w:val="27"/>
           <w:szCs w:val="27"/>
         </w:rPr>
-        <w:id w:val="-1373383725"/>
-        <w:placeholder>
-          <w:docPart w:val="DefaultPlaceholder_-1854013440"/>
-        </w:placeholder>
-        <w:showingPlcHdr/>
-      </w:sdtPr>
-      <w:sdtEndPr/>
-      <w:sdtContent>
-        <w:p>
-          <w:pPr>
-            <w:rPr>
-              <w:rFonts w:eastAsia="Times New Roman"/>
-              <w:sz w:val="27"/>
-              <w:szCs w:val="27"/>
-            </w:rPr>
-          </w:pPr>
-          <w:r>
-            <w:rPr>
-              <w:rStyle w:val="PlaceholderText"/>
-            </w:rPr>
-            <w:t>Click or tap here to enter text.</w:t>
-          </w:r>
-        </w:p>
-      </w:sdtContent>
-    </w:sdt>
+      </w:pPr>
+    </w:p>
     <w:p>
       <w:pPr>
         <w:pStyle w:val="Heading3"/>
@@ -22670,65 +23160,27 @@
       </w:r>
     </w:p>
     <w:p>
-      <w:pPr>
-        <w:pStyle w:val="Heading5"/>
-        <w:rPr>
-          <w:i w:val="0"/>
+      <w:r>
+        <w:lastRenderedPageBreak/>
+        <w:t>We did not include</w:t>
+      </w:r>
+      <w:r>
+        <w:t xml:space="preserve"> qualit</w:t>
+      </w:r>
+      <w:r>
+        <w:t xml:space="preserve">ative research </w:t>
+      </w:r>
+      <w:r>
+        <w:t>in this review</w:t>
+      </w:r>
+      <w:r>
+        <w:t>.</w:t>
+      </w:r>
+    </w:p>
+    <w:p>
+      <w:pPr>
+        <w:rPr>
           <w:sz w:val="27"/>
-        </w:rPr>
-      </w:pPr>
-      <w:r>
-        <w:rPr>
-          <w:i w:val="0"/>
-        </w:rPr>
-        <w:t>We did not include</w:t>
-      </w:r>
-      <w:r>
-        <w:rPr>
-          <w:i w:val="0"/>
-        </w:rPr>
-        <w:t xml:space="preserve"> qualit</w:t>
-      </w:r>
-      <w:r>
-        <w:rPr>
-          <w:i w:val="0"/>
-        </w:rPr>
-        <w:t xml:space="preserve">ative research </w:t>
-      </w:r>
-      <w:r>
-        <w:rPr>
-          <w:i w:val="0"/>
-        </w:rPr>
-        <w:t>in this review</w:t>
-      </w:r>
-      <w:r>
-        <w:rPr>
-          <w:i w:val="0"/>
-        </w:rPr>
-        <w:t>.</w:t>
-      </w:r>
-    </w:p>
-    <w:p>
-      <w:pPr>
-        <w:pStyle w:val="Heading3"/>
-        <w:divId w:val="448813809"/>
-      </w:pPr>
-    </w:p>
-    <w:p>
-      <w:pPr>
-        <w:pStyle w:val="Heading3"/>
-        <w:divId w:val="448813809"/>
-      </w:pPr>
-      <w:r>
-        <w:t>Summary of findings and assessment of the certainty of the evidence</w:t>
-      </w:r>
-    </w:p>
-    <w:p>
-      <w:pPr>
-        <w:pStyle w:val="Heading1"/>
-        <w:divId w:val="448813809"/>
-        <w:rPr>
-          <w:rFonts w:eastAsia="Times New Roman"/>
         </w:rPr>
       </w:pPr>
     </w:p>
@@ -22983,7 +23435,7 @@
         <w:rPr>
           <w:lang w:val="en-US"/>
         </w:rPr>
-        <w:instrText xml:space="preserve"> ADDIN ZOTERO_ITEM CSL_CITATION {"citationID":"mS3LL5Zr","properties":{"formattedCitation":"(Pustejovsky &amp; Joshi, 2023)","plainCitation":"(Pustejovsky &amp; Joshi, 2023)","noteIndex":0},"citationItems":[{"id":"6UJOo7kI/sXWjtK2Z","uris":["http://www.mendeley.com/documents/?uuid=e0a2560c-9458-4d0f-9b5c-a55b6f0dd04e"],"itemData":{"URL":"https://jepusto.com/posts/cluster-bootstrap-selection-model/","author":[{"dropping-particle":"","family":"Pustejovsky","given":"James E.","non-dropping-particle":"","parse-names":false,"suffix":""},{"dropping-particle":"","family":"Joshi","given":"Megha","non-dropping-particle":"","parse-names":false,"suffix":""}],"id":"ITEM-1","issued":{"date-parts":[["2023"]]},"title":"Cluster-Bootstrapping a meta-analytic selection model","type":"webpage"}}],"schema":"https://github.com/citation-style-language/schema/raw/master/csl-citation.json"} </w:instrText>
+        <w:instrText xml:space="preserve"> ADDIN ZOTERO_ITEM CSL_CITATION {"citationID":"mS3LL5Zr","properties":{"formattedCitation":"(Pustejovsky &amp; Joshi, 2023)","plainCitation":"(Pustejovsky &amp; Joshi, 2023)","noteIndex":0},"citationItems":[{"id":"BOI7fhFW/p21QXj9X","uris":["http://www.mendeley.com/documents/?uuid=e0a2560c-9458-4d0f-9b5c-a55b6f0dd04e"],"itemData":{"URL":"https://jepusto.com/posts/cluster-bootstrap-selection-model/","author":[{"dropping-particle":"","family":"Pustejovsky","given":"James E.","non-dropping-particle":"","parse-names":false,"suffix":""},{"dropping-particle":"","family":"Joshi","given":"Megha","non-dropping-particle":"","parse-names":false,"suffix":""}],"id":"ITEM-1","issued":{"date-parts":[["2023"]]},"title":"Cluster-Bootstrapping a meta-analytic selection model","type":"webpage"}}],"schema":"https://github.com/citation-style-language/schema/raw/master/csl-citation.json"} </w:instrText>
       </w:r>
       <w:r>
         <w:fldChar w:fldCharType="separate"/>
@@ -23079,10 +23531,10 @@
       <w:pPr>
         <w:divId w:val="448813809"/>
         <w:rPr>
-          <w:ins w:id="365" w:author="Mikkel Helding Vembye" w:date="2025-04-22T16:01:00Z"/>
-          <w:rFonts w:eastAsia="Times New Roman"/>
-        </w:rPr>
-        <w:pPrChange w:id="366" w:author="Mikkel Helding Vembye" w:date="2025-04-22T16:02:00Z">
+          <w:ins w:id="363" w:author="Mikkel Helding Vembye" w:date="2025-04-22T16:01:00Z"/>
+          <w:rFonts w:eastAsia="Times New Roman"/>
+        </w:rPr>
+        <w:pPrChange w:id="364" w:author="Mikkel Helding Vembye" w:date="2025-04-22T16:02:00Z">
           <w:pPr>
             <w:pStyle w:val="Heading1"/>
             <w:divId w:val="448813809"/>
@@ -23113,8 +23565,8 @@
           <w:rFonts w:eastAsia="Times New Roman"/>
         </w:rPr>
       </w:pPr>
-      <w:bookmarkStart w:id="367" w:name="STUDY_DESCRIPTION"/>
-      <w:bookmarkEnd w:id="367"/>
+      <w:bookmarkStart w:id="365" w:name="STUDY_DESCRIPTION"/>
+      <w:bookmarkEnd w:id="365"/>
       <w:r>
         <w:rPr>
           <w:rFonts w:eastAsia="Times New Roman"/>
@@ -23127,6 +23579,7 @@
         <w:pStyle w:val="NormalWeb"/>
         <w:shd w:val="clear" w:color="auto" w:fill="FFFFFF"/>
         <w:spacing w:after="240"/>
+        <w:jc w:val="both"/>
         <w:divId w:val="1638409317"/>
       </w:pPr>
       <w:r>
@@ -23138,10 +23591,10 @@
         <w:pStyle w:val="NormalWeb"/>
         <w:shd w:val="clear" w:color="auto" w:fill="FFFFFF"/>
         <w:spacing w:after="240"/>
+        <w:jc w:val="both"/>
         <w:divId w:val="1638409317"/>
       </w:pPr>
       <w:r>
-        <w:lastRenderedPageBreak/>
         <w:t>See supplementary descriptive table.</w:t>
       </w:r>
     </w:p>
@@ -23169,9 +23622,6 @@
         <w:pStyle w:val="NormalWeb"/>
         <w:spacing w:after="240"/>
         <w:divId w:val="1638409317"/>
-        <w:rPr>
-          <w:ins w:id="368" w:author="Mikkel Helding Vembye" w:date="2025-04-25T10:21:00Z"/>
-        </w:rPr>
       </w:pPr>
       <w:r>
         <w:t>The total number of poten</w:t>
@@ -23279,8 +23729,25 @@
       <w:r>
         <w:t xml:space="preserve"> could be used in the data synthesis.</w:t>
       </w:r>
-      <w:bookmarkStart w:id="369" w:name="SEARCH_RESULTS"/>
-      <w:bookmarkEnd w:id="369"/>
+      <w:bookmarkStart w:id="366" w:name="SEARCH_RESULTS"/>
+      <w:bookmarkEnd w:id="366"/>
+    </w:p>
+    <w:p>
+      <w:pPr>
+        <w:pStyle w:val="NormalWeb"/>
+        <w:spacing w:after="240"/>
+        <w:divId w:val="1638409317"/>
+      </w:pPr>
+    </w:p>
+    <w:p>
+      <w:pPr>
+        <w:pStyle w:val="NormalWeb"/>
+        <w:spacing w:after="240"/>
+        <w:divId w:val="1638409317"/>
+        <w:rPr>
+          <w:ins w:id="367" w:author="Mikkel Helding Vembye" w:date="2025-04-25T10:21:00Z"/>
+        </w:rPr>
+      </w:pPr>
     </w:p>
     <w:p>
       <w:pPr>
@@ -23293,10 +23760,8 @@
           <w:szCs w:val="24"/>
         </w:rPr>
       </w:pPr>
-      <w:bookmarkStart w:id="370" w:name="INCLUDED_STUDIES_DESCR"/>
-      <w:bookmarkStart w:id="371" w:name="_GoBack"/>
-      <w:bookmarkEnd w:id="370"/>
-      <w:bookmarkEnd w:id="371"/>
+      <w:bookmarkStart w:id="368" w:name="INCLUDED_STUDIES_DESCR"/>
+      <w:bookmarkEnd w:id="368"/>
       <w:r>
         <w:rPr>
           <w:rFonts w:eastAsia="Times New Roman"/>
@@ -23304,6 +23769,7 @@
           <w:sz w:val="24"/>
           <w:szCs w:val="24"/>
         </w:rPr>
+        <w:lastRenderedPageBreak/>
         <w:t xml:space="preserve">Figure 1: Flow </w:t>
       </w:r>
       <w:r>
@@ -25750,7 +26216,7 @@
           <w:lang w:val="en-US"/>
         </w:rPr>
       </w:pPr>
-      <w:ins w:id="372" w:author="Mikkel Helding Vembye" w:date="2025-04-24T12:11:00Z">
+      <w:ins w:id="369" w:author="Mikkel Helding Vembye" w:date="2025-04-24T12:11:00Z">
         <w:r>
           <w:rPr>
             <w:noProof/>
@@ -26306,7 +26772,7 @@
           <w:lang w:val="en-US"/>
         </w:rPr>
       </w:pPr>
-      <w:ins w:id="373" w:author="Mikkel Helding Vembye" w:date="2025-04-24T14:19:00Z">
+      <w:ins w:id="370" w:author="Mikkel Helding Vembye" w:date="2025-04-24T14:19:00Z">
         <w:r>
           <w:rPr>
             <w:noProof/>
@@ -26405,7 +26871,7 @@
           <w:rFonts w:eastAsia="Times New Roman"/>
         </w:rPr>
       </w:pPr>
-      <w:del w:id="374" w:author="Mikkel Helding Vembye" w:date="2025-04-24T14:19:00Z">
+      <w:del w:id="371" w:author="Mikkel Helding Vembye" w:date="2025-04-24T14:19:00Z">
         <w:r>
           <w:rPr>
             <w:rFonts w:eastAsia="Times New Roman"/>
@@ -26526,6 +26992,15 @@
         <w:divId w:val="101338971"/>
         <w:rPr>
           <w:rFonts w:eastAsia="Times New Roman"/>
+        </w:rPr>
+      </w:pPr>
+    </w:p>
+    <w:p>
+      <w:pPr>
+        <w:pStyle w:val="Heading3"/>
+        <w:divId w:val="101338971"/>
+        <w:rPr>
+          <w:rFonts w:eastAsia="Times New Roman"/>
           <w:i w:val="0"/>
           <w:sz w:val="36"/>
         </w:rPr>
@@ -26544,8 +27019,8 @@
         <w:pStyle w:val="Heading3"/>
         <w:divId w:val="46149795"/>
       </w:pPr>
-      <w:bookmarkStart w:id="375" w:name="EXCLUDED_STUDIES_DESCR"/>
-      <w:bookmarkEnd w:id="375"/>
+      <w:bookmarkStart w:id="372" w:name="EXCLUDED_STUDIES_DESCR"/>
+      <w:bookmarkEnd w:id="372"/>
       <w:r>
         <w:t>Included studies</w:t>
       </w:r>
@@ -26564,21 +27039,35 @@
       <w:r>
         <w:t xml:space="preserve">The search resulted in a final selection of 62 studies, which met the inclusion criteria for this review. </w:t>
       </w:r>
-      <w:commentRangeStart w:id="376"/>
+      <w:commentRangeStart w:id="373"/>
+      <w:commentRangeStart w:id="374"/>
       <w:r>
         <w:t xml:space="preserve">52 studies were RCTs and 10 studies </w:t>
       </w:r>
-      <w:commentRangeEnd w:id="376"/>
+      <w:commentRangeEnd w:id="373"/>
       <w:r>
         <w:rPr>
           <w:rStyle w:val="CommentReference"/>
           <w:rFonts w:asciiTheme="minorHAnsi" w:eastAsiaTheme="minorHAnsi" w:hAnsiTheme="minorHAnsi" w:cstheme="minorBidi"/>
           <w:lang w:val="da-DK" w:eastAsia="en-US"/>
         </w:rPr>
-        <w:commentReference w:id="376"/>
-      </w:r>
-      <w:r>
-        <w:t xml:space="preserve">were non-randomised studies, with a comparison of two or more groups of participants, that is, at least a treated group and a control group. Descriptions of the intervention and control conditions within each included study were extracted in as much detail as possible and can be found in the supplementary descriptive table. The 62 studies analysed data </w:t>
+        <w:commentReference w:id="373"/>
+      </w:r>
+      <w:commentRangeEnd w:id="374"/>
+      <w:r>
+        <w:rPr>
+          <w:rStyle w:val="CommentReference"/>
+          <w:rFonts w:asciiTheme="minorHAnsi" w:eastAsiaTheme="minorHAnsi" w:hAnsiTheme="minorHAnsi" w:cstheme="minorBidi"/>
+          <w:lang w:val="da-DK" w:eastAsia="en-US"/>
+        </w:rPr>
+        <w:commentReference w:id="374"/>
+      </w:r>
+      <w:r>
+        <w:t xml:space="preserve">were non-randomised studies, with a comparison of </w:t>
+      </w:r>
+      <w:r>
+        <w:lastRenderedPageBreak/>
+        <w:t xml:space="preserve">two or more groups of participants, that is, at least a treated group and a control group. Descriptions of the intervention and control conditions within each included study were extracted in as much detail as possible and can be found in the supplementary descriptive table. The 62 studies analysed data </w:t>
       </w:r>
       <w:r>
         <w:t xml:space="preserve">62 </w:t>
@@ -27456,7 +27945,6 @@
               <w:rPr>
                 <w:rFonts w:cstheme="minorHAnsi"/>
               </w:rPr>
-              <w:lastRenderedPageBreak/>
               <w:t>Homelessness</w:t>
             </w:r>
           </w:p>
@@ -27969,6 +28457,7 @@
           <w:i/>
           <w:lang w:val="en-US"/>
         </w:rPr>
+        <w:lastRenderedPageBreak/>
         <w:t>Note</w:t>
       </w:r>
       <w:r>
@@ -28915,14 +29404,7 @@
         <w:rPr>
           <w:lang w:val="da-DK"/>
         </w:rPr>
-        <w:t xml:space="preserve">(2022), Craige &amp; Nathan (2009), Hagen &amp; Nordahl (2005), Halperin et al. (2000), Himle et al. (2004), Madigan et al. (2012), Rabenstein et </w:t>
-      </w:r>
-      <w:r>
-        <w:rPr>
-          <w:lang w:val="da-DK"/>
-        </w:rPr>
-        <w:lastRenderedPageBreak/>
-        <w:t xml:space="preserve">al. (2015), Smith et al. (2020), and Yanos et al. </w:t>
+        <w:t xml:space="preserve">(2022), Craige &amp; Nathan (2009), Hagen &amp; Nordahl (2005), Halperin et al. (2000), Himle et al. (2004), Madigan et al. (2012), Rabenstein et al. (2015), Smith et al. (2020), and Yanos et al. </w:t>
       </w:r>
       <w:r>
         <w:rPr>
@@ -29040,7 +29522,14 @@
         <w:rPr>
           <w:lang w:val="da-DK"/>
         </w:rPr>
-        <w:t xml:space="preserve">(2009), Burnam et al. (1995), Gonzalez &amp; Prihoda (2007), Gutman et al. (2019), Haslam et al. </w:t>
+        <w:t xml:space="preserve">(2009), Burnam et al. (1995), </w:t>
+      </w:r>
+      <w:r>
+        <w:rPr>
+          <w:lang w:val="da-DK"/>
+        </w:rPr>
+        <w:lastRenderedPageBreak/>
+        <w:t xml:space="preserve">Gonzalez &amp; Prihoda (2007), Gutman et al. (2019), Haslam et al. </w:t>
       </w:r>
       <w:r>
         <w:rPr>
@@ -29355,7 +29844,6 @@
         <w:rPr>
           <w:lang w:val="en-US"/>
         </w:rPr>
-        <w:lastRenderedPageBreak/>
         <w:t>In the studies by Gatz et al. (2007) and Schäfer et al. (2019), the intervention called Seeking Safety is used, which is a group-intervention aimed at mentally ill and vulnerable individuals.</w:t>
       </w:r>
     </w:p>
@@ -29419,6 +29907,7 @@
         <w:rPr>
           <w:lang w:val="en-US"/>
         </w:rPr>
+        <w:lastRenderedPageBreak/>
         <w:t xml:space="preserve">One study, Crawford et al. </w:t>
       </w:r>
       <w:r>
@@ -29543,8 +30032,8 @@
           <w:rFonts w:eastAsia="Times New Roman"/>
         </w:rPr>
       </w:pPr>
-      <w:bookmarkStart w:id="377" w:name="STUDY_QUALITY"/>
-      <w:bookmarkEnd w:id="377"/>
+      <w:bookmarkStart w:id="376" w:name="STUDY_QUALITY"/>
+      <w:bookmarkEnd w:id="376"/>
       <w:r>
         <w:rPr>
           <w:rFonts w:eastAsia="Times New Roman"/>
@@ -29853,8 +30342,8 @@
         <w:t xml:space="preserve"> </w:t>
       </w:r>
     </w:p>
-    <w:bookmarkStart w:id="378" w:name="DISCUSSION" w:displacedByCustomXml="next"/>
-    <w:bookmarkEnd w:id="378" w:displacedByCustomXml="next"/>
+    <w:bookmarkStart w:id="377" w:name="DISCUSSION" w:displacedByCustomXml="next"/>
+    <w:bookmarkEnd w:id="377" w:displacedByCustomXml="next"/>
     <w:sdt>
       <w:sdtPr>
         <w:rPr>
@@ -32360,8 +32849,8 @@
           <w:rFonts w:eastAsia="Times New Roman"/>
         </w:rPr>
       </w:pPr>
-      <w:bookmarkStart w:id="379" w:name="SUMMARY_OF_RESULTS"/>
-      <w:bookmarkEnd w:id="379"/>
+      <w:bookmarkStart w:id="378" w:name="SUMMARY_OF_RESULTS"/>
+      <w:bookmarkEnd w:id="378"/>
       <w:r>
         <w:rPr>
           <w:rFonts w:eastAsia="Times New Roman"/>
@@ -32369,8 +32858,8 @@
         <w:t xml:space="preserve">Summary of main results </w:t>
       </w:r>
     </w:p>
-    <w:bookmarkStart w:id="380" w:name="APPLICABILITY_OF_FINDINGS" w:displacedByCustomXml="next"/>
-    <w:bookmarkEnd w:id="380" w:displacedByCustomXml="next"/>
+    <w:bookmarkStart w:id="379" w:name="APPLICABILITY_OF_FINDINGS" w:displacedByCustomXml="next"/>
+    <w:bookmarkEnd w:id="379" w:displacedByCustomXml="next"/>
     <w:sdt>
       <w:sdtPr>
         <w:id w:val="1530145422"/>
@@ -32518,8 +33007,8 @@
         <w:t xml:space="preserve">Overall completeness and applicability of evidence </w:t>
       </w:r>
     </w:p>
-    <w:bookmarkStart w:id="381" w:name="QUALITY_OF_EVIDENCE" w:displacedByCustomXml="next"/>
-    <w:bookmarkEnd w:id="381" w:displacedByCustomXml="next"/>
+    <w:bookmarkStart w:id="380" w:name="QUALITY_OF_EVIDENCE" w:displacedByCustomXml="next"/>
+    <w:bookmarkEnd w:id="380" w:displacedByCustomXml="next"/>
     <w:sdt>
       <w:sdtPr>
         <w:rPr>
@@ -32697,8 +33186,8 @@
         <w:t xml:space="preserve">Quality of the evidence </w:t>
       </w:r>
     </w:p>
-    <w:bookmarkStart w:id="382" w:name="POTENTIAL_BIASES" w:displacedByCustomXml="next"/>
-    <w:bookmarkEnd w:id="382" w:displacedByCustomXml="next"/>
+    <w:bookmarkStart w:id="381" w:name="POTENTIAL_BIASES" w:displacedByCustomXml="next"/>
+    <w:bookmarkEnd w:id="381" w:displacedByCustomXml="next"/>
     <w:sdt>
       <w:sdtPr>
         <w:rPr>
@@ -32761,8 +33250,8 @@
           <w:lang w:val="en-US" w:eastAsia="da-DK"/>
         </w:rPr>
       </w:pPr>
-      <w:bookmarkStart w:id="383" w:name="AGREEMENT"/>
-      <w:bookmarkEnd w:id="383"/>
+      <w:bookmarkStart w:id="382" w:name="AGREEMENT"/>
+      <w:bookmarkEnd w:id="382"/>
       <w:r>
         <w:rPr>
           <w:rFonts w:eastAsia="Times New Roman"/>
@@ -32888,8 +33377,8 @@
         <w:t xml:space="preserve">Agreements and disagreements with other studies or reviews </w:t>
       </w:r>
     </w:p>
-    <w:bookmarkStart w:id="384" w:name="CONCLUSIONS" w:displacedByCustomXml="next"/>
-    <w:bookmarkEnd w:id="384" w:displacedByCustomXml="next"/>
+    <w:bookmarkStart w:id="383" w:name="CONCLUSIONS" w:displacedByCustomXml="next"/>
+    <w:bookmarkEnd w:id="383" w:displacedByCustomXml="next"/>
     <w:sdt>
       <w:sdtPr>
         <w:rPr>
@@ -32985,8 +33474,8 @@
           <w:rFonts w:eastAsia="Times New Roman"/>
         </w:rPr>
       </w:pPr>
-      <w:bookmarkStart w:id="385" w:name="IMPLICATIONS_PRACTICE"/>
-      <w:bookmarkEnd w:id="385"/>
+      <w:bookmarkStart w:id="384" w:name="IMPLICATIONS_PRACTICE"/>
+      <w:bookmarkEnd w:id="384"/>
       <w:r>
         <w:rPr>
           <w:rFonts w:eastAsia="Times New Roman"/>
@@ -33006,8 +33495,8 @@
         <w:t xml:space="preserve"> </w:t>
       </w:r>
     </w:p>
-    <w:bookmarkStart w:id="386" w:name="IMPLICATIONS_RESEARCH" w:displacedByCustomXml="next"/>
-    <w:bookmarkEnd w:id="386" w:displacedByCustomXml="next"/>
+    <w:bookmarkStart w:id="385" w:name="IMPLICATIONS_RESEARCH" w:displacedByCustomXml="next"/>
+    <w:bookmarkEnd w:id="385" w:displacedByCustomXml="next"/>
     <w:sdt>
       <w:sdtPr>
         <w:rPr>
@@ -33120,7 +33609,7 @@
                 <w:rPr>
                   <w:color w:val="000000" w:themeColor="text1"/>
                 </w:rPr>
-                <w:instrText xml:space="preserve"> ADDIN ZOTERO_ITEM CSL_CITATION {"citationID":"qIz3mcuZ","properties":{"formattedCitation":"(Ruesch et al., 2015)","plainCitation":"(Ruesch et al., 2015)","noteIndex":0},"citationItems":[{"id":"6UJOo7kI/ulRZPWux","uris":["http://zotero.org/users/14817438/items/PZC5S463"],"itemData":{"id":267,"type":"article-journal","abstract":"One in three people with a chronic somatic disease suffer from a comorbid mental disorder. Most common comorbidities are depressive, anxiety and adjustment disorders. These lead to an increase in morbidity and mortality, and a deterioration of quality of life and healthcare costs. Treatment of mental disorders is of great importance, but the waiting time for outpatient individual psychotherapy can be up to six months in Germany. Group therapy has comparable treatment effects and is considerably more economic than individual therapy; however, it is still almost unused in the outpatient care system. The introduction of a stepped care approach, such as attending a group program before individual therapy, could improve this issue. For this purpose we developed a group program (STEpS), and its efficacy will be evaluated in this study.","container-title":"Trials","DOI":"10.1186/s13063-015-0801-3","ISSN":"1745-6215","issue":"1","journalAbbreviation":"Trials","page":"287","source":"BioMed Central","title":"Immediate help through group therapy for patients with somatic diseases and depressive or adjustment disorders in outpatient care: study protocol for a randomized controlled trial","title-short":"Immediate help through group therapy for patients with somatic diseases and depressive or adjustment disorders in outpatient care","volume":"16","author":[{"family":"Ruesch","given":"Miriam"},{"family":"Helmes","given":"Almut Wiebke"},{"family":"Bengel","given":"Juergen"}],"issued":{"date-parts":[["2015",6,27]]}}}],"schema":"https://github.com/citation-style-language/schema/raw/master/csl-citation.json"} </w:instrText>
+                <w:instrText xml:space="preserve"> ADDIN ZOTERO_ITEM CSL_CITATION {"citationID":"qIz3mcuZ","properties":{"formattedCitation":"(Ruesch et al., 2015)","plainCitation":"(Ruesch et al., 2015)","noteIndex":0},"citationItems":[{"id":"BOI7fhFW/b4kTYBB7","uris":["http://zotero.org/users/14817438/items/PZC5S463"],"itemData":{"id":267,"type":"article-journal","abstract":"One in three people with a chronic somatic disease suffer from a comorbid mental disorder. Most common comorbidities are depressive, anxiety and adjustment disorders. These lead to an increase in morbidity and mortality, and a deterioration of quality of life and healthcare costs. Treatment of mental disorders is of great importance, but the waiting time for outpatient individual psychotherapy can be up to six months in Germany. Group therapy has comparable treatment effects and is considerably more economic than individual therapy; however, it is still almost unused in the outpatient care system. The introduction of a stepped care approach, such as attending a group program before individual therapy, could improve this issue. For this purpose we developed a group program (STEpS), and its efficacy will be evaluated in this study.","container-title":"Trials","DOI":"10.1186/s13063-015-0801-3","ISSN":"1745-6215","issue":"1","journalAbbreviation":"Trials","page":"287","source":"BioMed Central","title":"Immediate help through group therapy for patients with somatic diseases and depressive or adjustment disorders in outpatient care: study protocol for a randomized controlled trial","title-short":"Immediate help through group therapy for patients with somatic diseases and depressive or adjustment disorders in outpatient care","volume":"16","author":[{"family":"Ruesch","given":"Miriam"},{"family":"Helmes","given":"Almut Wiebke"},{"family":"Bengel","given":"Juergen"}],"issued":{"date-parts":[["2015",6,27]]}}}],"schema":"https://github.com/citation-style-language/schema/raw/master/csl-citation.json"} </w:instrText>
               </w:r>
               <w:r>
                 <w:rPr>
@@ -33418,8 +33907,8 @@
         <w:t xml:space="preserve">Implications for research </w:t>
       </w:r>
     </w:p>
-    <w:bookmarkStart w:id="387" w:name="ACKNOWLEDGEMENTS" w:displacedByCustomXml="next"/>
-    <w:bookmarkEnd w:id="387" w:displacedByCustomXml="next"/>
+    <w:bookmarkStart w:id="386" w:name="ACKNOWLEDGEMENTS" w:displacedByCustomXml="next"/>
+    <w:bookmarkEnd w:id="386" w:displacedByCustomXml="next"/>
     <w:sdt>
       <w:sdtPr>
         <w:rPr>
@@ -33873,8 +34362,8 @@
         <w:t xml:space="preserve"> </w:t>
       </w:r>
     </w:p>
-    <w:bookmarkStart w:id="388" w:name="CONTRIBUTIONS" w:displacedByCustomXml="next"/>
-    <w:bookmarkEnd w:id="388" w:displacedByCustomXml="next"/>
+    <w:bookmarkStart w:id="387" w:name="CONTRIBUTIONS" w:displacedByCustomXml="next"/>
+    <w:bookmarkEnd w:id="387" w:displacedByCustomXml="next"/>
     <w:sdt>
       <w:sdtPr>
         <w:rPr>
@@ -34285,8 +34774,8 @@
           <w:rFonts w:eastAsia="Times New Roman"/>
         </w:rPr>
       </w:pPr>
-      <w:bookmarkStart w:id="389" w:name="CONFLICT_OF_INTEREST"/>
-      <w:bookmarkEnd w:id="389"/>
+      <w:bookmarkStart w:id="388" w:name="CONFLICT_OF_INTEREST"/>
+      <w:bookmarkEnd w:id="388"/>
       <w:r>
         <w:rPr>
           <w:rFonts w:eastAsia="Times New Roman"/>
@@ -34371,8 +34860,8 @@
         <w:pStyle w:val="NormalWeb"/>
         <w:divId w:val="1911623150"/>
       </w:pPr>
-      <w:bookmarkStart w:id="390" w:name="PRO_REV_DIFF"/>
-      <w:bookmarkEnd w:id="390"/>
+      <w:bookmarkStart w:id="389" w:name="PRO_REV_DIFF"/>
+      <w:bookmarkEnd w:id="389"/>
       <w:r>
         <w:t xml:space="preserve"> </w:t>
       </w:r>
@@ -34423,8 +34912,8 @@
           <w:szCs w:val="27"/>
         </w:rPr>
       </w:pPr>
-      <w:bookmarkStart w:id="391" w:name="PUBLIC_NOTES"/>
-      <w:bookmarkEnd w:id="391"/>
+      <w:bookmarkStart w:id="390" w:name="PUBLIC_NOTES"/>
+      <w:bookmarkEnd w:id="390"/>
       <w:r>
         <w:t xml:space="preserve">The review was carried out in accordance with the protocol. </w:t>
       </w:r>
@@ -34452,8 +34941,8 @@
           <w:rFonts w:eastAsia="Times New Roman"/>
         </w:rPr>
       </w:pPr>
-      <w:bookmarkStart w:id="392" w:name="CHARACTERISTICS_OF_INCLUDED_STUDIES"/>
-      <w:bookmarkEnd w:id="392"/>
+      <w:bookmarkStart w:id="391" w:name="CHARACTERISTICS_OF_INCLUDED_STUDIES"/>
+      <w:bookmarkEnd w:id="391"/>
       <w:r>
         <w:rPr>
           <w:rFonts w:eastAsia="Times New Roman"/>
@@ -34472,8 +34961,8 @@
           <w:szCs w:val="24"/>
         </w:rPr>
       </w:pPr>
-      <w:bookmarkStart w:id="393" w:name="CHARACTERISTICS_OF_EXCLUDED_STUDIES"/>
-      <w:bookmarkEnd w:id="393"/>
+      <w:bookmarkStart w:id="392" w:name="CHARACTERISTICS_OF_EXCLUDED_STUDIES"/>
+      <w:bookmarkEnd w:id="392"/>
       <w:r>
         <w:rPr>
           <w:rFonts w:eastAsia="Times New Roman"/>
@@ -34519,8 +35008,8 @@
           <w:szCs w:val="24"/>
         </w:rPr>
       </w:pPr>
-      <w:bookmarkStart w:id="394" w:name="CHARACTERISTICS_OF_AWAITING_STUDIES"/>
-      <w:bookmarkEnd w:id="394"/>
+      <w:bookmarkStart w:id="393" w:name="CHARACTERISTICS_OF_AWAITING_STUDIES"/>
+      <w:bookmarkEnd w:id="393"/>
       <w:r>
         <w:rPr>
           <w:rFonts w:eastAsia="Times New Roman"/>
@@ -34539,8 +35028,8 @@
           <w:rFonts w:eastAsia="Times New Roman"/>
         </w:rPr>
       </w:pPr>
-      <w:bookmarkStart w:id="395" w:name="SOF_TABLES"/>
-      <w:bookmarkEnd w:id="395"/>
+      <w:bookmarkStart w:id="394" w:name="SOF_TABLES"/>
+      <w:bookmarkEnd w:id="394"/>
       <w:r>
         <w:rPr>
           <w:rFonts w:eastAsia="Times New Roman"/>
@@ -34556,8 +35045,8 @@
           <w:rFonts w:eastAsia="Times New Roman"/>
         </w:rPr>
       </w:pPr>
-      <w:bookmarkStart w:id="396" w:name="ADDITIONAL_TABLES"/>
-      <w:bookmarkEnd w:id="396"/>
+      <w:bookmarkStart w:id="395" w:name="ADDITIONAL_TABLES"/>
+      <w:bookmarkEnd w:id="395"/>
       <w:r>
         <w:rPr>
           <w:rFonts w:eastAsia="Times New Roman"/>
@@ -34573,8 +35062,8 @@
           <w:rFonts w:eastAsia="Times New Roman"/>
         </w:rPr>
       </w:pPr>
-      <w:bookmarkStart w:id="397" w:name="TBL-01"/>
-      <w:bookmarkEnd w:id="397"/>
+      <w:bookmarkStart w:id="396" w:name="TBL-01"/>
+      <w:bookmarkEnd w:id="396"/>
       <w:r>
         <w:rPr>
           <w:rFonts w:eastAsia="Times New Roman"/>
@@ -34611,8 +35100,8 @@
           <w:rFonts w:eastAsia="Times New Roman"/>
         </w:rPr>
       </w:pPr>
-      <w:bookmarkStart w:id="398" w:name="TBL-02"/>
-      <w:bookmarkEnd w:id="398"/>
+      <w:bookmarkStart w:id="397" w:name="TBL-02"/>
+      <w:bookmarkEnd w:id="397"/>
       <w:r>
         <w:rPr>
           <w:rFonts w:eastAsia="Times New Roman"/>
@@ -34628,8 +35117,8 @@
           <w:rFonts w:eastAsia="Times New Roman"/>
         </w:rPr>
       </w:pPr>
-      <w:bookmarkStart w:id="399" w:name="INCLUDED_STUDIES"/>
-      <w:bookmarkEnd w:id="399"/>
+      <w:bookmarkStart w:id="398" w:name="INCLUDED_STUDIES"/>
+      <w:bookmarkEnd w:id="398"/>
       <w:r>
         <w:rPr>
           <w:rFonts w:eastAsia="Times New Roman"/>
@@ -36248,18 +36737,18 @@
       <w:r>
         <w:t xml:space="preserve">Russinova Zlatka, Gidugu Vasudha, Bloch Philippe, Restrepo-Toro Maria, &amp; Rogers E Sally. (2018). </w:t>
       </w:r>
-      <w:commentRangeStart w:id="400"/>
+      <w:commentRangeStart w:id="399"/>
       <w:r>
         <w:t>Empowering Individuals With Psychiatric Disabilities to Work: Results of a Randomized Trial</w:t>
       </w:r>
-      <w:commentRangeEnd w:id="400"/>
+      <w:commentRangeEnd w:id="399"/>
       <w:r>
         <w:rPr>
           <w:rStyle w:val="CommentReference"/>
           <w:rFonts w:asciiTheme="minorHAnsi" w:eastAsiaTheme="minorHAnsi" w:hAnsiTheme="minorHAnsi" w:cstheme="minorBidi"/>
           <w:lang w:val="da-DK" w:eastAsia="en-US"/>
         </w:rPr>
-        <w:commentReference w:id="400"/>
+        <w:commentReference w:id="399"/>
       </w:r>
       <w:r>
         <w:t xml:space="preserve">. </w:t>
@@ -36928,8 +37417,8 @@
           <w:rFonts w:eastAsia="Times New Roman"/>
         </w:rPr>
       </w:pPr>
-      <w:bookmarkStart w:id="401" w:name="EXCLUDED_STUDIES"/>
-      <w:bookmarkEnd w:id="401"/>
+      <w:bookmarkStart w:id="400" w:name="EXCLUDED_STUDIES"/>
+      <w:bookmarkEnd w:id="400"/>
       <w:r>
         <w:rPr>
           <w:rFonts w:eastAsia="Times New Roman"/>
@@ -36951,8 +37440,8 @@
           <w:rFonts w:eastAsia="Times New Roman"/>
         </w:rPr>
       </w:pPr>
-      <w:bookmarkStart w:id="402" w:name="AWAITING_STUDIES"/>
-      <w:bookmarkEnd w:id="402"/>
+      <w:bookmarkStart w:id="401" w:name="AWAITING_STUDIES"/>
+      <w:bookmarkEnd w:id="401"/>
       <w:r>
         <w:rPr>
           <w:rFonts w:eastAsia="Times New Roman"/>
@@ -36998,7 +37487,7 @@
         <w:pStyle w:val="Heading2"/>
         <w:divId w:val="1321159839"/>
         <w:rPr>
-          <w:ins w:id="403" w:author="Mikkel Helding Vembye" w:date="2025-04-24T16:30:00Z"/>
+          <w:ins w:id="402" w:author="Mikkel Helding Vembye" w:date="2025-04-24T16:30:00Z"/>
           <w:rFonts w:eastAsia="Times New Roman"/>
         </w:rPr>
       </w:pPr>
@@ -38275,7 +38764,7 @@
         <w:rPr>
           <w:rFonts w:eastAsia="Times New Roman"/>
         </w:rPr>
-        <w:pPrChange w:id="404" w:author="Mikkel Helding Vembye" w:date="2025-04-24T16:30:00Z">
+        <w:pPrChange w:id="403" w:author="Mikkel Helding Vembye" w:date="2025-04-24T16:30:00Z">
           <w:pPr>
             <w:pStyle w:val="Heading2"/>
             <w:divId w:val="1321159839"/>
@@ -38291,12 +38780,12 @@
           <w:rFonts w:eastAsia="Times New Roman"/>
         </w:rPr>
       </w:pPr>
-      <w:bookmarkStart w:id="405" w:name="OTHER_VERSIONS_REFERENCES"/>
-      <w:bookmarkStart w:id="406" w:name="ANALYSES_AND_DATA"/>
-      <w:bookmarkStart w:id="407" w:name="FIGURES"/>
+      <w:bookmarkStart w:id="404" w:name="OTHER_VERSIONS_REFERENCES"/>
+      <w:bookmarkStart w:id="405" w:name="ANALYSES_AND_DATA"/>
+      <w:bookmarkStart w:id="406" w:name="FIGURES"/>
+      <w:bookmarkEnd w:id="404"/>
       <w:bookmarkEnd w:id="405"/>
       <w:bookmarkEnd w:id="406"/>
-      <w:bookmarkEnd w:id="407"/>
       <w:r>
         <w:rPr>
           <w:rFonts w:eastAsia="Times New Roman"/>
@@ -38568,8 +39057,8 @@
           <w:rFonts w:eastAsia="Times New Roman"/>
         </w:rPr>
       </w:pPr>
-      <w:bookmarkStart w:id="408" w:name="SOURCES_OF_SUPPORT"/>
-      <w:bookmarkEnd w:id="408"/>
+      <w:bookmarkStart w:id="407" w:name="SOURCES_OF_SUPPORT"/>
+      <w:bookmarkEnd w:id="407"/>
       <w:r>
         <w:rPr>
           <w:rFonts w:eastAsia="Times New Roman"/>
@@ -38641,10 +39130,10 @@
         <w:t xml:space="preserve">External sources </w:t>
       </w:r>
     </w:p>
+    <w:bookmarkStart w:id="408" w:name="FEEDBACK" w:displacedByCustomXml="next"/>
+    <w:bookmarkEnd w:id="408" w:displacedByCustomXml="next"/>
     <w:bookmarkStart w:id="409" w:name="APPENDICES" w:displacedByCustomXml="next"/>
     <w:bookmarkEnd w:id="409" w:displacedByCustomXml="next"/>
-    <w:bookmarkStart w:id="410" w:name="FEEDBACK" w:displacedByCustomXml="next"/>
-    <w:bookmarkEnd w:id="410" w:displacedByCustomXml="next"/>
     <w:sdt>
       <w:sdtPr>
         <w:rPr>
@@ -38800,7 +39289,7 @@
       </w:r>
     </w:p>
   </w:comment>
-  <w:comment w:id="376" w:author="Mikkel Helding Vembye" w:date="2025-04-24T12:18:00Z" w:initials="MHV">
+  <w:comment w:id="373" w:author="Mikkel Helding Vembye" w:date="2025-04-24T12:18:00Z" w:initials="MHV">
     <w:p>
       <w:pPr>
         <w:pStyle w:val="CommentText"/>
@@ -38816,7 +39305,25 @@
       </w:r>
     </w:p>
   </w:comment>
-  <w:comment w:id="400" w:author="Mikkel Helding Vembye" w:date="2025-04-29T09:44:00Z" w:initials="MHV">
+  <w:comment w:id="374" w:author="Mikkel Helding Vembye [2]" w:date="2025-09-10T21:48:00Z" w:initials="MHV">
+    <w:p>
+      <w:pPr>
+        <w:pStyle w:val="CommentText"/>
+      </w:pPr>
+      <w:r>
+        <w:rPr>
+          <w:rStyle w:val="CommentReference"/>
+        </w:rPr>
+        <w:annotationRef/>
+      </w:r>
+      <w:r>
+        <w:t xml:space="preserve">Tjek lige om, vi ikke fik styr på dette. </w:t>
+      </w:r>
+      <w:bookmarkStart w:id="375" w:name="_GoBack"/>
+      <w:bookmarkEnd w:id="375"/>
+    </w:p>
+  </w:comment>
+  <w:comment w:id="399" w:author="Mikkel Helding Vembye" w:date="2025-04-29T09:44:00Z" w:initials="MHV">
     <w:p>
       <w:pPr>
         <w:pStyle w:val="CommentText"/>
@@ -38841,6 +39348,7 @@
   <w15:commentEx w15:paraId="1532895D" w15:done="0"/>
   <w15:commentEx w15:paraId="5C1C742E" w15:done="0"/>
   <w15:commentEx w15:paraId="0FC985D5" w15:done="0"/>
+  <w15:commentEx w15:paraId="45547E89" w15:paraIdParent="0FC985D5" w15:done="0"/>
   <w15:commentEx w15:paraId="56C2022B" w15:done="0"/>
 </w15:commentsEx>
 </file>
@@ -38851,6 +39359,7 @@
   <w16cid:commentId w16cid:paraId="1532895D" w16cid:durableId="2C616182"/>
   <w16cid:commentId w16cid:paraId="5C1C742E" w16cid:durableId="2BBB209F"/>
   <w16cid:commentId w16cid:paraId="0FC985D5" w16cid:durableId="2BB4AA90"/>
+  <w16cid:commentId w16cid:paraId="45547E89" w16cid:durableId="2C6C7095"/>
   <w16cid:commentId w16cid:paraId="56C2022B" w16cid:durableId="2BBB1E07"/>
 </w16cid:commentsIds>
 </file>
@@ -45926,7 +46435,7 @@
     <w:charset w:val="00"/>
     <w:family w:val="swiss"/>
     <w:pitch w:val="variable"/>
-    <w:sig w:usb0="E4002EFF" w:usb1="C200247B" w:usb2="00000009" w:usb3="00000000" w:csb0="000001FF" w:csb1="00000000"/>
+    <w:sig w:usb0="A0002AEF" w:usb1="4000207B" w:usb2="00000000" w:usb3="00000000" w:csb0="000001FF" w:csb1="00000000"/>
   </w:font>
   <w:font w:name="Segoe UI">
     <w:panose1 w:val="020B0502040204020203"/>
@@ -46004,6 +46513,7 @@
     <w:rsid w:val="004D036B"/>
     <w:rsid w:val="005004E5"/>
     <w:rsid w:val="0056188C"/>
+    <w:rsid w:val="005C24D1"/>
     <w:rsid w:val="005D683A"/>
     <w:rsid w:val="005E5D89"/>
     <w:rsid w:val="0064675A"/>
@@ -46022,6 +46532,7 @@
     <w:rsid w:val="009B1AD4"/>
     <w:rsid w:val="009F6056"/>
     <w:rsid w:val="00A25787"/>
+    <w:rsid w:val="00AD1EC1"/>
     <w:rsid w:val="00AE62D1"/>
     <w:rsid w:val="00BD214A"/>
     <w:rsid w:val="00C02132"/>
@@ -46492,7 +47003,7 @@
     <w:basedOn w:val="DefaultParagraphFont"/>
     <w:uiPriority w:val="99"/>
     <w:semiHidden/>
-    <w:rsid w:val="00221978"/>
+    <w:rsid w:val="00AD1EC1"/>
     <w:rPr>
       <w:color w:val="808080"/>
     </w:rPr>
@@ -47583,7 +48094,7 @@
 </file>
 
 <file path=customXml/itemProps1.xml><?xml version="1.0" encoding="utf-8"?>
-<ds:datastoreItem xmlns:ds="http://schemas.openxmlformats.org/officeDocument/2006/customXml" ds:itemID="{BE7B5168-8FD0-43B5-9C28-CC61555D9581}">
+<ds:datastoreItem xmlns:ds="http://schemas.openxmlformats.org/officeDocument/2006/customXml" ds:itemID="{BA4A0EA7-39E6-49CB-8BB0-D1AC21BDCCDC}">
   <ds:schemaRefs>
     <ds:schemaRef ds:uri="http://schemas.openxmlformats.org/officeDocument/2006/bibliography"/>
   </ds:schemaRefs>

</xml_diff>

<commit_message>
Working on publication bias
</commit_message>
<xml_diff>
--- a/Manuscript full review Group-based Interventions_26.02.2025 MHV.docx
+++ b/Manuscript full review Group-based Interventions_26.02.2025 MHV.docx
@@ -13166,10 +13166,24 @@
           <w:rPr>
             <w:rFonts w:eastAsia="Times New Roman"/>
           </w:rPr>
-          <w:t>, we considered the overall risk of bias to be serious (se</w:t>
+          <w:t>, we considered the overall risk of bias to be serious</w:t>
         </w:r>
       </w:ins>
-      <w:ins w:id="329" w:author="Mikkel Helding Vembye" w:date="2025-04-24T16:24:00Z">
+      <w:r>
+        <w:rPr>
+          <w:rFonts w:eastAsia="Times New Roman"/>
+        </w:rPr>
+        <w:t xml:space="preserve"> alternatively of high concern</w:t>
+      </w:r>
+      <w:ins w:id="329" w:author="Mikkel Helding Vembye" w:date="2025-04-24T16:23:00Z">
+        <w:r>
+          <w:rPr>
+            <w:rFonts w:eastAsia="Times New Roman"/>
+          </w:rPr>
+          <w:t xml:space="preserve"> (se</w:t>
+        </w:r>
+      </w:ins>
+      <w:ins w:id="330" w:author="Mikkel Helding Vembye" w:date="2025-04-24T16:24:00Z">
         <w:r>
           <w:rPr>
             <w:rFonts w:eastAsia="Times New Roman"/>
@@ -13177,7 +13191,7 @@
           <w:t>e</w:t>
         </w:r>
       </w:ins>
-      <w:ins w:id="330" w:author="Mikkel Helding Vembye" w:date="2025-04-24T16:23:00Z">
+      <w:ins w:id="331" w:author="Mikkel Helding Vembye" w:date="2025-04-24T16:23:00Z">
         <w:r>
           <w:rPr>
             <w:rFonts w:eastAsia="Times New Roman"/>
@@ -13185,15 +13199,43 @@
           <w:t xml:space="preserve"> McCay </w:t>
         </w:r>
       </w:ins>
-      <w:ins w:id="331" w:author="Mikkel Helding Vembye" w:date="2025-04-24T16:24:00Z">
+      <w:ins w:id="332" w:author="Mikkel Helding Vembye" w:date="2025-04-24T16:24:00Z">
         <w:r>
           <w:rPr>
             <w:rFonts w:eastAsia="Times New Roman"/>
           </w:rPr>
-          <w:t>et al. 2006 for an example).</w:t>
+          <w:t xml:space="preserve">et al. 2006 </w:t>
         </w:r>
       </w:ins>
-      <w:ins w:id="332" w:author="Mikkel Helding Vembye" w:date="2025-04-24T16:23:00Z">
+      <w:r>
+        <w:rPr>
+          <w:rFonts w:eastAsia="Times New Roman"/>
+        </w:rPr>
+        <w:t xml:space="preserve">&amp; Smith et al. 2021, </w:t>
+      </w:r>
+      <w:ins w:id="333" w:author="Mikkel Helding Vembye" w:date="2025-04-24T16:24:00Z">
+        <w:r>
+          <w:rPr>
+            <w:rFonts w:eastAsia="Times New Roman"/>
+          </w:rPr>
+          <w:t>for an example</w:t>
+        </w:r>
+      </w:ins>
+      <w:r>
+        <w:rPr>
+          <w:rFonts w:eastAsia="Times New Roman"/>
+        </w:rPr>
+        <w:t>s</w:t>
+      </w:r>
+      <w:ins w:id="334" w:author="Mikkel Helding Vembye" w:date="2025-04-24T16:24:00Z">
+        <w:r>
+          <w:rPr>
+            <w:rFonts w:eastAsia="Times New Roman"/>
+          </w:rPr>
+          <w:t>).</w:t>
+        </w:r>
+      </w:ins>
+      <w:ins w:id="335" w:author="Mikkel Helding Vembye" w:date="2025-04-24T16:23:00Z">
         <w:r>
           <w:rPr>
             <w:rFonts w:eastAsia="Times New Roman"/>
@@ -13201,7 +13243,7 @@
           <w:t xml:space="preserve"> </w:t>
         </w:r>
       </w:ins>
-      <w:ins w:id="333" w:author="Mikkel Helding Vembye" w:date="2025-04-24T21:49:00Z">
+      <w:ins w:id="336" w:author="Mikkel Helding Vembye" w:date="2025-04-24T21:49:00Z">
         <w:r>
           <w:rPr>
             <w:rFonts w:eastAsia="Times New Roman"/>
@@ -13209,7 +13251,7 @@
           <w:t>Whenever all effect size estimates</w:t>
         </w:r>
       </w:ins>
-      <w:ins w:id="334" w:author="Mikkel Helding Vembye" w:date="2025-04-24T21:50:00Z">
+      <w:ins w:id="337" w:author="Mikkel Helding Vembye" w:date="2025-04-24T21:50:00Z">
         <w:r>
           <w:rPr>
             <w:rFonts w:eastAsia="Times New Roman"/>
@@ -13217,7 +13259,7 @@
           <w:t xml:space="preserve"> within a </w:t>
         </w:r>
       </w:ins>
-      <w:ins w:id="335" w:author="Mikkel Helding Vembye" w:date="2025-04-24T21:52:00Z">
+      <w:ins w:id="338" w:author="Mikkel Helding Vembye" w:date="2025-04-24T21:52:00Z">
         <w:r>
           <w:rPr>
             <w:rFonts w:eastAsia="Times New Roman"/>
@@ -13225,7 +13267,7 @@
           <w:t>non-randomized</w:t>
         </w:r>
       </w:ins>
-      <w:ins w:id="336" w:author="Mikkel Helding Vembye" w:date="2025-04-24T21:50:00Z">
+      <w:ins w:id="339" w:author="Mikkel Helding Vembye" w:date="2025-04-24T21:50:00Z">
         <w:r>
           <w:rPr>
             <w:rFonts w:eastAsia="Times New Roman"/>
@@ -13233,7 +13275,7 @@
           <w:t xml:space="preserve"> study</w:t>
         </w:r>
       </w:ins>
-      <w:ins w:id="337" w:author="Mikkel Helding Vembye" w:date="2025-04-24T21:49:00Z">
+      <w:ins w:id="340" w:author="Mikkel Helding Vembye" w:date="2025-04-24T21:49:00Z">
         <w:r>
           <w:rPr>
             <w:rFonts w:eastAsia="Times New Roman"/>
@@ -13241,7 +13283,7 @@
           <w:t xml:space="preserve"> were judged as ‘Critical’</w:t>
         </w:r>
       </w:ins>
-      <w:ins w:id="338" w:author="Mikkel Helding Vembye" w:date="2025-04-25T10:06:00Z">
+      <w:ins w:id="341" w:author="Mikkel Helding Vembye" w:date="2025-04-25T10:06:00Z">
         <w:r>
           <w:rPr>
             <w:rFonts w:eastAsia="Times New Roman"/>
@@ -13249,7 +13291,7 @@
           <w:t xml:space="preserve"> in one domain</w:t>
         </w:r>
       </w:ins>
-      <w:ins w:id="339" w:author="Mikkel Helding Vembye" w:date="2025-04-24T21:53:00Z">
+      <w:ins w:id="342" w:author="Mikkel Helding Vembye" w:date="2025-04-24T21:53:00Z">
         <w:r>
           <w:rPr>
             <w:rFonts w:eastAsia="Times New Roman"/>
@@ -13257,7 +13299,7 @@
           <w:t xml:space="preserve">, </w:t>
         </w:r>
       </w:ins>
-      <w:ins w:id="340" w:author="Mikkel Helding Vembye" w:date="2025-04-24T21:50:00Z">
+      <w:ins w:id="343" w:author="Mikkel Helding Vembye" w:date="2025-04-24T21:50:00Z">
         <w:r>
           <w:t xml:space="preserve">we stopped the </w:t>
         </w:r>
@@ -13271,47 +13313,47 @@
           <w:t>.</w:t>
         </w:r>
       </w:ins>
-      <w:ins w:id="341" w:author="Mikkel Helding Vembye" w:date="2025-04-24T21:51:00Z">
+      <w:ins w:id="344" w:author="Mikkel Helding Vembye" w:date="2025-04-24T21:51:00Z">
         <w:r>
           <w:t xml:space="preserve"> Consequent</w:t>
         </w:r>
       </w:ins>
-      <w:ins w:id="342" w:author="Mikkel Helding Vembye" w:date="2025-04-24T21:52:00Z">
+      <w:ins w:id="345" w:author="Mikkel Helding Vembye" w:date="2025-04-24T21:52:00Z">
         <w:r>
           <w:t>ly</w:t>
         </w:r>
       </w:ins>
-      <w:ins w:id="343" w:author="Mikkel Helding Vembye" w:date="2025-04-24T21:51:00Z">
+      <w:ins w:id="346" w:author="Mikkel Helding Vembye" w:date="2025-04-24T21:51:00Z">
         <w:r>
           <w:t>, studies</w:t>
         </w:r>
       </w:ins>
-      <w:ins w:id="344" w:author="Mikkel Helding Vembye" w:date="2025-04-24T21:52:00Z">
+      <w:ins w:id="347" w:author="Mikkel Helding Vembye" w:date="2025-04-24T21:52:00Z">
         <w:r>
           <w:t xml:space="preserve"> that</w:t>
         </w:r>
       </w:ins>
-      <w:ins w:id="345" w:author="Mikkel Helding Vembye" w:date="2025-04-24T21:51:00Z">
+      <w:ins w:id="348" w:author="Mikkel Helding Vembye" w:date="2025-04-24T21:51:00Z">
         <w:r>
           <w:t xml:space="preserve"> received a critical RoB ass</w:t>
         </w:r>
       </w:ins>
-      <w:ins w:id="346" w:author="Mikkel Helding Vembye" w:date="2025-04-24T21:52:00Z">
+      <w:ins w:id="349" w:author="Mikkel Helding Vembye" w:date="2025-04-24T21:52:00Z">
         <w:r>
           <w:t>essment were thus excluded from our meta-analyses</w:t>
         </w:r>
       </w:ins>
-      <w:ins w:id="347" w:author="Mikkel Helding Vembye" w:date="2025-04-24T21:53:00Z">
+      <w:ins w:id="350" w:author="Mikkel Helding Vembye" w:date="2025-04-24T21:53:00Z">
         <w:r>
           <w:t>, as prescribed by the</w:t>
         </w:r>
       </w:ins>
-      <w:ins w:id="348" w:author="Mikkel Helding Vembye" w:date="2025-04-24T21:54:00Z">
+      <w:ins w:id="351" w:author="Mikkel Helding Vembye" w:date="2025-04-24T21:54:00Z">
         <w:r>
           <w:t xml:space="preserve"> tool guidance </w:t>
         </w:r>
       </w:ins>
-      <w:ins w:id="349" w:author="Mikkel Helding Vembye" w:date="2025-04-24T21:59:00Z">
+      <w:ins w:id="352" w:author="Mikkel Helding Vembye" w:date="2025-04-24T21:59:00Z">
         <w:r>
           <w:rPr>
             <w:noProof/>
@@ -13688,8 +13730,8 @@
       <w:r>
         <w:t xml:space="preserve"> All but two effect sizes represent pretest-adjusted effect sizes. </w:t>
       </w:r>
-      <w:bookmarkStart w:id="350" w:name="EFFECT_MEASURES"/>
-      <w:bookmarkEnd w:id="350"/>
+      <w:bookmarkStart w:id="353" w:name="EFFECT_MEASURES"/>
+      <w:bookmarkEnd w:id="353"/>
     </w:p>
     <w:p>
       <w:pPr>
@@ -17157,7 +17199,7 @@
       <w:r>
         <w:t>means</w:t>
       </w:r>
-      <w:ins w:id="351" w:author="Mikkel Helding Vembye" w:date="2025-04-28T11:52:00Z">
+      <w:ins w:id="354" w:author="Mikkel Helding Vembye" w:date="2025-04-28T11:52:00Z">
         <w:r>
           <w:t xml:space="preserve">. </w:t>
         </w:r>
@@ -18137,7 +18179,7 @@
         <w:jc w:val="both"/>
         <w:divId w:val="106312082"/>
         <w:rPr>
-          <w:ins w:id="352" w:author="Mikkel Helding Vembye" w:date="2025-04-28T08:23:00Z"/>
+          <w:ins w:id="355" w:author="Mikkel Helding Vembye" w:date="2025-04-28T08:23:00Z"/>
           <w:u w:val="single"/>
           <w:lang w:val="en-US"/>
         </w:rPr>
@@ -20543,7 +20585,7 @@
         </w:rPr>
         <w:t xml:space="preserve">Although cluster-bias correction of treatments received in groups is recommended by </w:t>
       </w:r>
-      <w:bookmarkStart w:id="353" w:name="_Hlk196742226"/>
+      <w:bookmarkStart w:id="356" w:name="_Hlk196742226"/>
       <w:r>
         <w:rPr>
           <w:noProof/>
@@ -20562,7 +20604,7 @@
         </w:rPr>
         <w:t xml:space="preserve"> 2019</w:t>
       </w:r>
-      <w:bookmarkEnd w:id="353"/>
+      <w:bookmarkEnd w:id="356"/>
       <w:r>
         <w:rPr>
           <w:rFonts w:eastAsia="Times New Roman"/>
@@ -21477,8 +21519,8 @@
           <w:rFonts w:eastAsia="Times New Roman"/>
         </w:rPr>
       </w:pPr>
-      <w:bookmarkStart w:id="354" w:name="MISSING_DATA"/>
-      <w:bookmarkEnd w:id="354"/>
+      <w:bookmarkStart w:id="357" w:name="MISSING_DATA"/>
+      <w:bookmarkEnd w:id="357"/>
       <w:r>
         <w:rPr>
           <w:rFonts w:eastAsia="Times New Roman"/>
@@ -21487,8 +21529,8 @@
       </w:r>
     </w:p>
     <w:p>
-      <w:bookmarkStart w:id="355" w:name="HETEROGENEITY_ASSESSMENT"/>
-      <w:bookmarkEnd w:id="355"/>
+      <w:bookmarkStart w:id="358" w:name="HETEROGENEITY_ASSESSMENT"/>
+      <w:bookmarkEnd w:id="358"/>
       <w:r>
         <w:t xml:space="preserve">According to Pigott (2019), missing data in meta-analyses arises for three main reasons: (1) missing studies, meaning that some studies cannot be detected for various reasons; (2) missing effect sizes within a study, for example, because certain outcomes are not reported or because statistical measures needed to calculate effect sizes are unavailable; and (3) missing predictor variables, that is, study, sample, or outcome characteristics that researchers wish to use to predict differences in effect sizes but which are not reported. As the first two reasons primarily reflect publication and reporting biases, we describe how these issues are addressed in the section entitled </w:t>
       </w:r>
@@ -21813,8 +21855,8 @@
           <w:rFonts w:eastAsia="Times New Roman"/>
         </w:rPr>
       </w:pPr>
-      <w:bookmarkStart w:id="356" w:name="BIAS_ASSESSMENT"/>
-      <w:bookmarkEnd w:id="356"/>
+      <w:bookmarkStart w:id="359" w:name="BIAS_ASSESSMENT"/>
+      <w:bookmarkEnd w:id="359"/>
     </w:p>
     <w:p>
       <w:pPr>
@@ -22030,15 +22072,17 @@
           <w:rPr>
             <w:rFonts w:ascii="Cambria Math" w:eastAsia="Times New Roman" w:hAnsi="Cambria Math"/>
           </w:rPr>
-          <m:t>ω.</m:t>
+          <m:t>ω</m:t>
         </m:r>
       </m:oMath>
       <w:r>
         <w:rPr>
           <w:rFonts w:eastAsia="Times New Roman"/>
         </w:rPr>
-        <w:t xml:space="preserve"> </w:t>
-      </w:r>
+        <w:t xml:space="preserve">. </w:t>
+      </w:r>
+      <w:bookmarkStart w:id="360" w:name="_GoBack"/>
+      <w:bookmarkEnd w:id="360"/>
       <w:r>
         <w:rPr>
           <w:rFonts w:eastAsia="Times New Roman"/>
@@ -22137,7 +22181,7 @@
         <w:t xml:space="preserve">Assessment of reporting biases </w:t>
       </w:r>
     </w:p>
-    <w:customXmlDelRangeStart w:id="357" w:author="Mikkel Helding Vembye" w:date="2025-04-28T15:25:00Z"/>
+    <w:customXmlDelRangeStart w:id="361" w:author="Mikkel Helding Vembye" w:date="2025-04-28T15:25:00Z"/>
     <w:sdt>
       <w:sdtPr>
         <w:rPr>
@@ -22151,7 +22195,7 @@
       </w:sdtPr>
       <w:sdtEndPr/>
       <w:sdtContent>
-        <w:customXmlDelRangeEnd w:id="357"/>
+        <w:customXmlDelRangeEnd w:id="361"/>
         <w:p>
           <w:pPr>
             <w:jc w:val="both"/>
@@ -22304,7 +22348,21 @@
               <w:rFonts w:eastAsia="Times New Roman"/>
               <w:szCs w:val="27"/>
             </w:rPr>
-            <w:t>23 of 45 studies</w:t>
+            <w:t>2</w:t>
+          </w:r>
+          <w:r>
+            <w:rPr>
+              <w:rFonts w:eastAsia="Times New Roman"/>
+              <w:szCs w:val="27"/>
+            </w:rPr>
+            <w:t>2</w:t>
+          </w:r>
+          <w:r>
+            <w:rPr>
+              <w:rFonts w:eastAsia="Times New Roman"/>
+              <w:szCs w:val="27"/>
+            </w:rPr>
+            <w:t xml:space="preserve"> of 45 studies</w:t>
           </w:r>
           <w:r>
             <w:rPr>
@@ -22318,7 +22376,21 @@
               <w:rFonts w:eastAsia="Times New Roman"/>
               <w:szCs w:val="27"/>
             </w:rPr>
-            <w:t>21 out of 41 studies in the</w:t>
+            <w:t>2</w:t>
+          </w:r>
+          <w:r>
+            <w:rPr>
+              <w:rFonts w:eastAsia="Times New Roman"/>
+              <w:szCs w:val="27"/>
+            </w:rPr>
+            <w:t>0</w:t>
+          </w:r>
+          <w:r>
+            <w:rPr>
+              <w:rFonts w:eastAsia="Times New Roman"/>
+              <w:szCs w:val="27"/>
+            </w:rPr>
+            <w:t xml:space="preserve"> out of 41 studies in the</w:t>
           </w:r>
           <w:r>
             <w:rPr>
@@ -22360,21 +22432,7 @@
               <w:rFonts w:eastAsia="Times New Roman"/>
               <w:szCs w:val="27"/>
             </w:rPr>
-            <w:t xml:space="preserve"> not to correct preregistered studies for publication bias (van Aert, 2025; </w:t>
-          </w:r>
-          <w:r>
-            <w:rPr>
-              <w:rFonts w:eastAsia="Times New Roman"/>
-              <w:szCs w:val="27"/>
-            </w:rPr>
-            <w:t>Pustejovsky, Citkowicz et al., 2025</w:t>
-          </w:r>
-          <w:r>
-            <w:rPr>
-              <w:rFonts w:eastAsia="Times New Roman"/>
-              <w:szCs w:val="27"/>
-            </w:rPr>
-            <w:t xml:space="preserve">) or control for this factor in one’s publication bias models. </w:t>
+            <w:t xml:space="preserve"> not to correct preregistered studies for publication bias (van Aert, 2025; Pustejovsky, Citkowicz et al., 2025) or control for this factor in one’s publication bias models. </w:t>
           </w:r>
           <w:r>
             <w:rPr>
@@ -22915,10 +22973,10 @@
             </w:rPr>
           </w:pPr>
         </w:p>
-        <w:customXmlDelRangeStart w:id="358" w:author="Mikkel Helding Vembye" w:date="2025-04-28T15:25:00Z"/>
+        <w:customXmlDelRangeStart w:id="362" w:author="Mikkel Helding Vembye" w:date="2025-04-28T15:25:00Z"/>
       </w:sdtContent>
     </w:sdt>
-    <w:customXmlDelRangeEnd w:id="358"/>
+    <w:customXmlDelRangeEnd w:id="362"/>
     <w:p>
       <w:pPr>
         <w:pStyle w:val="Heading3"/>
@@ -22926,8 +22984,8 @@
           <w:rFonts w:eastAsia="Times New Roman"/>
         </w:rPr>
       </w:pPr>
-      <w:bookmarkStart w:id="359" w:name="DATA_SYNTHESIS"/>
-      <w:bookmarkEnd w:id="359"/>
+      <w:bookmarkStart w:id="363" w:name="DATA_SYNTHESIS"/>
+      <w:bookmarkEnd w:id="363"/>
       <w:r>
         <w:rPr>
           <w:rFonts w:eastAsia="Times New Roman"/>
@@ -22943,8 +23001,8 @@
           <w:szCs w:val="27"/>
         </w:rPr>
       </w:pPr>
-      <w:bookmarkStart w:id="360" w:name="SUBGROUP_ANALYSIS"/>
-      <w:bookmarkEnd w:id="360"/>
+      <w:bookmarkStart w:id="364" w:name="SUBGROUP_ANALYSIS"/>
+      <w:bookmarkEnd w:id="364"/>
       <w:r>
         <w:rPr>
           <w:rFonts w:eastAsia="Times New Roman"/>
@@ -22961,7 +23019,31 @@
         <w:rPr>
           <w:rFonts w:eastAsia="Times New Roman"/>
         </w:rPr>
-        <w:t xml:space="preserve">meta-analyses were conducted using R 4.4.2 </w:t>
+        <w:t>meta-analyses were conducted using R 4.</w:t>
+      </w:r>
+      <w:r>
+        <w:rPr>
+          <w:rFonts w:eastAsia="Times New Roman"/>
+        </w:rPr>
+        <w:t>5</w:t>
+      </w:r>
+      <w:r>
+        <w:rPr>
+          <w:rFonts w:eastAsia="Times New Roman"/>
+        </w:rPr>
+        <w:t>.</w:t>
+      </w:r>
+      <w:r>
+        <w:rPr>
+          <w:rFonts w:eastAsia="Times New Roman"/>
+        </w:rPr>
+        <w:t>1</w:t>
+      </w:r>
+      <w:r>
+        <w:rPr>
+          <w:rFonts w:eastAsia="Times New Roman"/>
+        </w:rPr>
+        <w:t xml:space="preserve"> </w:t>
       </w:r>
       <w:r>
         <w:fldChar w:fldCharType="begin" w:fldLock="1"/>
@@ -23104,8 +23186,8 @@
           <w:rFonts w:eastAsia="Times New Roman"/>
         </w:rPr>
       </w:pPr>
-      <w:bookmarkStart w:id="361" w:name="SENSITIVITY_ANALYSIS"/>
-      <w:bookmarkEnd w:id="361"/>
+      <w:bookmarkStart w:id="365" w:name="SENSITIVITY_ANALYSIS"/>
+      <w:bookmarkEnd w:id="365"/>
       <w:r>
         <w:rPr>
           <w:rFonts w:eastAsia="Times New Roman"/>
@@ -23133,7 +23215,7 @@
           <w:rFonts w:eastAsia="Times New Roman"/>
         </w:rPr>
       </w:pPr>
-      <w:ins w:id="362" w:author="Mikkel Helding Vembye" w:date="2025-04-28T15:24:00Z">
+      <w:ins w:id="366" w:author="Mikkel Helding Vembye" w:date="2025-04-28T15:24:00Z">
         <w:r>
           <w:rPr>
             <w:rFonts w:eastAsia="Times New Roman"/>
@@ -23531,10 +23613,10 @@
       <w:pPr>
         <w:divId w:val="448813809"/>
         <w:rPr>
-          <w:ins w:id="363" w:author="Mikkel Helding Vembye" w:date="2025-04-22T16:01:00Z"/>
-          <w:rFonts w:eastAsia="Times New Roman"/>
-        </w:rPr>
-        <w:pPrChange w:id="364" w:author="Mikkel Helding Vembye" w:date="2025-04-22T16:02:00Z">
+          <w:ins w:id="367" w:author="Mikkel Helding Vembye" w:date="2025-04-22T16:01:00Z"/>
+          <w:rFonts w:eastAsia="Times New Roman"/>
+        </w:rPr>
+        <w:pPrChange w:id="368" w:author="Mikkel Helding Vembye" w:date="2025-04-22T16:02:00Z">
           <w:pPr>
             <w:pStyle w:val="Heading1"/>
             <w:divId w:val="448813809"/>
@@ -23565,8 +23647,8 @@
           <w:rFonts w:eastAsia="Times New Roman"/>
         </w:rPr>
       </w:pPr>
-      <w:bookmarkStart w:id="365" w:name="STUDY_DESCRIPTION"/>
-      <w:bookmarkEnd w:id="365"/>
+      <w:bookmarkStart w:id="369" w:name="STUDY_DESCRIPTION"/>
+      <w:bookmarkEnd w:id="369"/>
       <w:r>
         <w:rPr>
           <w:rFonts w:eastAsia="Times New Roman"/>
@@ -23729,8 +23811,8 @@
       <w:r>
         <w:t xml:space="preserve"> could be used in the data synthesis.</w:t>
       </w:r>
-      <w:bookmarkStart w:id="366" w:name="SEARCH_RESULTS"/>
-      <w:bookmarkEnd w:id="366"/>
+      <w:bookmarkStart w:id="370" w:name="SEARCH_RESULTS"/>
+      <w:bookmarkEnd w:id="370"/>
     </w:p>
     <w:p>
       <w:pPr>
@@ -23745,7 +23827,7 @@
         <w:spacing w:after="240"/>
         <w:divId w:val="1638409317"/>
         <w:rPr>
-          <w:ins w:id="367" w:author="Mikkel Helding Vembye" w:date="2025-04-25T10:21:00Z"/>
+          <w:ins w:id="371" w:author="Mikkel Helding Vembye" w:date="2025-04-25T10:21:00Z"/>
         </w:rPr>
       </w:pPr>
     </w:p>
@@ -23760,8 +23842,8 @@
           <w:szCs w:val="24"/>
         </w:rPr>
       </w:pPr>
-      <w:bookmarkStart w:id="368" w:name="INCLUDED_STUDIES_DESCR"/>
-      <w:bookmarkEnd w:id="368"/>
+      <w:bookmarkStart w:id="372" w:name="INCLUDED_STUDIES_DESCR"/>
+      <w:bookmarkEnd w:id="372"/>
       <w:r>
         <w:rPr>
           <w:rFonts w:eastAsia="Times New Roman"/>
@@ -26216,7 +26298,7 @@
           <w:lang w:val="en-US"/>
         </w:rPr>
       </w:pPr>
-      <w:ins w:id="369" w:author="Mikkel Helding Vembye" w:date="2025-04-24T12:11:00Z">
+      <w:ins w:id="373" w:author="Mikkel Helding Vembye" w:date="2025-04-24T12:11:00Z">
         <w:r>
           <w:rPr>
             <w:noProof/>
@@ -26772,7 +26854,7 @@
           <w:lang w:val="en-US"/>
         </w:rPr>
       </w:pPr>
-      <w:ins w:id="370" w:author="Mikkel Helding Vembye" w:date="2025-04-24T14:19:00Z">
+      <w:ins w:id="374" w:author="Mikkel Helding Vembye" w:date="2025-04-24T14:19:00Z">
         <w:r>
           <w:rPr>
             <w:noProof/>
@@ -26871,7 +26953,7 @@
           <w:rFonts w:eastAsia="Times New Roman"/>
         </w:rPr>
       </w:pPr>
-      <w:del w:id="371" w:author="Mikkel Helding Vembye" w:date="2025-04-24T14:19:00Z">
+      <w:del w:id="375" w:author="Mikkel Helding Vembye" w:date="2025-04-24T14:19:00Z">
         <w:r>
           <w:rPr>
             <w:rFonts w:eastAsia="Times New Roman"/>
@@ -27019,8 +27101,8 @@
         <w:pStyle w:val="Heading3"/>
         <w:divId w:val="46149795"/>
       </w:pPr>
-      <w:bookmarkStart w:id="372" w:name="EXCLUDED_STUDIES_DESCR"/>
-      <w:bookmarkEnd w:id="372"/>
+      <w:bookmarkStart w:id="376" w:name="EXCLUDED_STUDIES_DESCR"/>
+      <w:bookmarkEnd w:id="376"/>
       <w:r>
         <w:t>Included studies</w:t>
       </w:r>
@@ -27039,28 +27121,28 @@
       <w:r>
         <w:t xml:space="preserve">The search resulted in a final selection of 62 studies, which met the inclusion criteria for this review. </w:t>
       </w:r>
-      <w:commentRangeStart w:id="373"/>
-      <w:commentRangeStart w:id="374"/>
+      <w:commentRangeStart w:id="377"/>
+      <w:commentRangeStart w:id="378"/>
       <w:r>
         <w:t xml:space="preserve">52 studies were RCTs and 10 studies </w:t>
       </w:r>
-      <w:commentRangeEnd w:id="373"/>
+      <w:commentRangeEnd w:id="377"/>
       <w:r>
         <w:rPr>
           <w:rStyle w:val="CommentReference"/>
           <w:rFonts w:asciiTheme="minorHAnsi" w:eastAsiaTheme="minorHAnsi" w:hAnsiTheme="minorHAnsi" w:cstheme="minorBidi"/>
           <w:lang w:val="da-DK" w:eastAsia="en-US"/>
         </w:rPr>
-        <w:commentReference w:id="373"/>
-      </w:r>
-      <w:commentRangeEnd w:id="374"/>
+        <w:commentReference w:id="377"/>
+      </w:r>
+      <w:commentRangeEnd w:id="378"/>
       <w:r>
         <w:rPr>
           <w:rStyle w:val="CommentReference"/>
           <w:rFonts w:asciiTheme="minorHAnsi" w:eastAsiaTheme="minorHAnsi" w:hAnsiTheme="minorHAnsi" w:cstheme="minorBidi"/>
           <w:lang w:val="da-DK" w:eastAsia="en-US"/>
         </w:rPr>
-        <w:commentReference w:id="374"/>
+        <w:commentReference w:id="378"/>
       </w:r>
       <w:r>
         <w:t xml:space="preserve">were non-randomised studies, with a comparison of </w:t>
@@ -30032,8 +30114,8 @@
           <w:rFonts w:eastAsia="Times New Roman"/>
         </w:rPr>
       </w:pPr>
-      <w:bookmarkStart w:id="376" w:name="STUDY_QUALITY"/>
-      <w:bookmarkEnd w:id="376"/>
+      <w:bookmarkStart w:id="379" w:name="STUDY_QUALITY"/>
+      <w:bookmarkEnd w:id="379"/>
       <w:r>
         <w:rPr>
           <w:rFonts w:eastAsia="Times New Roman"/>
@@ -30342,8 +30424,8 @@
         <w:t xml:space="preserve"> </w:t>
       </w:r>
     </w:p>
-    <w:bookmarkStart w:id="377" w:name="DISCUSSION" w:displacedByCustomXml="next"/>
-    <w:bookmarkEnd w:id="377" w:displacedByCustomXml="next"/>
+    <w:bookmarkStart w:id="380" w:name="DISCUSSION" w:displacedByCustomXml="next"/>
+    <w:bookmarkEnd w:id="380" w:displacedByCustomXml="next"/>
     <w:sdt>
       <w:sdtPr>
         <w:rPr>
@@ -32849,8 +32931,8 @@
           <w:rFonts w:eastAsia="Times New Roman"/>
         </w:rPr>
       </w:pPr>
-      <w:bookmarkStart w:id="378" w:name="SUMMARY_OF_RESULTS"/>
-      <w:bookmarkEnd w:id="378"/>
+      <w:bookmarkStart w:id="381" w:name="SUMMARY_OF_RESULTS"/>
+      <w:bookmarkEnd w:id="381"/>
       <w:r>
         <w:rPr>
           <w:rFonts w:eastAsia="Times New Roman"/>
@@ -32858,8 +32940,8 @@
         <w:t xml:space="preserve">Summary of main results </w:t>
       </w:r>
     </w:p>
-    <w:bookmarkStart w:id="379" w:name="APPLICABILITY_OF_FINDINGS" w:displacedByCustomXml="next"/>
-    <w:bookmarkEnd w:id="379" w:displacedByCustomXml="next"/>
+    <w:bookmarkStart w:id="382" w:name="APPLICABILITY_OF_FINDINGS" w:displacedByCustomXml="next"/>
+    <w:bookmarkEnd w:id="382" w:displacedByCustomXml="next"/>
     <w:sdt>
       <w:sdtPr>
         <w:id w:val="1530145422"/>
@@ -33007,8 +33089,8 @@
         <w:t xml:space="preserve">Overall completeness and applicability of evidence </w:t>
       </w:r>
     </w:p>
-    <w:bookmarkStart w:id="380" w:name="QUALITY_OF_EVIDENCE" w:displacedByCustomXml="next"/>
-    <w:bookmarkEnd w:id="380" w:displacedByCustomXml="next"/>
+    <w:bookmarkStart w:id="383" w:name="QUALITY_OF_EVIDENCE" w:displacedByCustomXml="next"/>
+    <w:bookmarkEnd w:id="383" w:displacedByCustomXml="next"/>
     <w:sdt>
       <w:sdtPr>
         <w:rPr>
@@ -33186,8 +33268,8 @@
         <w:t xml:space="preserve">Quality of the evidence </w:t>
       </w:r>
     </w:p>
-    <w:bookmarkStart w:id="381" w:name="POTENTIAL_BIASES" w:displacedByCustomXml="next"/>
-    <w:bookmarkEnd w:id="381" w:displacedByCustomXml="next"/>
+    <w:bookmarkStart w:id="384" w:name="POTENTIAL_BIASES" w:displacedByCustomXml="next"/>
+    <w:bookmarkEnd w:id="384" w:displacedByCustomXml="next"/>
     <w:sdt>
       <w:sdtPr>
         <w:rPr>
@@ -33250,8 +33332,8 @@
           <w:lang w:val="en-US" w:eastAsia="da-DK"/>
         </w:rPr>
       </w:pPr>
-      <w:bookmarkStart w:id="382" w:name="AGREEMENT"/>
-      <w:bookmarkEnd w:id="382"/>
+      <w:bookmarkStart w:id="385" w:name="AGREEMENT"/>
+      <w:bookmarkEnd w:id="385"/>
       <w:r>
         <w:rPr>
           <w:rFonts w:eastAsia="Times New Roman"/>
@@ -33377,8 +33459,8 @@
         <w:t xml:space="preserve">Agreements and disagreements with other studies or reviews </w:t>
       </w:r>
     </w:p>
-    <w:bookmarkStart w:id="383" w:name="CONCLUSIONS" w:displacedByCustomXml="next"/>
-    <w:bookmarkEnd w:id="383" w:displacedByCustomXml="next"/>
+    <w:bookmarkStart w:id="386" w:name="CONCLUSIONS" w:displacedByCustomXml="next"/>
+    <w:bookmarkEnd w:id="386" w:displacedByCustomXml="next"/>
     <w:sdt>
       <w:sdtPr>
         <w:rPr>
@@ -33474,8 +33556,8 @@
           <w:rFonts w:eastAsia="Times New Roman"/>
         </w:rPr>
       </w:pPr>
-      <w:bookmarkStart w:id="384" w:name="IMPLICATIONS_PRACTICE"/>
-      <w:bookmarkEnd w:id="384"/>
+      <w:bookmarkStart w:id="387" w:name="IMPLICATIONS_PRACTICE"/>
+      <w:bookmarkEnd w:id="387"/>
       <w:r>
         <w:rPr>
           <w:rFonts w:eastAsia="Times New Roman"/>
@@ -33495,8 +33577,8 @@
         <w:t xml:space="preserve"> </w:t>
       </w:r>
     </w:p>
-    <w:bookmarkStart w:id="385" w:name="IMPLICATIONS_RESEARCH" w:displacedByCustomXml="next"/>
-    <w:bookmarkEnd w:id="385" w:displacedByCustomXml="next"/>
+    <w:bookmarkStart w:id="388" w:name="IMPLICATIONS_RESEARCH" w:displacedByCustomXml="next"/>
+    <w:bookmarkEnd w:id="388" w:displacedByCustomXml="next"/>
     <w:sdt>
       <w:sdtPr>
         <w:rPr>
@@ -33907,8 +33989,8 @@
         <w:t xml:space="preserve">Implications for research </w:t>
       </w:r>
     </w:p>
-    <w:bookmarkStart w:id="386" w:name="ACKNOWLEDGEMENTS" w:displacedByCustomXml="next"/>
-    <w:bookmarkEnd w:id="386" w:displacedByCustomXml="next"/>
+    <w:bookmarkStart w:id="389" w:name="ACKNOWLEDGEMENTS" w:displacedByCustomXml="next"/>
+    <w:bookmarkEnd w:id="389" w:displacedByCustomXml="next"/>
     <w:sdt>
       <w:sdtPr>
         <w:rPr>
@@ -34362,8 +34444,8 @@
         <w:t xml:space="preserve"> </w:t>
       </w:r>
     </w:p>
-    <w:bookmarkStart w:id="387" w:name="CONTRIBUTIONS" w:displacedByCustomXml="next"/>
-    <w:bookmarkEnd w:id="387" w:displacedByCustomXml="next"/>
+    <w:bookmarkStart w:id="390" w:name="CONTRIBUTIONS" w:displacedByCustomXml="next"/>
+    <w:bookmarkEnd w:id="390" w:displacedByCustomXml="next"/>
     <w:sdt>
       <w:sdtPr>
         <w:rPr>
@@ -34774,8 +34856,8 @@
           <w:rFonts w:eastAsia="Times New Roman"/>
         </w:rPr>
       </w:pPr>
-      <w:bookmarkStart w:id="388" w:name="CONFLICT_OF_INTEREST"/>
-      <w:bookmarkEnd w:id="388"/>
+      <w:bookmarkStart w:id="391" w:name="CONFLICT_OF_INTEREST"/>
+      <w:bookmarkEnd w:id="391"/>
       <w:r>
         <w:rPr>
           <w:rFonts w:eastAsia="Times New Roman"/>
@@ -34860,8 +34942,8 @@
         <w:pStyle w:val="NormalWeb"/>
         <w:divId w:val="1911623150"/>
       </w:pPr>
-      <w:bookmarkStart w:id="389" w:name="PRO_REV_DIFF"/>
-      <w:bookmarkEnd w:id="389"/>
+      <w:bookmarkStart w:id="392" w:name="PRO_REV_DIFF"/>
+      <w:bookmarkEnd w:id="392"/>
       <w:r>
         <w:t xml:space="preserve"> </w:t>
       </w:r>
@@ -34912,8 +34994,8 @@
           <w:szCs w:val="27"/>
         </w:rPr>
       </w:pPr>
-      <w:bookmarkStart w:id="390" w:name="PUBLIC_NOTES"/>
-      <w:bookmarkEnd w:id="390"/>
+      <w:bookmarkStart w:id="393" w:name="PUBLIC_NOTES"/>
+      <w:bookmarkEnd w:id="393"/>
       <w:r>
         <w:t xml:space="preserve">The review was carried out in accordance with the protocol. </w:t>
       </w:r>
@@ -34941,8 +35023,8 @@
           <w:rFonts w:eastAsia="Times New Roman"/>
         </w:rPr>
       </w:pPr>
-      <w:bookmarkStart w:id="391" w:name="CHARACTERISTICS_OF_INCLUDED_STUDIES"/>
-      <w:bookmarkEnd w:id="391"/>
+      <w:bookmarkStart w:id="394" w:name="CHARACTERISTICS_OF_INCLUDED_STUDIES"/>
+      <w:bookmarkEnd w:id="394"/>
       <w:r>
         <w:rPr>
           <w:rFonts w:eastAsia="Times New Roman"/>
@@ -34961,8 +35043,8 @@
           <w:szCs w:val="24"/>
         </w:rPr>
       </w:pPr>
-      <w:bookmarkStart w:id="392" w:name="CHARACTERISTICS_OF_EXCLUDED_STUDIES"/>
-      <w:bookmarkEnd w:id="392"/>
+      <w:bookmarkStart w:id="395" w:name="CHARACTERISTICS_OF_EXCLUDED_STUDIES"/>
+      <w:bookmarkEnd w:id="395"/>
       <w:r>
         <w:rPr>
           <w:rFonts w:eastAsia="Times New Roman"/>
@@ -35008,8 +35090,8 @@
           <w:szCs w:val="24"/>
         </w:rPr>
       </w:pPr>
-      <w:bookmarkStart w:id="393" w:name="CHARACTERISTICS_OF_AWAITING_STUDIES"/>
-      <w:bookmarkEnd w:id="393"/>
+      <w:bookmarkStart w:id="396" w:name="CHARACTERISTICS_OF_AWAITING_STUDIES"/>
+      <w:bookmarkEnd w:id="396"/>
       <w:r>
         <w:rPr>
           <w:rFonts w:eastAsia="Times New Roman"/>
@@ -35028,8 +35110,8 @@
           <w:rFonts w:eastAsia="Times New Roman"/>
         </w:rPr>
       </w:pPr>
-      <w:bookmarkStart w:id="394" w:name="SOF_TABLES"/>
-      <w:bookmarkEnd w:id="394"/>
+      <w:bookmarkStart w:id="397" w:name="SOF_TABLES"/>
+      <w:bookmarkEnd w:id="397"/>
       <w:r>
         <w:rPr>
           <w:rFonts w:eastAsia="Times New Roman"/>
@@ -35045,8 +35127,8 @@
           <w:rFonts w:eastAsia="Times New Roman"/>
         </w:rPr>
       </w:pPr>
-      <w:bookmarkStart w:id="395" w:name="ADDITIONAL_TABLES"/>
-      <w:bookmarkEnd w:id="395"/>
+      <w:bookmarkStart w:id="398" w:name="ADDITIONAL_TABLES"/>
+      <w:bookmarkEnd w:id="398"/>
       <w:r>
         <w:rPr>
           <w:rFonts w:eastAsia="Times New Roman"/>
@@ -35062,8 +35144,8 @@
           <w:rFonts w:eastAsia="Times New Roman"/>
         </w:rPr>
       </w:pPr>
-      <w:bookmarkStart w:id="396" w:name="TBL-01"/>
-      <w:bookmarkEnd w:id="396"/>
+      <w:bookmarkStart w:id="399" w:name="TBL-01"/>
+      <w:bookmarkEnd w:id="399"/>
       <w:r>
         <w:rPr>
           <w:rFonts w:eastAsia="Times New Roman"/>
@@ -35100,8 +35182,8 @@
           <w:rFonts w:eastAsia="Times New Roman"/>
         </w:rPr>
       </w:pPr>
-      <w:bookmarkStart w:id="397" w:name="TBL-02"/>
-      <w:bookmarkEnd w:id="397"/>
+      <w:bookmarkStart w:id="400" w:name="TBL-02"/>
+      <w:bookmarkEnd w:id="400"/>
       <w:r>
         <w:rPr>
           <w:rFonts w:eastAsia="Times New Roman"/>
@@ -35117,8 +35199,8 @@
           <w:rFonts w:eastAsia="Times New Roman"/>
         </w:rPr>
       </w:pPr>
-      <w:bookmarkStart w:id="398" w:name="INCLUDED_STUDIES"/>
-      <w:bookmarkEnd w:id="398"/>
+      <w:bookmarkStart w:id="401" w:name="INCLUDED_STUDIES"/>
+      <w:bookmarkEnd w:id="401"/>
       <w:r>
         <w:rPr>
           <w:rFonts w:eastAsia="Times New Roman"/>
@@ -36737,18 +36819,18 @@
       <w:r>
         <w:t xml:space="preserve">Russinova Zlatka, Gidugu Vasudha, Bloch Philippe, Restrepo-Toro Maria, &amp; Rogers E Sally. (2018). </w:t>
       </w:r>
-      <w:commentRangeStart w:id="399"/>
+      <w:commentRangeStart w:id="402"/>
       <w:r>
         <w:t>Empowering Individuals With Psychiatric Disabilities to Work: Results of a Randomized Trial</w:t>
       </w:r>
-      <w:commentRangeEnd w:id="399"/>
+      <w:commentRangeEnd w:id="402"/>
       <w:r>
         <w:rPr>
           <w:rStyle w:val="CommentReference"/>
           <w:rFonts w:asciiTheme="minorHAnsi" w:eastAsiaTheme="minorHAnsi" w:hAnsiTheme="minorHAnsi" w:cstheme="minorBidi"/>
           <w:lang w:val="da-DK" w:eastAsia="en-US"/>
         </w:rPr>
-        <w:commentReference w:id="399"/>
+        <w:commentReference w:id="402"/>
       </w:r>
       <w:r>
         <w:t xml:space="preserve">. </w:t>
@@ -37417,8 +37499,8 @@
           <w:rFonts w:eastAsia="Times New Roman"/>
         </w:rPr>
       </w:pPr>
-      <w:bookmarkStart w:id="400" w:name="EXCLUDED_STUDIES"/>
-      <w:bookmarkEnd w:id="400"/>
+      <w:bookmarkStart w:id="403" w:name="EXCLUDED_STUDIES"/>
+      <w:bookmarkEnd w:id="403"/>
       <w:r>
         <w:rPr>
           <w:rFonts w:eastAsia="Times New Roman"/>
@@ -37440,8 +37522,8 @@
           <w:rFonts w:eastAsia="Times New Roman"/>
         </w:rPr>
       </w:pPr>
-      <w:bookmarkStart w:id="401" w:name="AWAITING_STUDIES"/>
-      <w:bookmarkEnd w:id="401"/>
+      <w:bookmarkStart w:id="404" w:name="AWAITING_STUDIES"/>
+      <w:bookmarkEnd w:id="404"/>
       <w:r>
         <w:rPr>
           <w:rFonts w:eastAsia="Times New Roman"/>
@@ -37487,7 +37569,7 @@
         <w:pStyle w:val="Heading2"/>
         <w:divId w:val="1321159839"/>
         <w:rPr>
-          <w:ins w:id="402" w:author="Mikkel Helding Vembye" w:date="2025-04-24T16:30:00Z"/>
+          <w:ins w:id="405" w:author="Mikkel Helding Vembye" w:date="2025-04-24T16:30:00Z"/>
           <w:rFonts w:eastAsia="Times New Roman"/>
         </w:rPr>
       </w:pPr>
@@ -38764,7 +38846,7 @@
         <w:rPr>
           <w:rFonts w:eastAsia="Times New Roman"/>
         </w:rPr>
-        <w:pPrChange w:id="403" w:author="Mikkel Helding Vembye" w:date="2025-04-24T16:30:00Z">
+        <w:pPrChange w:id="406" w:author="Mikkel Helding Vembye" w:date="2025-04-24T16:30:00Z">
           <w:pPr>
             <w:pStyle w:val="Heading2"/>
             <w:divId w:val="1321159839"/>
@@ -38780,12 +38862,12 @@
           <w:rFonts w:eastAsia="Times New Roman"/>
         </w:rPr>
       </w:pPr>
-      <w:bookmarkStart w:id="404" w:name="OTHER_VERSIONS_REFERENCES"/>
-      <w:bookmarkStart w:id="405" w:name="ANALYSES_AND_DATA"/>
-      <w:bookmarkStart w:id="406" w:name="FIGURES"/>
-      <w:bookmarkEnd w:id="404"/>
-      <w:bookmarkEnd w:id="405"/>
-      <w:bookmarkEnd w:id="406"/>
+      <w:bookmarkStart w:id="407" w:name="OTHER_VERSIONS_REFERENCES"/>
+      <w:bookmarkStart w:id="408" w:name="ANALYSES_AND_DATA"/>
+      <w:bookmarkStart w:id="409" w:name="FIGURES"/>
+      <w:bookmarkEnd w:id="407"/>
+      <w:bookmarkEnd w:id="408"/>
+      <w:bookmarkEnd w:id="409"/>
       <w:r>
         <w:rPr>
           <w:rFonts w:eastAsia="Times New Roman"/>
@@ -39057,8 +39139,8 @@
           <w:rFonts w:eastAsia="Times New Roman"/>
         </w:rPr>
       </w:pPr>
-      <w:bookmarkStart w:id="407" w:name="SOURCES_OF_SUPPORT"/>
-      <w:bookmarkEnd w:id="407"/>
+      <w:bookmarkStart w:id="410" w:name="SOURCES_OF_SUPPORT"/>
+      <w:bookmarkEnd w:id="410"/>
       <w:r>
         <w:rPr>
           <w:rFonts w:eastAsia="Times New Roman"/>
@@ -39130,10 +39212,10 @@
         <w:t xml:space="preserve">External sources </w:t>
       </w:r>
     </w:p>
-    <w:bookmarkStart w:id="408" w:name="FEEDBACK" w:displacedByCustomXml="next"/>
-    <w:bookmarkEnd w:id="408" w:displacedByCustomXml="next"/>
-    <w:bookmarkStart w:id="409" w:name="APPENDICES" w:displacedByCustomXml="next"/>
-    <w:bookmarkEnd w:id="409" w:displacedByCustomXml="next"/>
+    <w:bookmarkStart w:id="411" w:name="APPENDICES" w:displacedByCustomXml="next"/>
+    <w:bookmarkEnd w:id="411" w:displacedByCustomXml="next"/>
+    <w:bookmarkStart w:id="412" w:name="FEEDBACK" w:displacedByCustomXml="next"/>
+    <w:bookmarkEnd w:id="412" w:displacedByCustomXml="next"/>
     <w:sdt>
       <w:sdtPr>
         <w:rPr>
@@ -39289,7 +39371,7 @@
       </w:r>
     </w:p>
   </w:comment>
-  <w:comment w:id="373" w:author="Mikkel Helding Vembye" w:date="2025-04-24T12:18:00Z" w:initials="MHV">
+  <w:comment w:id="377" w:author="Mikkel Helding Vembye" w:date="2025-04-24T12:18:00Z" w:initials="MHV">
     <w:p>
       <w:pPr>
         <w:pStyle w:val="CommentText"/>
@@ -39305,7 +39387,7 @@
       </w:r>
     </w:p>
   </w:comment>
-  <w:comment w:id="374" w:author="Mikkel Helding Vembye [2]" w:date="2025-09-10T21:48:00Z" w:initials="MHV">
+  <w:comment w:id="378" w:author="Mikkel Helding Vembye [2]" w:date="2025-09-10T21:48:00Z" w:initials="MHV">
     <w:p>
       <w:pPr>
         <w:pStyle w:val="CommentText"/>
@@ -39319,11 +39401,9 @@
       <w:r>
         <w:t xml:space="preserve">Tjek lige om, vi ikke fik styr på dette. </w:t>
       </w:r>
-      <w:bookmarkStart w:id="375" w:name="_GoBack"/>
-      <w:bookmarkEnd w:id="375"/>
     </w:p>
   </w:comment>
-  <w:comment w:id="399" w:author="Mikkel Helding Vembye" w:date="2025-04-29T09:44:00Z" w:initials="MHV">
+  <w:comment w:id="402" w:author="Mikkel Helding Vembye" w:date="2025-04-29T09:44:00Z" w:initials="MHV">
     <w:p>
       <w:pPr>
         <w:pStyle w:val="CommentText"/>
@@ -44809,6 +44889,7 @@
   <w:style w:type="character" w:default="1" w:styleId="DefaultParagraphFont">
     <w:name w:val="Default Paragraph Font"/>
     <w:uiPriority w:val="1"/>
+    <w:semiHidden/>
     <w:unhideWhenUsed/>
   </w:style>
   <w:style w:type="table" w:default="1" w:styleId="TableNormal">
@@ -46435,7 +46516,7 @@
     <w:charset w:val="00"/>
     <w:family w:val="swiss"/>
     <w:pitch w:val="variable"/>
-    <w:sig w:usb0="A0002AEF" w:usb1="4000207B" w:usb2="00000000" w:usb3="00000000" w:csb0="000001FF" w:csb1="00000000"/>
+    <w:sig w:usb0="E4002EFF" w:usb1="C200247B" w:usb2="00000009" w:usb3="00000000" w:csb0="000001FF" w:csb1="00000000"/>
   </w:font>
   <w:font w:name="Segoe UI">
     <w:panose1 w:val="020B0502040204020203"/>
@@ -46534,6 +46615,7 @@
     <w:rsid w:val="00A25787"/>
     <w:rsid w:val="00AD1EC1"/>
     <w:rsid w:val="00AE62D1"/>
+    <w:rsid w:val="00B22EEA"/>
     <w:rsid w:val="00BD214A"/>
     <w:rsid w:val="00C02132"/>
     <w:rsid w:val="00C35E1E"/>
@@ -48094,7 +48176,7 @@
 </file>
 
 <file path=customXml/itemProps1.xml><?xml version="1.0" encoding="utf-8"?>
-<ds:datastoreItem xmlns:ds="http://schemas.openxmlformats.org/officeDocument/2006/customXml" ds:itemID="{BA4A0EA7-39E6-49CB-8BB0-D1AC21BDCCDC}">
+<ds:datastoreItem xmlns:ds="http://schemas.openxmlformats.org/officeDocument/2006/customXml" ds:itemID="{088140E6-0C04-48F4-85A9-B1051550C0E0}">
   <ds:schemaRefs>
     <ds:schemaRef ds:uri="http://schemas.openxmlformats.org/officeDocument/2006/bibliography"/>
   </ds:schemaRefs>

</xml_diff>

<commit_message>
Reint pub bias test done in first version
</commit_message>
<xml_diff>
--- a/Manuscript full review Group-based Interventions_26.02.2025 MHV.docx
+++ b/Manuscript full review Group-based Interventions_26.02.2025 MHV.docx
@@ -22081,8 +22081,6 @@
         </w:rPr>
         <w:t xml:space="preserve">. </w:t>
       </w:r>
-      <w:bookmarkStart w:id="360" w:name="_GoBack"/>
-      <w:bookmarkEnd w:id="360"/>
       <w:r>
         <w:rPr>
           <w:rFonts w:eastAsia="Times New Roman"/>
@@ -22181,7 +22179,7 @@
         <w:t xml:space="preserve">Assessment of reporting biases </w:t>
       </w:r>
     </w:p>
-    <w:customXmlDelRangeStart w:id="361" w:author="Mikkel Helding Vembye" w:date="2025-04-28T15:25:00Z"/>
+    <w:customXmlDelRangeStart w:id="360" w:author="Mikkel Helding Vembye" w:date="2025-04-28T15:25:00Z"/>
     <w:sdt>
       <w:sdtPr>
         <w:rPr>
@@ -22195,7 +22193,7 @@
       </w:sdtPr>
       <w:sdtEndPr/>
       <w:sdtContent>
-        <w:customXmlDelRangeEnd w:id="361"/>
+        <w:customXmlDelRangeEnd w:id="360"/>
         <w:p>
           <w:pPr>
             <w:jc w:val="both"/>
@@ -22973,10 +22971,10 @@
             </w:rPr>
           </w:pPr>
         </w:p>
-        <w:customXmlDelRangeStart w:id="362" w:author="Mikkel Helding Vembye" w:date="2025-04-28T15:25:00Z"/>
+        <w:customXmlDelRangeStart w:id="361" w:author="Mikkel Helding Vembye" w:date="2025-04-28T15:25:00Z"/>
       </w:sdtContent>
     </w:sdt>
-    <w:customXmlDelRangeEnd w:id="362"/>
+    <w:customXmlDelRangeEnd w:id="361"/>
     <w:p>
       <w:pPr>
         <w:pStyle w:val="Heading3"/>
@@ -22984,8 +22982,8 @@
           <w:rFonts w:eastAsia="Times New Roman"/>
         </w:rPr>
       </w:pPr>
-      <w:bookmarkStart w:id="363" w:name="DATA_SYNTHESIS"/>
-      <w:bookmarkEnd w:id="363"/>
+      <w:bookmarkStart w:id="362" w:name="DATA_SYNTHESIS"/>
+      <w:bookmarkEnd w:id="362"/>
       <w:r>
         <w:rPr>
           <w:rFonts w:eastAsia="Times New Roman"/>
@@ -23001,8 +22999,8 @@
           <w:szCs w:val="27"/>
         </w:rPr>
       </w:pPr>
-      <w:bookmarkStart w:id="364" w:name="SUBGROUP_ANALYSIS"/>
-      <w:bookmarkEnd w:id="364"/>
+      <w:bookmarkStart w:id="363" w:name="SUBGROUP_ANALYSIS"/>
+      <w:bookmarkEnd w:id="363"/>
       <w:r>
         <w:rPr>
           <w:rFonts w:eastAsia="Times New Roman"/>
@@ -23186,8 +23184,8 @@
           <w:rFonts w:eastAsia="Times New Roman"/>
         </w:rPr>
       </w:pPr>
-      <w:bookmarkStart w:id="365" w:name="SENSITIVITY_ANALYSIS"/>
-      <w:bookmarkEnd w:id="365"/>
+      <w:bookmarkStart w:id="364" w:name="SENSITIVITY_ANALYSIS"/>
+      <w:bookmarkEnd w:id="364"/>
       <w:r>
         <w:rPr>
           <w:rFonts w:eastAsia="Times New Roman"/>
@@ -23215,7 +23213,7 @@
           <w:rFonts w:eastAsia="Times New Roman"/>
         </w:rPr>
       </w:pPr>
-      <w:ins w:id="366" w:author="Mikkel Helding Vembye" w:date="2025-04-28T15:24:00Z">
+      <w:ins w:id="365" w:author="Mikkel Helding Vembye" w:date="2025-04-28T15:24:00Z">
         <w:r>
           <w:rPr>
             <w:rFonts w:eastAsia="Times New Roman"/>
@@ -23613,10 +23611,10 @@
       <w:pPr>
         <w:divId w:val="448813809"/>
         <w:rPr>
-          <w:ins w:id="367" w:author="Mikkel Helding Vembye" w:date="2025-04-22T16:01:00Z"/>
-          <w:rFonts w:eastAsia="Times New Roman"/>
-        </w:rPr>
-        <w:pPrChange w:id="368" w:author="Mikkel Helding Vembye" w:date="2025-04-22T16:02:00Z">
+          <w:ins w:id="366" w:author="Mikkel Helding Vembye" w:date="2025-04-22T16:01:00Z"/>
+          <w:rFonts w:eastAsia="Times New Roman"/>
+        </w:rPr>
+        <w:pPrChange w:id="367" w:author="Mikkel Helding Vembye" w:date="2025-04-22T16:02:00Z">
           <w:pPr>
             <w:pStyle w:val="Heading1"/>
             <w:divId w:val="448813809"/>
@@ -23647,8 +23645,8 @@
           <w:rFonts w:eastAsia="Times New Roman"/>
         </w:rPr>
       </w:pPr>
-      <w:bookmarkStart w:id="369" w:name="STUDY_DESCRIPTION"/>
-      <w:bookmarkEnd w:id="369"/>
+      <w:bookmarkStart w:id="368" w:name="STUDY_DESCRIPTION"/>
+      <w:bookmarkEnd w:id="368"/>
       <w:r>
         <w:rPr>
           <w:rFonts w:eastAsia="Times New Roman"/>
@@ -23811,8 +23809,8 @@
       <w:r>
         <w:t xml:space="preserve"> could be used in the data synthesis.</w:t>
       </w:r>
-      <w:bookmarkStart w:id="370" w:name="SEARCH_RESULTS"/>
-      <w:bookmarkEnd w:id="370"/>
+      <w:bookmarkStart w:id="369" w:name="SEARCH_RESULTS"/>
+      <w:bookmarkEnd w:id="369"/>
     </w:p>
     <w:p>
       <w:pPr>
@@ -23827,7 +23825,7 @@
         <w:spacing w:after="240"/>
         <w:divId w:val="1638409317"/>
         <w:rPr>
-          <w:ins w:id="371" w:author="Mikkel Helding Vembye" w:date="2025-04-25T10:21:00Z"/>
+          <w:ins w:id="370" w:author="Mikkel Helding Vembye" w:date="2025-04-25T10:21:00Z"/>
         </w:rPr>
       </w:pPr>
     </w:p>
@@ -23842,8 +23840,8 @@
           <w:szCs w:val="24"/>
         </w:rPr>
       </w:pPr>
-      <w:bookmarkStart w:id="372" w:name="INCLUDED_STUDIES_DESCR"/>
-      <w:bookmarkEnd w:id="372"/>
+      <w:bookmarkStart w:id="371" w:name="INCLUDED_STUDIES_DESCR"/>
+      <w:bookmarkEnd w:id="371"/>
       <w:r>
         <w:rPr>
           <w:rFonts w:eastAsia="Times New Roman"/>
@@ -26298,7 +26296,7 @@
           <w:lang w:val="en-US"/>
         </w:rPr>
       </w:pPr>
-      <w:ins w:id="373" w:author="Mikkel Helding Vembye" w:date="2025-04-24T12:11:00Z">
+      <w:ins w:id="372" w:author="Mikkel Helding Vembye" w:date="2025-04-24T12:11:00Z">
         <w:r>
           <w:rPr>
             <w:noProof/>
@@ -26854,7 +26852,7 @@
           <w:lang w:val="en-US"/>
         </w:rPr>
       </w:pPr>
-      <w:ins w:id="374" w:author="Mikkel Helding Vembye" w:date="2025-04-24T14:19:00Z">
+      <w:ins w:id="373" w:author="Mikkel Helding Vembye" w:date="2025-04-24T14:19:00Z">
         <w:r>
           <w:rPr>
             <w:noProof/>
@@ -26953,7 +26951,7 @@
           <w:rFonts w:eastAsia="Times New Roman"/>
         </w:rPr>
       </w:pPr>
-      <w:del w:id="375" w:author="Mikkel Helding Vembye" w:date="2025-04-24T14:19:00Z">
+      <w:del w:id="374" w:author="Mikkel Helding Vembye" w:date="2025-04-24T14:19:00Z">
         <w:r>
           <w:rPr>
             <w:rFonts w:eastAsia="Times New Roman"/>
@@ -27101,8 +27099,8 @@
         <w:pStyle w:val="Heading3"/>
         <w:divId w:val="46149795"/>
       </w:pPr>
-      <w:bookmarkStart w:id="376" w:name="EXCLUDED_STUDIES_DESCR"/>
-      <w:bookmarkEnd w:id="376"/>
+      <w:bookmarkStart w:id="375" w:name="EXCLUDED_STUDIES_DESCR"/>
+      <w:bookmarkEnd w:id="375"/>
       <w:r>
         <w:t>Included studies</w:t>
       </w:r>
@@ -27121,28 +27119,28 @@
       <w:r>
         <w:t xml:space="preserve">The search resulted in a final selection of 62 studies, which met the inclusion criteria for this review. </w:t>
       </w:r>
+      <w:commentRangeStart w:id="376"/>
       <w:commentRangeStart w:id="377"/>
-      <w:commentRangeStart w:id="378"/>
       <w:r>
         <w:t xml:space="preserve">52 studies were RCTs and 10 studies </w:t>
       </w:r>
-      <w:commentRangeEnd w:id="377"/>
+      <w:commentRangeEnd w:id="376"/>
       <w:r>
         <w:rPr>
           <w:rStyle w:val="CommentReference"/>
           <w:rFonts w:asciiTheme="minorHAnsi" w:eastAsiaTheme="minorHAnsi" w:hAnsiTheme="minorHAnsi" w:cstheme="minorBidi"/>
           <w:lang w:val="da-DK" w:eastAsia="en-US"/>
         </w:rPr>
-        <w:commentReference w:id="377"/>
-      </w:r>
-      <w:commentRangeEnd w:id="378"/>
+        <w:commentReference w:id="376"/>
+      </w:r>
+      <w:commentRangeEnd w:id="377"/>
       <w:r>
         <w:rPr>
           <w:rStyle w:val="CommentReference"/>
           <w:rFonts w:asciiTheme="minorHAnsi" w:eastAsiaTheme="minorHAnsi" w:hAnsiTheme="minorHAnsi" w:cstheme="minorBidi"/>
           <w:lang w:val="da-DK" w:eastAsia="en-US"/>
         </w:rPr>
-        <w:commentReference w:id="378"/>
+        <w:commentReference w:id="377"/>
       </w:r>
       <w:r>
         <w:t xml:space="preserve">were non-randomised studies, with a comparison of </w:t>
@@ -30114,8 +30112,8 @@
           <w:rFonts w:eastAsia="Times New Roman"/>
         </w:rPr>
       </w:pPr>
-      <w:bookmarkStart w:id="379" w:name="STUDY_QUALITY"/>
-      <w:bookmarkEnd w:id="379"/>
+      <w:bookmarkStart w:id="378" w:name="STUDY_QUALITY"/>
+      <w:bookmarkEnd w:id="378"/>
       <w:r>
         <w:rPr>
           <w:rFonts w:eastAsia="Times New Roman"/>
@@ -30424,8 +30422,8 @@
         <w:t xml:space="preserve"> </w:t>
       </w:r>
     </w:p>
-    <w:bookmarkStart w:id="380" w:name="DISCUSSION" w:displacedByCustomXml="next"/>
-    <w:bookmarkEnd w:id="380" w:displacedByCustomXml="next"/>
+    <w:bookmarkStart w:id="379" w:name="DISCUSSION" w:displacedByCustomXml="next"/>
+    <w:bookmarkEnd w:id="379" w:displacedByCustomXml="next"/>
     <w:sdt>
       <w:sdtPr>
         <w:rPr>
@@ -32598,25 +32596,28 @@
     <w:p>
       <w:pPr>
         <w:shd w:val="clear" w:color="auto" w:fill="FFFFFF"/>
-        <w:spacing w:before="100" w:beforeAutospacing="1" w:after="240"/>
         <w:divId w:val="1307393989"/>
         <w:rPr>
           <w:rFonts w:eastAsia="Times New Roman"/>
-          <w:highlight w:val="yellow"/>
-          <w:lang w:val="en-US" w:eastAsia="da-DK"/>
-        </w:rPr>
-      </w:pPr>
-      <w:r>
-        <w:rPr>
-          <w:rFonts w:eastAsia="Times New Roman"/>
+          <w:i/>
+          <w:sz w:val="20"/>
+          <w:lang w:val="en-US" w:eastAsia="da-DK"/>
+        </w:rPr>
+      </w:pPr>
+      <w:bookmarkStart w:id="380" w:name="_GoBack"/>
+      <w:r>
+        <w:rPr>
+          <w:rFonts w:eastAsia="Times New Roman"/>
+          <w:i/>
           <w:noProof/>
+          <w:sz w:val="20"/>
           <w:lang w:val="en-US" w:eastAsia="da-DK"/>
         </w:rPr>
         <w:drawing>
-          <wp:inline distT="0" distB="0" distL="0" distR="0" wp14:anchorId="229CBFC4" wp14:editId="72757766">
-            <wp:extent cx="5943600" cy="4086225"/>
-            <wp:effectExtent l="0" t="0" r="0" b="9525"/>
-            <wp:docPr id="36" name="Picture 36"/>
+          <wp:inline distT="0" distB="0" distL="0" distR="0" wp14:anchorId="28946677" wp14:editId="4C872562">
+            <wp:extent cx="6253163" cy="4810125"/>
+            <wp:effectExtent l="0" t="0" r="0" b="0"/>
+            <wp:docPr id="41" name="Picture 41"/>
             <wp:cNvGraphicFramePr>
               <a:graphicFrameLocks xmlns:a="http://schemas.openxmlformats.org/drawingml/2006/main" noChangeAspect="1"/>
             </wp:cNvGraphicFramePr>
@@ -32624,7 +32625,7 @@
               <a:graphicData uri="http://schemas.openxmlformats.org/drawingml/2006/picture">
                 <pic:pic xmlns:pic="http://schemas.openxmlformats.org/drawingml/2006/picture">
                   <pic:nvPicPr>
-                    <pic:cNvPr id="36" name="funnel plots (overall effect) across prereg.png"/>
+                    <pic:cNvPr id="41" name="funnel plots (overall effect) across type of registration.png"/>
                     <pic:cNvPicPr/>
                   </pic:nvPicPr>
                   <pic:blipFill>
@@ -32642,7 +32643,7 @@
                   <pic:spPr>
                     <a:xfrm>
                       <a:off x="0" y="0"/>
-                      <a:ext cx="5943600" cy="4086225"/>
+                      <a:ext cx="6262148" cy="4817037"/>
                     </a:xfrm>
                     <a:prstGeom prst="rect">
                       <a:avLst/>
@@ -32654,18 +32655,7 @@
           </wp:inline>
         </w:drawing>
       </w:r>
-    </w:p>
-    <w:p>
-      <w:pPr>
-        <w:shd w:val="clear" w:color="auto" w:fill="FFFFFF"/>
-        <w:divId w:val="1307393989"/>
-        <w:rPr>
-          <w:rFonts w:eastAsia="Times New Roman"/>
-          <w:i/>
-          <w:sz w:val="20"/>
-          <w:lang w:val="en-US" w:eastAsia="da-DK"/>
-        </w:rPr>
-      </w:pPr>
+      <w:bookmarkEnd w:id="380"/>
       <w:r>
         <w:rPr>
           <w:rFonts w:eastAsia="Times New Roman"/>
@@ -32892,10 +32882,20 @@
         <w:divId w:val="1307393989"/>
         <w:rPr>
           <w:rFonts w:eastAsia="Times New Roman"/>
+          <w:b w:val="0"/>
           <w:sz w:val="24"/>
           <w:szCs w:val="24"/>
         </w:rPr>
       </w:pPr>
+      <w:r>
+        <w:rPr>
+          <w:rFonts w:eastAsia="Times New Roman"/>
+          <w:b w:val="0"/>
+          <w:sz w:val="24"/>
+          <w:szCs w:val="24"/>
+        </w:rPr>
+        <w:t xml:space="preserve">Of note, only non-preregistered studies were fully removed in the worst-case meta-analysis. </w:t>
+      </w:r>
     </w:p>
     <w:p>
       <w:pPr>
@@ -32920,6 +32920,7 @@
         <w:rPr>
           <w:rFonts w:eastAsia="Times New Roman"/>
         </w:rPr>
+        <w:lastRenderedPageBreak/>
         <w:t xml:space="preserve">Discussion </w:t>
       </w:r>
     </w:p>
@@ -33339,7 +33340,15 @@
           <w:rFonts w:eastAsia="Times New Roman"/>
           <w:lang w:val="en-US" w:eastAsia="da-DK"/>
         </w:rPr>
-        <w:t>We performed a comprehensive electronic database search, combined with grey literature searching, and hand searching of key journals. All citations were screened by two independent screeners from the review team, and one review author (NTD) assessed all included studies against inclusion criteria.</w:t>
+        <w:t xml:space="preserve">We performed a comprehensive electronic database search, combined with grey literature searching, and hand searching of key journals. All citations were screened by two independent </w:t>
+      </w:r>
+      <w:r>
+        <w:rPr>
+          <w:rFonts w:eastAsia="Times New Roman"/>
+          <w:lang w:val="en-US" w:eastAsia="da-DK"/>
+        </w:rPr>
+        <w:lastRenderedPageBreak/>
+        <w:t>screeners from the review team, and one review author (NTD) assessed all included studies against inclusion criteria.</w:t>
       </w:r>
     </w:p>
     <w:p>
@@ -33371,15 +33380,7 @@
           <w:rFonts w:eastAsia="Times New Roman"/>
           <w:lang w:val="en-US" w:eastAsia="da-DK"/>
         </w:rPr>
-        <w:t xml:space="preserve">the OECD </w:t>
-      </w:r>
-      <w:r>
-        <w:rPr>
-          <w:rFonts w:eastAsia="Times New Roman"/>
-          <w:lang w:val="en-US" w:eastAsia="da-DK"/>
-        </w:rPr>
-        <w:lastRenderedPageBreak/>
-        <w:t>countries published after 2000 were identified during</w:t>
+        <w:t>the OECD countries published after 2000 were identified during</w:t>
       </w:r>
       <w:r>
         <w:rPr>
@@ -33789,7 +33790,14 @@
                 <w:rPr>
                   <w:color w:val="000000" w:themeColor="text1"/>
                 </w:rPr>
-                <w:t>Our findings suggest that on measures of all types of mental health symptoms and all social reintegration outcomes, group-based interventions have larger average effects than usual care if delivered as an individual intervention. All though not all meta-analyses were statistically significant all average effect sizes favoured group-based interven</w:t>
+                <w:t xml:space="preserve">Our findings suggest that on measures of all types of mental health symptoms and all social reintegration outcomes, group-based interventions have larger average effects than usual care if </w:t>
+              </w:r>
+              <w:r>
+                <w:rPr>
+                  <w:color w:val="000000" w:themeColor="text1"/>
+                </w:rPr>
+                <w:lastRenderedPageBreak/>
+                <w:t>delivered as an individual intervention. All though not all meta-analyses were statistically significant all average effect sizes favoured group-based interven</w:t>
               </w:r>
               <w:r>
                 <w:rPr>
@@ -33837,7 +33845,6 @@
                 <w:rPr>
                   <w:color w:val="000000" w:themeColor="text1"/>
                 </w:rPr>
-                <w:lastRenderedPageBreak/>
                 <w:t xml:space="preserve">In a policy context it is, however, important to emphasize that </w:t>
               </w:r>
               <w:r>
@@ -34270,6 +34277,7 @@
             <w:rPr>
               <w:color w:val="000000" w:themeColor="text1"/>
             </w:rPr>
+            <w:lastRenderedPageBreak/>
             <w:t>O</w:t>
           </w:r>
           <w:r>
@@ -34309,11 +34317,7 @@
             <w:t xml:space="preserve">mental health care. </w:t>
           </w:r>
           <w:r>
-            <w:t xml:space="preserve">Therefore, some of the benefits of the group-based </w:t>
-          </w:r>
-          <w:r>
-            <w:lastRenderedPageBreak/>
-            <w:t>interventions identified</w:t>
+            <w:t>Therefore, some of the benefits of the group-based interventions identified</w:t>
           </w:r>
           <w:r>
             <w:t xml:space="preserve"> in this review may</w:t>
@@ -34918,6 +34922,7 @@
           <w:sz w:val="48"/>
           <w:szCs w:val="48"/>
         </w:rPr>
+        <w:lastRenderedPageBreak/>
         <w:t xml:space="preserve">Plans for </w:t>
       </w:r>
       <w:r>
@@ -34980,7 +34985,6 @@
         <w:rPr>
           <w:rFonts w:eastAsia="Times New Roman"/>
         </w:rPr>
-        <w:lastRenderedPageBreak/>
         <w:t>Differences between protocol and review</w:t>
       </w:r>
     </w:p>
@@ -35300,6 +35304,7 @@
         <w:divId w:val="2050178954"/>
       </w:pPr>
       <w:r>
+        <w:lastRenderedPageBreak/>
         <w:t xml:space="preserve">Barbic S, Krupa T, &amp; Armstrong I. (2009). A Randomized Controlled Trial of the Effectiveness of a Modified Recovery Workbook Program: Preliminary Findings. </w:t>
       </w:r>
       <w:r>
@@ -35338,7 +35343,6 @@
         <w:divId w:val="2050178954"/>
       </w:pPr>
       <w:r>
-        <w:lastRenderedPageBreak/>
         <w:t xml:space="preserve">Beames L, Strodl E, Dark F, Wilson J, Sheridan J, &amp; Kerswell N. (2020). A Feasibility Study of the Translation of Cognitive Behaviour Therapy for Psychosis into an Australian Adult Mental Health Clinical Setting. </w:t>
       </w:r>
       <w:r>
@@ -35505,6 +35509,7 @@
         <w:divId w:val="2050178954"/>
       </w:pPr>
       <w:r>
+        <w:lastRenderedPageBreak/>
         <w:t xml:space="preserve">Bækkelund Harald, Ulvenes Pål, Boon-Langelaan Suzette, &amp; Arnevik Espen Ajo. (2022). Group treatment for complex dissociative disorders: A randomized clinical trial. </w:t>
       </w:r>
       <w:r>
@@ -35535,11 +35540,7 @@
         <w:divId w:val="2050178954"/>
       </w:pPr>
       <w:r>
-        <w:t xml:space="preserve">Cano-Vindel A, Munoz-Navarro R, Moriana JA, Ruiz-Rodriguez P, Medrano LA, &amp; Gonzalez-Blanch C. (2021). Transdiagnostic group cognitive behavioural therapy for emotional </w:t>
-      </w:r>
-      <w:r>
-        <w:lastRenderedPageBreak/>
-        <w:t xml:space="preserve">disorders in primary care: The results of the PsicAP randomized controlled trial. </w:t>
+        <w:t xml:space="preserve">Cano-Vindel A, Munoz-Navarro R, Moriana JA, Ruiz-Rodriguez P, Medrano LA, &amp; Gonzalez-Blanch C. (2021). Transdiagnostic group cognitive behavioural therapy for emotional disorders in primary care: The results of the PsicAP randomized controlled trial. </w:t>
       </w:r>
       <w:r>
         <w:rPr>
@@ -35711,7 +35712,11 @@
         <w:divId w:val="2050178954"/>
       </w:pPr>
       <w:r>
-        <w:t xml:space="preserve">Druss BG, Zhao L, von Esenwein SA, Bona JR, Fricks L, Jenkins-Tucker S, Sterling E, Diclemente R, Lorig K, Druss Benjamin G, Zhao Liping, von Esenwein Silke A, Bona Joseph R, Fricks Larry, Jenkins-Tucker Sherry, Sterling Evelina, Diclemente Ralph, &amp; Lorig Kate. (2010). The Health and Recovery Peer (HARP) Program: A peer-led intervention to improve medical self-management for persons with serious mental illness. </w:t>
+        <w:t xml:space="preserve">Druss BG, Zhao L, von Esenwein SA, Bona JR, Fricks L, Jenkins-Tucker S, Sterling E, Diclemente R, Lorig K, Druss Benjamin G, Zhao Liping, von Esenwein Silke A, Bona </w:t>
+      </w:r>
+      <w:r>
+        <w:lastRenderedPageBreak/>
+        <w:t xml:space="preserve">Joseph R, Fricks Larry, Jenkins-Tucker Sherry, Sterling Evelina, Diclemente Ralph, &amp; Lorig Kate. (2010). The Health and Recovery Peer (HARP) Program: A peer-led intervention to improve medical self-management for persons with serious mental illness. </w:t>
       </w:r>
       <w:r>
         <w:rPr>
@@ -35749,7 +35754,6 @@
         <w:divId w:val="2050178954"/>
       </w:pPr>
       <w:r>
-        <w:lastRenderedPageBreak/>
         <w:t xml:space="preserve">Dyck DG, Short RA, Hendryx MS, Norell D, Myers M, Patterson T, McDonell MG, Voss WD, &amp; McFarlane WR. (2000). Management of negative symptoms among patients with schizophrenia attending multiple-family groups. </w:t>
       </w:r>
       <w:r>
@@ -35906,6 +35910,7 @@
         <w:divId w:val="2050178954"/>
       </w:pPr>
       <w:r>
+        <w:lastRenderedPageBreak/>
         <w:t xml:space="preserve">Gutman Sharon A, Barnett Sara, Fischman Lauren, Halpern Jamie, Hester Genni, Kerrisk Colleen, McLaughlin Travis, Ozel Ezgi, &amp; Wang Haisu. (u.å.). Pilot Effectiveness of a Stress Management Program for Sheltered Homeless Adults With Mental Illness: A Two-Group Controlled Study. </w:t>
       </w:r>
       <w:r>
@@ -35939,7 +35944,6 @@
         <w:rPr>
           <w:lang w:val="en-US"/>
         </w:rPr>
-        <w:lastRenderedPageBreak/>
         <w:t xml:space="preserve">Hagen Roger, Nordahl Hans M, Kristiansen Lena, &amp; Morken Gunnar. </w:t>
       </w:r>
       <w:r>
@@ -36095,6 +36099,7 @@
         <w:divId w:val="2050178954"/>
       </w:pPr>
       <w:r>
+        <w:lastRenderedPageBreak/>
         <w:t xml:space="preserve">Himle Joseph A, Bybee Deborah, Steinberger Edward, Laviolette Wayne T, Weaver Addie, Vlnka Sarah, Golenberg Zipora, Levine Debra Siegel, Heimberg Richard G, &amp; O’Donnell Lisa A. (2014). Work-related CBT versus vocational services as usual for unemployed persons with social anxiety disorder: A randomized controlled pilot trial. </w:t>
       </w:r>
       <w:r>
@@ -36125,7 +36130,6 @@
         <w:divId w:val="2050178954"/>
       </w:pPr>
       <w:r>
-        <w:lastRenderedPageBreak/>
         <w:t xml:space="preserve">Jacob Gitta A, Gabriel Susanne, Roepke Stefan, Stoffers Jutta M, Lieb Klaus, &amp; Hammers Claas-Hinrich. (2010). Group therapy module to enhance self-esteem in patients with borderline personality disorder: A pilot study. </w:t>
       </w:r>
       <w:r>
@@ -36270,7 +36274,11 @@
         <w:divId w:val="2050178954"/>
       </w:pPr>
       <w:r>
-        <w:t xml:space="preserve">Kvarstein EH, Arnevik E, Halsteinli V, Ro FG, Karterud S, &amp; Wilberg T. (2013). Health service costs and clinical gains of psychotherapy for personality disorders: A randomized controlled trial of day-hospital-based step-down treatment versus outpatient treatment at a specialist practice. </w:t>
+        <w:t xml:space="preserve">Kvarstein EH, Arnevik E, Halsteinli V, Ro FG, Karterud S, &amp; Wilberg T. (2013). Health service costs and clinical gains of psychotherapy for personality disorders: A randomized controlled </w:t>
+      </w:r>
+      <w:r>
+        <w:lastRenderedPageBreak/>
+        <w:t xml:space="preserve">trial of day-hospital-based step-down treatment versus outpatient treatment at a specialist practice. </w:t>
       </w:r>
       <w:r>
         <w:rPr>
@@ -36308,11 +36316,7 @@
         <w:divId w:val="2050178954"/>
       </w:pPr>
       <w:r>
-        <w:t xml:space="preserve">Lim JE, Kwon YJ, Jung SY, Park K, Lee W, Lee SH, P Horan W, &amp; Choi KH. (2020). Benefits of social cognitive skills training within routine community mental health services: Evidence </w:t>
-      </w:r>
-      <w:r>
-        <w:lastRenderedPageBreak/>
-        <w:t xml:space="preserve">from a non-randomized parallel controlled study. </w:t>
+        <w:t xml:space="preserve">Lim JE, Kwon YJ, Jung SY, Park K, Lee W, Lee SH, P Horan W, &amp; Choi KH. (2020). Benefits of social cognitive skills training within routine community mental health services: Evidence from a non-randomized parallel controlled study. </w:t>
       </w:r>
       <w:r>
         <w:rPr>
@@ -36425,6 +36429,7 @@
           <w:i/>
           <w:iCs/>
         </w:rPr>
+        <w:lastRenderedPageBreak/>
         <w:t>Australian e-journal for the advancement of mental health</w:t>
       </w:r>
       <w:r>
@@ -36456,7 +36461,6 @@
         <w:divId w:val="2050178954"/>
       </w:pPr>
       <w:r>
-        <w:lastRenderedPageBreak/>
         <w:t xml:space="preserve">Michalak J, Schultze M, Heidenreich T, &amp; Schramm E. (2015). A randomized controlled trial on the efficacy of mindfulness-based cognitive therapy and a group version of cognitive behavioral analysis system of psychotherapy for chronically depressed patients. </w:t>
       </w:r>
       <w:r>
@@ -36639,6 +36643,7 @@
         <w:divId w:val="2050178954"/>
       </w:pPr>
       <w:r>
+        <w:lastRenderedPageBreak/>
         <w:t xml:space="preserve">Patterson TL, McKibbin C, Taylor M, Goldman S, Davila-Fraga W, Bucardo J, &amp; Jeste DV. (2003). Functional adaptation skills training (FAST): A pilot psychosocial intervention study in middle-aged and older patients with chronic psychotic disorders. </w:t>
       </w:r>
       <w:r>
@@ -36669,7 +36674,6 @@
         <w:divId w:val="2050178954"/>
       </w:pPr>
       <w:r>
-        <w:lastRenderedPageBreak/>
         <w:t xml:space="preserve">Popolo R, MacBeth A, Canfora F, Rebecchi D, Toselli C, Salvatore G, &amp; Dimaggio G. (2019). Metacognitive Interpersonal Therapy in group (MIT-G) for young adults with personality disorders: A pilot randomized controlled trial. </w:t>
       </w:r>
       <w:r>
@@ -36863,6 +36867,7 @@
         <w:divId w:val="2050178954"/>
       </w:pPr>
       <w:r>
+        <w:lastRenderedPageBreak/>
         <w:t xml:space="preserve">Rüsch Nicolas, Staiger Tobias, Waldmann Tamara, Dekoj Marie Christine, Brosch Thorsten, Gabriel Lisa, Bahemann Andreas, Oexle Nathalie, Klein Thomas, Nehf Luise, &amp; Becker Thomas. (2019). Efficacy of a peer-led group program for unemployed people with mental health problems: Pilot randomized controlled trial. </w:t>
       </w:r>
       <w:r>
@@ -36901,7 +36906,6 @@
         <w:divId w:val="2050178954"/>
       </w:pPr>
       <w:r>
-        <w:lastRenderedPageBreak/>
         <w:t xml:space="preserve">Sacks Stanley, McKendrick Karen, Vazan Peter, Sacks JoAnn Y, &amp; Clelanda Charles M. (2011). Modified therapeutic community aftercare for clients triply diagnosed with HIV/AIDS and co-occurring mental and substance use disorders. </w:t>
       </w:r>
       <w:r>
@@ -37054,7 +37058,11 @@
         <w:divId w:val="2050178954"/>
       </w:pPr>
       <w:r>
-        <w:t xml:space="preserve">Schäfer Ingo, Lotzin Annett, Hiller Philipp, Sehner Susanne, Driessen Martin, Hillemacher Thomas, Schäfer Martin, Scherbaum Norbert, Schneider Barbara, &amp; Grundmann Johanna. (2019). A multisite randomized controlled trial of Seeking Safety vs. Relapse Prevention Training for women with co-occurring posttraumatic stress disorder and substance use disorders. </w:t>
+        <w:t xml:space="preserve">Schäfer Ingo, Lotzin Annett, Hiller Philipp, Sehner Susanne, Driessen Martin, Hillemacher Thomas, Schäfer Martin, Scherbaum Norbert, Schneider Barbara, &amp; Grundmann Johanna. </w:t>
+      </w:r>
+      <w:r>
+        <w:lastRenderedPageBreak/>
+        <w:t xml:space="preserve">(2019). A multisite randomized controlled trial of Seeking Safety vs. Relapse Prevention Training for women with co-occurring posttraumatic stress disorder and substance use disorders. </w:t>
       </w:r>
       <w:r>
         <w:rPr>
@@ -37092,7 +37100,6 @@
         <w:divId w:val="2050178954"/>
       </w:pPr>
       <w:r>
-        <w:lastRenderedPageBreak/>
         <w:t>Smith Ronald, Wuthrich Viviana, Johnco Carly, &amp; Belcher Jessica. (</w:t>
       </w:r>
       <w:r>
@@ -37284,6 +37291,7 @@
         <w:divId w:val="2050178954"/>
       </w:pPr>
       <w:r>
+        <w:lastRenderedPageBreak/>
         <w:t xml:space="preserve">Volpe Umberto, Torre Fabiana, De Santis Valeria, Perris Francesco, &amp; Catapano Francesco. (u.å.). Reading Group Rehabilitation for Patients with Psychosis: A Randomized Controlled Study. </w:t>
       </w:r>
       <w:r>
@@ -37322,7 +37330,6 @@
         <w:divId w:val="2050178954"/>
       </w:pPr>
       <w:r>
-        <w:lastRenderedPageBreak/>
         <w:t xml:space="preserve">Weiss Roger D, Griffin Margaret L, Greenfield Shelly F, Najavits Lisa M, Wyner Dana, Soto Jose A, &amp; Hennen John A. (2000). Group therapy for patients with bipolar disorder and substance dependence: Results of a pilot study. </w:t>
       </w:r>
       <w:r>
@@ -37597,6 +37604,7 @@
         <w:rPr>
           <w:noProof/>
         </w:rPr>
+        <w:lastRenderedPageBreak/>
         <w:t xml:space="preserve">Aloe, A. M., Dewidar, O., Hennessy, E. A., Pigott, T., Stewart, G., Welch, V., Wilson, D. B., &amp; Group, C. M. W. (2024). Campbell Standards: Modernizing Campbell’s Methodologic Expectations for Campbell Collaboration Intervention Reviews (MECCIR). </w:t>
       </w:r>
       <w:r>
@@ -37646,7 +37654,6 @@
           <w:noProof/>
           <w:lang w:val="da-DK"/>
         </w:rPr>
-        <w:lastRenderedPageBreak/>
         <w:t xml:space="preserve">Borenstein, M., &amp; Hedges, L. V. (2019). </w:t>
       </w:r>
       <w:r>
@@ -37885,6 +37892,7 @@
         <w:rPr>
           <w:noProof/>
         </w:rPr>
+        <w:lastRenderedPageBreak/>
         <w:t xml:space="preserve">Hedges, L. V., &amp; Citkowicz, M. (2015). Estimating effect size when there is clustering in one treatment group. </w:t>
       </w:r>
       <w:r>
@@ -37933,14 +37941,7 @@
         <w:rPr>
           <w:noProof/>
         </w:rPr>
-        <w:t xml:space="preserve">Hedges, L. V, Tipton, E., Zejnullahi, R., &amp; Diaz, K. G. (2023). Effect sizes in ANCOVA and </w:t>
-      </w:r>
-      <w:r>
-        <w:rPr>
-          <w:noProof/>
-        </w:rPr>
-        <w:lastRenderedPageBreak/>
-        <w:t xml:space="preserve">difference-in-differences designs. </w:t>
+        <w:t xml:space="preserve">Hedges, L. V, Tipton, E., Zejnullahi, R., &amp; Diaz, K. G. (2023). Effect sizes in ANCOVA and difference-in-differences designs. </w:t>
       </w:r>
       <w:r>
         <w:rPr>
@@ -38214,6 +38215,7 @@
           <w:iCs/>
           <w:noProof/>
         </w:rPr>
+        <w:lastRenderedPageBreak/>
         <w:t>Organizational Research Methods</w:t>
       </w:r>
       <w:r>
@@ -38288,7 +38290,6 @@
         <w:rPr>
           <w:noProof/>
         </w:rPr>
-        <w:lastRenderedPageBreak/>
         <w:t xml:space="preserve">Pustejovsky, J. E. (2020). </w:t>
       </w:r>
       <w:r>
@@ -38507,7 +38508,14 @@
         <w:rPr>
           <w:noProof/>
         </w:rPr>
-        <w:t xml:space="preserve">Sterne, J. A. C., Savović, J., Page, M. J., Elbers, R. G., Blencowe, N. S., Boutron, I., Cates, C. J., Cheng, H.-Y., Corbett, M. S., &amp; Eldridge, S. M. (2019). RoB 2: A revised tool for assessing risk of bias in randomised trials. </w:t>
+        <w:t xml:space="preserve">Sterne, J. A. C., Savović, J., Page, M. J., Elbers, R. G., Blencowe, N. S., Boutron, I., Cates, C. J., </w:t>
+      </w:r>
+      <w:r>
+        <w:rPr>
+          <w:noProof/>
+        </w:rPr>
+        <w:lastRenderedPageBreak/>
+        <w:t xml:space="preserve">Cheng, H.-Y., Corbett, M. S., &amp; Eldridge, S. M. (2019). RoB 2: A revised tool for assessing risk of bias in randomised trials. </w:t>
       </w:r>
       <w:r>
         <w:rPr>
@@ -38555,14 +38563,7 @@
         <w:rPr>
           <w:noProof/>
         </w:rPr>
-        <w:t xml:space="preserve">Taylor, J. A., Pigott, T. D., &amp; Williams, R. (2021). Promoting knowledge accumulation about intervention effects: Exploring strategies for standardizing statistical approaches and effect </w:t>
-      </w:r>
-      <w:r>
-        <w:rPr>
-          <w:noProof/>
-        </w:rPr>
-        <w:lastRenderedPageBreak/>
-        <w:t xml:space="preserve">size reporting. </w:t>
+        <w:t xml:space="preserve">Taylor, J. A., Pigott, T. D., &amp; Williams, R. (2021). Promoting knowledge accumulation about intervention effects: Exploring strategies for standardizing statistical approaches and effect size reporting. </w:t>
       </w:r>
       <w:r>
         <w:rPr>
@@ -38836,7 +38837,14 @@
         <w:rPr>
           <w:noProof/>
         </w:rPr>
-        <w:t>. Institute of Education Sciences. https://ies.ed.gov/ncee/wwc/Docs/referenceresources/WWC-41-Supplement-508_09212020.pdf</w:t>
+        <w:t>. Institute of Education Sciences. https://ies.ed.gov/ncee/wwc/Docs/referenceresources/WWC-41-Supplement-</w:t>
+      </w:r>
+      <w:r>
+        <w:rPr>
+          <w:noProof/>
+        </w:rPr>
+        <w:lastRenderedPageBreak/>
+        <w:t>508_09212020.pdf</w:t>
       </w:r>
     </w:p>
     <w:p>
@@ -39043,7 +39051,6 @@
         <w:rPr>
           <w:rFonts w:eastAsia="Times New Roman"/>
         </w:rPr>
-        <w:lastRenderedPageBreak/>
         <w:t xml:space="preserve">Figures </w:t>
       </w:r>
     </w:p>
@@ -39212,9 +39219,9 @@
         <w:t xml:space="preserve">External sources </w:t>
       </w:r>
     </w:p>
-    <w:bookmarkStart w:id="411" w:name="APPENDICES" w:displacedByCustomXml="next"/>
+    <w:bookmarkStart w:id="411" w:name="FEEDBACK" w:displacedByCustomXml="next"/>
     <w:bookmarkEnd w:id="411" w:displacedByCustomXml="next"/>
-    <w:bookmarkStart w:id="412" w:name="FEEDBACK" w:displacedByCustomXml="next"/>
+    <w:bookmarkStart w:id="412" w:name="APPENDICES" w:displacedByCustomXml="next"/>
     <w:bookmarkEnd w:id="412" w:displacedByCustomXml="next"/>
     <w:sdt>
       <w:sdtPr>
@@ -39371,7 +39378,7 @@
       </w:r>
     </w:p>
   </w:comment>
-  <w:comment w:id="377" w:author="Mikkel Helding Vembye" w:date="2025-04-24T12:18:00Z" w:initials="MHV">
+  <w:comment w:id="376" w:author="Mikkel Helding Vembye" w:date="2025-04-24T12:18:00Z" w:initials="MHV">
     <w:p>
       <w:pPr>
         <w:pStyle w:val="CommentText"/>
@@ -39387,7 +39394,7 @@
       </w:r>
     </w:p>
   </w:comment>
-  <w:comment w:id="378" w:author="Mikkel Helding Vembye [2]" w:date="2025-09-10T21:48:00Z" w:initials="MHV">
+  <w:comment w:id="377" w:author="Mikkel Helding Vembye [2]" w:date="2025-09-10T21:48:00Z" w:initials="MHV">
     <w:p>
       <w:pPr>
         <w:pStyle w:val="CommentText"/>
@@ -46600,6 +46607,7 @@
     <w:rsid w:val="0064675A"/>
     <w:rsid w:val="0067557D"/>
     <w:rsid w:val="006C6930"/>
+    <w:rsid w:val="00704B6F"/>
     <w:rsid w:val="0072048D"/>
     <w:rsid w:val="00732D50"/>
     <w:rsid w:val="0081556A"/>
@@ -48176,7 +48184,7 @@
 </file>
 
 <file path=customXml/itemProps1.xml><?xml version="1.0" encoding="utf-8"?>
-<ds:datastoreItem xmlns:ds="http://schemas.openxmlformats.org/officeDocument/2006/customXml" ds:itemID="{088140E6-0C04-48F4-85A9-B1051550C0E0}">
+<ds:datastoreItem xmlns:ds="http://schemas.openxmlformats.org/officeDocument/2006/customXml" ds:itemID="{2F7DE76A-2E68-4FAE-BAF0-E7C52DAA6AAF}">
   <ds:schemaRefs>
     <ds:schemaRef ds:uri="http://schemas.openxmlformats.org/officeDocument/2006/bibliography"/>
   </ds:schemaRefs>

</xml_diff>